<commit_message>
Control de la configuración: Ciclo de la vida de los items (hito 2)
</commit_message>
<xml_diff>
--- a/Documentos/Planes/PGCS.docx
+++ b/Documentos/Planes/PGCS.docx
@@ -66,12 +66,12 @@
           <wp:inline distB="0" distT="0" distL="0" distR="0">
             <wp:extent cx="1781175" cy="2066925"/>
             <wp:effectExtent b="0" l="0" r="0" t="0"/>
-            <wp:docPr id="1" name="image2.png"/>
+            <wp:docPr id="1" name="image1.png"/>
             <a:graphic>
               <a:graphicData uri="http://schemas.openxmlformats.org/drawingml/2006/picture">
                 <pic:pic>
                   <pic:nvPicPr>
-                    <pic:cNvPr id="0" name="image2.png"/>
+                    <pic:cNvPr id="0" name="image1.png"/>
                     <pic:cNvPicPr preferRelativeResize="0"/>
                   </pic:nvPicPr>
                   <pic:blipFill>
@@ -4781,12 +4781,12 @@
             <wp:extent cx="4738688" cy="3706331"/>
             <wp:effectExtent b="0" l="0" r="0" t="0"/>
             <wp:wrapSquare wrapText="bothSides" distB="114300" distT="114300" distL="114300" distR="114300"/>
-            <wp:docPr id="3" name="image1.png"/>
+            <wp:docPr id="3" name="image3.png"/>
             <a:graphic>
               <a:graphicData uri="http://schemas.openxmlformats.org/drawingml/2006/picture">
                 <pic:pic>
                   <pic:nvPicPr>
-                    <pic:cNvPr id="0" name="image1.png"/>
+                    <pic:cNvPr id="0" name="image3.png"/>
                     <pic:cNvPicPr preferRelativeResize="0"/>
                   </pic:nvPicPr>
                   <pic:blipFill>
@@ -14232,12 +14232,12 @@
             <wp:extent cx="9197017" cy="6563725"/>
             <wp:effectExtent b="0" l="0" r="0" t="0"/>
             <wp:wrapNone/>
-            <wp:docPr id="2" name="image3.png"/>
+            <wp:docPr id="2" name="image2.png"/>
             <a:graphic>
               <a:graphicData uri="http://schemas.openxmlformats.org/drawingml/2006/picture">
                 <pic:pic>
                   <pic:nvPicPr>
-                    <pic:cNvPr id="0" name="image3.png"/>
+                    <pic:cNvPr id="0" name="image2.png"/>
                     <pic:cNvPicPr preferRelativeResize="0"/>
                   </pic:nvPicPr>
                   <pic:blipFill>
@@ -24689,6 +24689,2229 @@
                 <w:rtl w:val="0"/>
               </w:rPr>
               <w:t xml:space="preserve">30/04/2023</w:t>
+            </w:r>
+          </w:p>
+        </w:tc>
+      </w:tr>
+      <w:tr>
+        <w:trPr>
+          <w:cantSplit w:val="0"/>
+          <w:tblHeader w:val="0"/>
+        </w:trPr>
+        <w:tc>
+          <w:tcPr>
+            <w:shd w:fill="auto" w:val="clear"/>
+            <w:tcMar>
+              <w:top w:w="100.0" w:type="dxa"/>
+              <w:left w:w="100.0" w:type="dxa"/>
+              <w:bottom w:w="100.0" w:type="dxa"/>
+              <w:right w:w="100.0" w:type="dxa"/>
+            </w:tcMar>
+            <w:vAlign w:val="top"/>
+          </w:tcPr>
+          <w:p>
+            <w:pPr>
+              <w:widowControl w:val="0"/>
+              <w:spacing w:line="240" w:lineRule="auto"/>
+              <w:jc w:val="center"/>
+              <w:rPr>
+                <w:rFonts w:ascii="Times New Roman" w:cs="Times New Roman" w:eastAsia="Times New Roman" w:hAnsi="Times New Roman"/>
+                <w:sz w:val="24"/>
+                <w:szCs w:val="24"/>
+              </w:rPr>
+            </w:pPr>
+            <w:r>
+              <w:rPr>
+                <w:rFonts w:ascii="Times New Roman" w:cs="Times New Roman" w:eastAsia="Times New Roman" w:hAnsi="Times New Roman"/>
+                <w:sz w:val="24"/>
+                <w:szCs w:val="24"/>
+                <w:rtl w:val="0"/>
+              </w:rPr>
+              <w:t xml:space="preserve">2</w:t>
+            </w:r>
+          </w:p>
+        </w:tc>
+        <w:tc>
+          <w:tcPr>
+            <w:shd w:fill="auto" w:val="clear"/>
+            <w:tcMar>
+              <w:top w:w="100.0" w:type="dxa"/>
+              <w:left w:w="100.0" w:type="dxa"/>
+              <w:bottom w:w="100.0" w:type="dxa"/>
+              <w:right w:w="100.0" w:type="dxa"/>
+            </w:tcMar>
+            <w:vAlign w:val="top"/>
+          </w:tcPr>
+          <w:p>
+            <w:pPr>
+              <w:widowControl w:val="0"/>
+              <w:spacing w:line="240" w:lineRule="auto"/>
+              <w:jc w:val="center"/>
+              <w:rPr>
+                <w:rFonts w:ascii="Times New Roman" w:cs="Times New Roman" w:eastAsia="Times New Roman" w:hAnsi="Times New Roman"/>
+                <w:sz w:val="24"/>
+                <w:szCs w:val="24"/>
+              </w:rPr>
+            </w:pPr>
+            <w:r>
+              <w:rPr>
+                <w:rFonts w:ascii="Times New Roman" w:cs="Times New Roman" w:eastAsia="Times New Roman" w:hAnsi="Times New Roman"/>
+                <w:sz w:val="24"/>
+                <w:szCs w:val="24"/>
+                <w:rtl w:val="0"/>
+              </w:rPr>
+              <w:t xml:space="preserve">Documento de Arquitectura del Software</w:t>
+            </w:r>
+          </w:p>
+        </w:tc>
+        <w:tc>
+          <w:tcPr>
+            <w:shd w:fill="auto" w:val="clear"/>
+            <w:tcMar>
+              <w:top w:w="100.0" w:type="dxa"/>
+              <w:left w:w="100.0" w:type="dxa"/>
+              <w:bottom w:w="100.0" w:type="dxa"/>
+              <w:right w:w="100.0" w:type="dxa"/>
+            </w:tcMar>
+            <w:vAlign w:val="top"/>
+          </w:tcPr>
+          <w:p>
+            <w:pPr>
+              <w:widowControl w:val="0"/>
+              <w:spacing w:line="240" w:lineRule="auto"/>
+              <w:jc w:val="center"/>
+              <w:rPr>
+                <w:rFonts w:ascii="Times New Roman" w:cs="Times New Roman" w:eastAsia="Times New Roman" w:hAnsi="Times New Roman"/>
+                <w:sz w:val="24"/>
+                <w:szCs w:val="24"/>
+              </w:rPr>
+            </w:pPr>
+            <w:r>
+              <w:rPr>
+                <w:rFonts w:ascii="Times New Roman" w:cs="Times New Roman" w:eastAsia="Times New Roman" w:hAnsi="Times New Roman"/>
+                <w:sz w:val="24"/>
+                <w:szCs w:val="24"/>
+                <w:rtl w:val="0"/>
+              </w:rPr>
+              <w:t xml:space="preserve">Aceptado</w:t>
+            </w:r>
+          </w:p>
+        </w:tc>
+        <w:tc>
+          <w:tcPr>
+            <w:shd w:fill="auto" w:val="clear"/>
+            <w:tcMar>
+              <w:top w:w="100.0" w:type="dxa"/>
+              <w:left w:w="100.0" w:type="dxa"/>
+              <w:bottom w:w="100.0" w:type="dxa"/>
+              <w:right w:w="100.0" w:type="dxa"/>
+            </w:tcMar>
+            <w:vAlign w:val="top"/>
+          </w:tcPr>
+          <w:p>
+            <w:pPr>
+              <w:widowControl w:val="0"/>
+              <w:spacing w:line="240" w:lineRule="auto"/>
+              <w:jc w:val="center"/>
+              <w:rPr>
+                <w:rFonts w:ascii="Times New Roman" w:cs="Times New Roman" w:eastAsia="Times New Roman" w:hAnsi="Times New Roman"/>
+                <w:sz w:val="24"/>
+                <w:szCs w:val="24"/>
+              </w:rPr>
+            </w:pPr>
+            <w:r>
+              <w:rPr>
+                <w:rFonts w:ascii="Times New Roman" w:cs="Times New Roman" w:eastAsia="Times New Roman" w:hAnsi="Times New Roman"/>
+                <w:sz w:val="24"/>
+                <w:szCs w:val="24"/>
+                <w:rtl w:val="0"/>
+              </w:rPr>
+              <w:t xml:space="preserve">30/04/2023</w:t>
+            </w:r>
+          </w:p>
+        </w:tc>
+        <w:tc>
+          <w:tcPr>
+            <w:shd w:fill="auto" w:val="clear"/>
+            <w:tcMar>
+              <w:top w:w="100.0" w:type="dxa"/>
+              <w:left w:w="100.0" w:type="dxa"/>
+              <w:bottom w:w="100.0" w:type="dxa"/>
+              <w:right w:w="100.0" w:type="dxa"/>
+            </w:tcMar>
+            <w:vAlign w:val="top"/>
+          </w:tcPr>
+          <w:p>
+            <w:pPr>
+              <w:widowControl w:val="0"/>
+              <w:spacing w:line="240" w:lineRule="auto"/>
+              <w:jc w:val="center"/>
+              <w:rPr>
+                <w:rFonts w:ascii="Times New Roman" w:cs="Times New Roman" w:eastAsia="Times New Roman" w:hAnsi="Times New Roman"/>
+                <w:sz w:val="24"/>
+                <w:szCs w:val="24"/>
+              </w:rPr>
+            </w:pPr>
+            <w:r>
+              <w:rPr>
+                <w:rFonts w:ascii="Times New Roman" w:cs="Times New Roman" w:eastAsia="Times New Roman" w:hAnsi="Times New Roman"/>
+                <w:sz w:val="24"/>
+                <w:szCs w:val="24"/>
+                <w:rtl w:val="0"/>
+              </w:rPr>
+              <w:t xml:space="preserve">10/05/2023</w:t>
+            </w:r>
+          </w:p>
+        </w:tc>
+      </w:tr>
+      <w:tr>
+        <w:trPr>
+          <w:cantSplit w:val="0"/>
+          <w:tblHeader w:val="0"/>
+        </w:trPr>
+        <w:tc>
+          <w:tcPr>
+            <w:shd w:fill="auto" w:val="clear"/>
+            <w:tcMar>
+              <w:top w:w="100.0" w:type="dxa"/>
+              <w:left w:w="100.0" w:type="dxa"/>
+              <w:bottom w:w="100.0" w:type="dxa"/>
+              <w:right w:w="100.0" w:type="dxa"/>
+            </w:tcMar>
+            <w:vAlign w:val="top"/>
+          </w:tcPr>
+          <w:p>
+            <w:pPr>
+              <w:widowControl w:val="0"/>
+              <w:spacing w:line="240" w:lineRule="auto"/>
+              <w:jc w:val="center"/>
+              <w:rPr>
+                <w:rFonts w:ascii="Times New Roman" w:cs="Times New Roman" w:eastAsia="Times New Roman" w:hAnsi="Times New Roman"/>
+                <w:sz w:val="24"/>
+                <w:szCs w:val="24"/>
+              </w:rPr>
+            </w:pPr>
+            <w:r>
+              <w:rPr>
+                <w:rFonts w:ascii="Times New Roman" w:cs="Times New Roman" w:eastAsia="Times New Roman" w:hAnsi="Times New Roman"/>
+                <w:sz w:val="24"/>
+                <w:szCs w:val="24"/>
+                <w:rtl w:val="0"/>
+              </w:rPr>
+              <w:t xml:space="preserve">2</w:t>
+            </w:r>
+          </w:p>
+        </w:tc>
+        <w:tc>
+          <w:tcPr>
+            <w:shd w:fill="auto" w:val="clear"/>
+            <w:tcMar>
+              <w:top w:w="100.0" w:type="dxa"/>
+              <w:left w:w="100.0" w:type="dxa"/>
+              <w:bottom w:w="100.0" w:type="dxa"/>
+              <w:right w:w="100.0" w:type="dxa"/>
+            </w:tcMar>
+            <w:vAlign w:val="top"/>
+          </w:tcPr>
+          <w:p>
+            <w:pPr>
+              <w:widowControl w:val="0"/>
+              <w:spacing w:line="240" w:lineRule="auto"/>
+              <w:jc w:val="center"/>
+              <w:rPr>
+                <w:rFonts w:ascii="Times New Roman" w:cs="Times New Roman" w:eastAsia="Times New Roman" w:hAnsi="Times New Roman"/>
+                <w:sz w:val="24"/>
+                <w:szCs w:val="24"/>
+              </w:rPr>
+            </w:pPr>
+            <w:r>
+              <w:rPr>
+                <w:rFonts w:ascii="Times New Roman" w:cs="Times New Roman" w:eastAsia="Times New Roman" w:hAnsi="Times New Roman"/>
+                <w:sz w:val="24"/>
+                <w:szCs w:val="24"/>
+                <w:rtl w:val="0"/>
+              </w:rPr>
+              <w:t xml:space="preserve">Documento de Especificación de UI</w:t>
+            </w:r>
+          </w:p>
+        </w:tc>
+        <w:tc>
+          <w:tcPr>
+            <w:shd w:fill="auto" w:val="clear"/>
+            <w:tcMar>
+              <w:top w:w="100.0" w:type="dxa"/>
+              <w:left w:w="100.0" w:type="dxa"/>
+              <w:bottom w:w="100.0" w:type="dxa"/>
+              <w:right w:w="100.0" w:type="dxa"/>
+            </w:tcMar>
+            <w:vAlign w:val="top"/>
+          </w:tcPr>
+          <w:p>
+            <w:pPr>
+              <w:widowControl w:val="0"/>
+              <w:spacing w:line="240" w:lineRule="auto"/>
+              <w:jc w:val="center"/>
+              <w:rPr>
+                <w:rFonts w:ascii="Times New Roman" w:cs="Times New Roman" w:eastAsia="Times New Roman" w:hAnsi="Times New Roman"/>
+                <w:sz w:val="24"/>
+                <w:szCs w:val="24"/>
+              </w:rPr>
+            </w:pPr>
+            <w:r>
+              <w:rPr>
+                <w:rFonts w:ascii="Times New Roman" w:cs="Times New Roman" w:eastAsia="Times New Roman" w:hAnsi="Times New Roman"/>
+                <w:sz w:val="24"/>
+                <w:szCs w:val="24"/>
+                <w:rtl w:val="0"/>
+              </w:rPr>
+              <w:t xml:space="preserve">Aceptado</w:t>
+            </w:r>
+          </w:p>
+        </w:tc>
+        <w:tc>
+          <w:tcPr>
+            <w:shd w:fill="auto" w:val="clear"/>
+            <w:tcMar>
+              <w:top w:w="100.0" w:type="dxa"/>
+              <w:left w:w="100.0" w:type="dxa"/>
+              <w:bottom w:w="100.0" w:type="dxa"/>
+              <w:right w:w="100.0" w:type="dxa"/>
+            </w:tcMar>
+            <w:vAlign w:val="top"/>
+          </w:tcPr>
+          <w:p>
+            <w:pPr>
+              <w:widowControl w:val="0"/>
+              <w:spacing w:line="240" w:lineRule="auto"/>
+              <w:jc w:val="center"/>
+              <w:rPr>
+                <w:rFonts w:ascii="Times New Roman" w:cs="Times New Roman" w:eastAsia="Times New Roman" w:hAnsi="Times New Roman"/>
+                <w:sz w:val="24"/>
+                <w:szCs w:val="24"/>
+              </w:rPr>
+            </w:pPr>
+            <w:r>
+              <w:rPr>
+                <w:rFonts w:ascii="Times New Roman" w:cs="Times New Roman" w:eastAsia="Times New Roman" w:hAnsi="Times New Roman"/>
+                <w:sz w:val="24"/>
+                <w:szCs w:val="24"/>
+                <w:rtl w:val="0"/>
+              </w:rPr>
+              <w:t xml:space="preserve">30/04/2023</w:t>
+            </w:r>
+          </w:p>
+        </w:tc>
+        <w:tc>
+          <w:tcPr>
+            <w:shd w:fill="auto" w:val="clear"/>
+            <w:tcMar>
+              <w:top w:w="100.0" w:type="dxa"/>
+              <w:left w:w="100.0" w:type="dxa"/>
+              <w:bottom w:w="100.0" w:type="dxa"/>
+              <w:right w:w="100.0" w:type="dxa"/>
+            </w:tcMar>
+            <w:vAlign w:val="top"/>
+          </w:tcPr>
+          <w:p>
+            <w:pPr>
+              <w:widowControl w:val="0"/>
+              <w:spacing w:line="240" w:lineRule="auto"/>
+              <w:jc w:val="center"/>
+              <w:rPr>
+                <w:rFonts w:ascii="Times New Roman" w:cs="Times New Roman" w:eastAsia="Times New Roman" w:hAnsi="Times New Roman"/>
+                <w:sz w:val="24"/>
+                <w:szCs w:val="24"/>
+              </w:rPr>
+            </w:pPr>
+            <w:r>
+              <w:rPr>
+                <w:rFonts w:ascii="Times New Roman" w:cs="Times New Roman" w:eastAsia="Times New Roman" w:hAnsi="Times New Roman"/>
+                <w:sz w:val="24"/>
+                <w:szCs w:val="24"/>
+                <w:rtl w:val="0"/>
+              </w:rPr>
+              <w:t xml:space="preserve">10/05/2023</w:t>
+            </w:r>
+          </w:p>
+        </w:tc>
+      </w:tr>
+      <w:tr>
+        <w:trPr>
+          <w:cantSplit w:val="0"/>
+          <w:tblHeader w:val="0"/>
+        </w:trPr>
+        <w:tc>
+          <w:tcPr>
+            <w:shd w:fill="auto" w:val="clear"/>
+            <w:tcMar>
+              <w:top w:w="100.0" w:type="dxa"/>
+              <w:left w:w="100.0" w:type="dxa"/>
+              <w:bottom w:w="100.0" w:type="dxa"/>
+              <w:right w:w="100.0" w:type="dxa"/>
+            </w:tcMar>
+            <w:vAlign w:val="top"/>
+          </w:tcPr>
+          <w:p>
+            <w:pPr>
+              <w:widowControl w:val="0"/>
+              <w:spacing w:line="240" w:lineRule="auto"/>
+              <w:jc w:val="center"/>
+              <w:rPr>
+                <w:rFonts w:ascii="Times New Roman" w:cs="Times New Roman" w:eastAsia="Times New Roman" w:hAnsi="Times New Roman"/>
+                <w:sz w:val="24"/>
+                <w:szCs w:val="24"/>
+              </w:rPr>
+            </w:pPr>
+            <w:r>
+              <w:rPr>
+                <w:rFonts w:ascii="Times New Roman" w:cs="Times New Roman" w:eastAsia="Times New Roman" w:hAnsi="Times New Roman"/>
+                <w:sz w:val="24"/>
+                <w:szCs w:val="24"/>
+                <w:rtl w:val="0"/>
+              </w:rPr>
+              <w:t xml:space="preserve">2</w:t>
+            </w:r>
+          </w:p>
+        </w:tc>
+        <w:tc>
+          <w:tcPr>
+            <w:shd w:fill="auto" w:val="clear"/>
+            <w:tcMar>
+              <w:top w:w="100.0" w:type="dxa"/>
+              <w:left w:w="100.0" w:type="dxa"/>
+              <w:bottom w:w="100.0" w:type="dxa"/>
+              <w:right w:w="100.0" w:type="dxa"/>
+            </w:tcMar>
+            <w:vAlign w:val="top"/>
+          </w:tcPr>
+          <w:p>
+            <w:pPr>
+              <w:widowControl w:val="0"/>
+              <w:spacing w:line="240" w:lineRule="auto"/>
+              <w:jc w:val="center"/>
+              <w:rPr>
+                <w:rFonts w:ascii="Times New Roman" w:cs="Times New Roman" w:eastAsia="Times New Roman" w:hAnsi="Times New Roman"/>
+                <w:sz w:val="24"/>
+                <w:szCs w:val="24"/>
+              </w:rPr>
+            </w:pPr>
+            <w:r>
+              <w:rPr>
+                <w:rFonts w:ascii="Times New Roman" w:cs="Times New Roman" w:eastAsia="Times New Roman" w:hAnsi="Times New Roman"/>
+                <w:sz w:val="24"/>
+                <w:szCs w:val="24"/>
+                <w:rtl w:val="0"/>
+              </w:rPr>
+              <w:t xml:space="preserve">Documento de Guía de Estilos</w:t>
+            </w:r>
+          </w:p>
+        </w:tc>
+        <w:tc>
+          <w:tcPr>
+            <w:shd w:fill="auto" w:val="clear"/>
+            <w:tcMar>
+              <w:top w:w="100.0" w:type="dxa"/>
+              <w:left w:w="100.0" w:type="dxa"/>
+              <w:bottom w:w="100.0" w:type="dxa"/>
+              <w:right w:w="100.0" w:type="dxa"/>
+            </w:tcMar>
+            <w:vAlign w:val="top"/>
+          </w:tcPr>
+          <w:p>
+            <w:pPr>
+              <w:widowControl w:val="0"/>
+              <w:spacing w:line="240" w:lineRule="auto"/>
+              <w:jc w:val="center"/>
+              <w:rPr>
+                <w:rFonts w:ascii="Times New Roman" w:cs="Times New Roman" w:eastAsia="Times New Roman" w:hAnsi="Times New Roman"/>
+                <w:sz w:val="24"/>
+                <w:szCs w:val="24"/>
+              </w:rPr>
+            </w:pPr>
+            <w:r>
+              <w:rPr>
+                <w:rFonts w:ascii="Times New Roman" w:cs="Times New Roman" w:eastAsia="Times New Roman" w:hAnsi="Times New Roman"/>
+                <w:sz w:val="24"/>
+                <w:szCs w:val="24"/>
+                <w:rtl w:val="0"/>
+              </w:rPr>
+              <w:t xml:space="preserve">Aceptado</w:t>
+            </w:r>
+          </w:p>
+        </w:tc>
+        <w:tc>
+          <w:tcPr>
+            <w:shd w:fill="auto" w:val="clear"/>
+            <w:tcMar>
+              <w:top w:w="100.0" w:type="dxa"/>
+              <w:left w:w="100.0" w:type="dxa"/>
+              <w:bottom w:w="100.0" w:type="dxa"/>
+              <w:right w:w="100.0" w:type="dxa"/>
+            </w:tcMar>
+            <w:vAlign w:val="top"/>
+          </w:tcPr>
+          <w:p>
+            <w:pPr>
+              <w:widowControl w:val="0"/>
+              <w:spacing w:line="240" w:lineRule="auto"/>
+              <w:jc w:val="center"/>
+              <w:rPr>
+                <w:rFonts w:ascii="Times New Roman" w:cs="Times New Roman" w:eastAsia="Times New Roman" w:hAnsi="Times New Roman"/>
+                <w:sz w:val="24"/>
+                <w:szCs w:val="24"/>
+              </w:rPr>
+            </w:pPr>
+            <w:r>
+              <w:rPr>
+                <w:rFonts w:ascii="Times New Roman" w:cs="Times New Roman" w:eastAsia="Times New Roman" w:hAnsi="Times New Roman"/>
+                <w:sz w:val="24"/>
+                <w:szCs w:val="24"/>
+                <w:rtl w:val="0"/>
+              </w:rPr>
+              <w:t xml:space="preserve">30/04/2023</w:t>
+            </w:r>
+          </w:p>
+        </w:tc>
+        <w:tc>
+          <w:tcPr>
+            <w:shd w:fill="auto" w:val="clear"/>
+            <w:tcMar>
+              <w:top w:w="100.0" w:type="dxa"/>
+              <w:left w:w="100.0" w:type="dxa"/>
+              <w:bottom w:w="100.0" w:type="dxa"/>
+              <w:right w:w="100.0" w:type="dxa"/>
+            </w:tcMar>
+            <w:vAlign w:val="top"/>
+          </w:tcPr>
+          <w:p>
+            <w:pPr>
+              <w:widowControl w:val="0"/>
+              <w:spacing w:line="240" w:lineRule="auto"/>
+              <w:jc w:val="center"/>
+              <w:rPr>
+                <w:rFonts w:ascii="Times New Roman" w:cs="Times New Roman" w:eastAsia="Times New Roman" w:hAnsi="Times New Roman"/>
+                <w:sz w:val="24"/>
+                <w:szCs w:val="24"/>
+              </w:rPr>
+            </w:pPr>
+            <w:r>
+              <w:rPr>
+                <w:rFonts w:ascii="Times New Roman" w:cs="Times New Roman" w:eastAsia="Times New Roman" w:hAnsi="Times New Roman"/>
+                <w:sz w:val="24"/>
+                <w:szCs w:val="24"/>
+                <w:rtl w:val="0"/>
+              </w:rPr>
+              <w:t xml:space="preserve">10/05/2023</w:t>
+            </w:r>
+          </w:p>
+        </w:tc>
+      </w:tr>
+      <w:tr>
+        <w:trPr>
+          <w:cantSplit w:val="0"/>
+          <w:tblHeader w:val="0"/>
+        </w:trPr>
+        <w:tc>
+          <w:tcPr>
+            <w:shd w:fill="auto" w:val="clear"/>
+            <w:tcMar>
+              <w:top w:w="100.0" w:type="dxa"/>
+              <w:left w:w="100.0" w:type="dxa"/>
+              <w:bottom w:w="100.0" w:type="dxa"/>
+              <w:right w:w="100.0" w:type="dxa"/>
+            </w:tcMar>
+            <w:vAlign w:val="top"/>
+          </w:tcPr>
+          <w:p>
+            <w:pPr>
+              <w:widowControl w:val="0"/>
+              <w:spacing w:line="240" w:lineRule="auto"/>
+              <w:jc w:val="center"/>
+              <w:rPr>
+                <w:rFonts w:ascii="Times New Roman" w:cs="Times New Roman" w:eastAsia="Times New Roman" w:hAnsi="Times New Roman"/>
+                <w:sz w:val="24"/>
+                <w:szCs w:val="24"/>
+              </w:rPr>
+            </w:pPr>
+            <w:r>
+              <w:rPr>
+                <w:rFonts w:ascii="Times New Roman" w:cs="Times New Roman" w:eastAsia="Times New Roman" w:hAnsi="Times New Roman"/>
+                <w:sz w:val="24"/>
+                <w:szCs w:val="24"/>
+                <w:rtl w:val="0"/>
+              </w:rPr>
+              <w:t xml:space="preserve">2</w:t>
+            </w:r>
+          </w:p>
+        </w:tc>
+        <w:tc>
+          <w:tcPr>
+            <w:shd w:fill="auto" w:val="clear"/>
+            <w:tcMar>
+              <w:top w:w="100.0" w:type="dxa"/>
+              <w:left w:w="100.0" w:type="dxa"/>
+              <w:bottom w:w="100.0" w:type="dxa"/>
+              <w:right w:w="100.0" w:type="dxa"/>
+            </w:tcMar>
+            <w:vAlign w:val="top"/>
+          </w:tcPr>
+          <w:p>
+            <w:pPr>
+              <w:widowControl w:val="0"/>
+              <w:spacing w:line="240" w:lineRule="auto"/>
+              <w:jc w:val="center"/>
+              <w:rPr>
+                <w:rFonts w:ascii="Times New Roman" w:cs="Times New Roman" w:eastAsia="Times New Roman" w:hAnsi="Times New Roman"/>
+                <w:sz w:val="24"/>
+                <w:szCs w:val="24"/>
+              </w:rPr>
+            </w:pPr>
+            <w:r>
+              <w:rPr>
+                <w:rFonts w:ascii="Times New Roman" w:cs="Times New Roman" w:eastAsia="Times New Roman" w:hAnsi="Times New Roman"/>
+                <w:sz w:val="24"/>
+                <w:szCs w:val="24"/>
+                <w:rtl w:val="0"/>
+              </w:rPr>
+              <w:t xml:space="preserve">Documento de Especificación de la BD</w:t>
+            </w:r>
+          </w:p>
+        </w:tc>
+        <w:tc>
+          <w:tcPr>
+            <w:shd w:fill="auto" w:val="clear"/>
+            <w:tcMar>
+              <w:top w:w="100.0" w:type="dxa"/>
+              <w:left w:w="100.0" w:type="dxa"/>
+              <w:bottom w:w="100.0" w:type="dxa"/>
+              <w:right w:w="100.0" w:type="dxa"/>
+            </w:tcMar>
+            <w:vAlign w:val="top"/>
+          </w:tcPr>
+          <w:p>
+            <w:pPr>
+              <w:widowControl w:val="0"/>
+              <w:spacing w:line="240" w:lineRule="auto"/>
+              <w:jc w:val="center"/>
+              <w:rPr>
+                <w:rFonts w:ascii="Times New Roman" w:cs="Times New Roman" w:eastAsia="Times New Roman" w:hAnsi="Times New Roman"/>
+                <w:sz w:val="24"/>
+                <w:szCs w:val="24"/>
+              </w:rPr>
+            </w:pPr>
+            <w:r>
+              <w:rPr>
+                <w:rFonts w:ascii="Times New Roman" w:cs="Times New Roman" w:eastAsia="Times New Roman" w:hAnsi="Times New Roman"/>
+                <w:sz w:val="24"/>
+                <w:szCs w:val="24"/>
+                <w:rtl w:val="0"/>
+              </w:rPr>
+              <w:t xml:space="preserve">Aceptado</w:t>
+            </w:r>
+          </w:p>
+        </w:tc>
+        <w:tc>
+          <w:tcPr>
+            <w:shd w:fill="auto" w:val="clear"/>
+            <w:tcMar>
+              <w:top w:w="100.0" w:type="dxa"/>
+              <w:left w:w="100.0" w:type="dxa"/>
+              <w:bottom w:w="100.0" w:type="dxa"/>
+              <w:right w:w="100.0" w:type="dxa"/>
+            </w:tcMar>
+            <w:vAlign w:val="top"/>
+          </w:tcPr>
+          <w:p>
+            <w:pPr>
+              <w:widowControl w:val="0"/>
+              <w:spacing w:line="240" w:lineRule="auto"/>
+              <w:jc w:val="center"/>
+              <w:rPr>
+                <w:rFonts w:ascii="Times New Roman" w:cs="Times New Roman" w:eastAsia="Times New Roman" w:hAnsi="Times New Roman"/>
+                <w:sz w:val="24"/>
+                <w:szCs w:val="24"/>
+              </w:rPr>
+            </w:pPr>
+            <w:r>
+              <w:rPr>
+                <w:rFonts w:ascii="Times New Roman" w:cs="Times New Roman" w:eastAsia="Times New Roman" w:hAnsi="Times New Roman"/>
+                <w:sz w:val="24"/>
+                <w:szCs w:val="24"/>
+                <w:rtl w:val="0"/>
+              </w:rPr>
+              <w:t xml:space="preserve">30/04/2023</w:t>
+            </w:r>
+          </w:p>
+        </w:tc>
+        <w:tc>
+          <w:tcPr>
+            <w:shd w:fill="auto" w:val="clear"/>
+            <w:tcMar>
+              <w:top w:w="100.0" w:type="dxa"/>
+              <w:left w:w="100.0" w:type="dxa"/>
+              <w:bottom w:w="100.0" w:type="dxa"/>
+              <w:right w:w="100.0" w:type="dxa"/>
+            </w:tcMar>
+            <w:vAlign w:val="top"/>
+          </w:tcPr>
+          <w:p>
+            <w:pPr>
+              <w:widowControl w:val="0"/>
+              <w:spacing w:line="240" w:lineRule="auto"/>
+              <w:jc w:val="center"/>
+              <w:rPr>
+                <w:rFonts w:ascii="Times New Roman" w:cs="Times New Roman" w:eastAsia="Times New Roman" w:hAnsi="Times New Roman"/>
+                <w:sz w:val="24"/>
+                <w:szCs w:val="24"/>
+              </w:rPr>
+            </w:pPr>
+            <w:r>
+              <w:rPr>
+                <w:rFonts w:ascii="Times New Roman" w:cs="Times New Roman" w:eastAsia="Times New Roman" w:hAnsi="Times New Roman"/>
+                <w:sz w:val="24"/>
+                <w:szCs w:val="24"/>
+                <w:rtl w:val="0"/>
+              </w:rPr>
+              <w:t xml:space="preserve">10/05/2023</w:t>
+            </w:r>
+          </w:p>
+        </w:tc>
+      </w:tr>
+      <w:tr>
+        <w:trPr>
+          <w:cantSplit w:val="0"/>
+          <w:tblHeader w:val="0"/>
+        </w:trPr>
+        <w:tc>
+          <w:tcPr>
+            <w:shd w:fill="auto" w:val="clear"/>
+            <w:tcMar>
+              <w:top w:w="100.0" w:type="dxa"/>
+              <w:left w:w="100.0" w:type="dxa"/>
+              <w:bottom w:w="100.0" w:type="dxa"/>
+              <w:right w:w="100.0" w:type="dxa"/>
+            </w:tcMar>
+            <w:vAlign w:val="top"/>
+          </w:tcPr>
+          <w:p>
+            <w:pPr>
+              <w:widowControl w:val="0"/>
+              <w:spacing w:line="240" w:lineRule="auto"/>
+              <w:jc w:val="center"/>
+              <w:rPr>
+                <w:rFonts w:ascii="Times New Roman" w:cs="Times New Roman" w:eastAsia="Times New Roman" w:hAnsi="Times New Roman"/>
+                <w:sz w:val="24"/>
+                <w:szCs w:val="24"/>
+              </w:rPr>
+            </w:pPr>
+            <w:r>
+              <w:rPr>
+                <w:rFonts w:ascii="Times New Roman" w:cs="Times New Roman" w:eastAsia="Times New Roman" w:hAnsi="Times New Roman"/>
+                <w:sz w:val="24"/>
+                <w:szCs w:val="24"/>
+                <w:rtl w:val="0"/>
+              </w:rPr>
+              <w:t xml:space="preserve">2</w:t>
+            </w:r>
+          </w:p>
+        </w:tc>
+        <w:tc>
+          <w:tcPr>
+            <w:shd w:fill="auto" w:val="clear"/>
+            <w:tcMar>
+              <w:top w:w="100.0" w:type="dxa"/>
+              <w:left w:w="100.0" w:type="dxa"/>
+              <w:bottom w:w="100.0" w:type="dxa"/>
+              <w:right w:w="100.0" w:type="dxa"/>
+            </w:tcMar>
+            <w:vAlign w:val="top"/>
+          </w:tcPr>
+          <w:p>
+            <w:pPr>
+              <w:widowControl w:val="0"/>
+              <w:spacing w:line="240" w:lineRule="auto"/>
+              <w:jc w:val="center"/>
+              <w:rPr>
+                <w:rFonts w:ascii="Times New Roman" w:cs="Times New Roman" w:eastAsia="Times New Roman" w:hAnsi="Times New Roman"/>
+                <w:sz w:val="24"/>
+                <w:szCs w:val="24"/>
+              </w:rPr>
+            </w:pPr>
+            <w:r>
+              <w:rPr>
+                <w:rFonts w:ascii="Times New Roman" w:cs="Times New Roman" w:eastAsia="Times New Roman" w:hAnsi="Times New Roman"/>
+                <w:sz w:val="24"/>
+                <w:szCs w:val="24"/>
+                <w:rtl w:val="0"/>
+              </w:rPr>
+              <w:t xml:space="preserve">Documento de Plan de Fase</w:t>
+            </w:r>
+          </w:p>
+        </w:tc>
+        <w:tc>
+          <w:tcPr>
+            <w:shd w:fill="auto" w:val="clear"/>
+            <w:tcMar>
+              <w:top w:w="100.0" w:type="dxa"/>
+              <w:left w:w="100.0" w:type="dxa"/>
+              <w:bottom w:w="100.0" w:type="dxa"/>
+              <w:right w:w="100.0" w:type="dxa"/>
+            </w:tcMar>
+            <w:vAlign w:val="top"/>
+          </w:tcPr>
+          <w:p>
+            <w:pPr>
+              <w:widowControl w:val="0"/>
+              <w:spacing w:line="240" w:lineRule="auto"/>
+              <w:jc w:val="center"/>
+              <w:rPr>
+                <w:rFonts w:ascii="Times New Roman" w:cs="Times New Roman" w:eastAsia="Times New Roman" w:hAnsi="Times New Roman"/>
+                <w:sz w:val="24"/>
+                <w:szCs w:val="24"/>
+              </w:rPr>
+            </w:pPr>
+            <w:r>
+              <w:rPr>
+                <w:rFonts w:ascii="Times New Roman" w:cs="Times New Roman" w:eastAsia="Times New Roman" w:hAnsi="Times New Roman"/>
+                <w:sz w:val="24"/>
+                <w:szCs w:val="24"/>
+                <w:rtl w:val="0"/>
+              </w:rPr>
+              <w:t xml:space="preserve">Aceptado</w:t>
+            </w:r>
+          </w:p>
+        </w:tc>
+        <w:tc>
+          <w:tcPr>
+            <w:shd w:fill="auto" w:val="clear"/>
+            <w:tcMar>
+              <w:top w:w="100.0" w:type="dxa"/>
+              <w:left w:w="100.0" w:type="dxa"/>
+              <w:bottom w:w="100.0" w:type="dxa"/>
+              <w:right w:w="100.0" w:type="dxa"/>
+            </w:tcMar>
+            <w:vAlign w:val="top"/>
+          </w:tcPr>
+          <w:p>
+            <w:pPr>
+              <w:widowControl w:val="0"/>
+              <w:spacing w:line="240" w:lineRule="auto"/>
+              <w:jc w:val="center"/>
+              <w:rPr>
+                <w:rFonts w:ascii="Times New Roman" w:cs="Times New Roman" w:eastAsia="Times New Roman" w:hAnsi="Times New Roman"/>
+                <w:sz w:val="24"/>
+                <w:szCs w:val="24"/>
+              </w:rPr>
+            </w:pPr>
+            <w:r>
+              <w:rPr>
+                <w:rFonts w:ascii="Times New Roman" w:cs="Times New Roman" w:eastAsia="Times New Roman" w:hAnsi="Times New Roman"/>
+                <w:sz w:val="24"/>
+                <w:szCs w:val="24"/>
+                <w:rtl w:val="0"/>
+              </w:rPr>
+              <w:t xml:space="preserve">30/04/2023</w:t>
+            </w:r>
+          </w:p>
+        </w:tc>
+        <w:tc>
+          <w:tcPr>
+            <w:shd w:fill="auto" w:val="clear"/>
+            <w:tcMar>
+              <w:top w:w="100.0" w:type="dxa"/>
+              <w:left w:w="100.0" w:type="dxa"/>
+              <w:bottom w:w="100.0" w:type="dxa"/>
+              <w:right w:w="100.0" w:type="dxa"/>
+            </w:tcMar>
+            <w:vAlign w:val="top"/>
+          </w:tcPr>
+          <w:p>
+            <w:pPr>
+              <w:widowControl w:val="0"/>
+              <w:spacing w:line="240" w:lineRule="auto"/>
+              <w:jc w:val="center"/>
+              <w:rPr>
+                <w:rFonts w:ascii="Times New Roman" w:cs="Times New Roman" w:eastAsia="Times New Roman" w:hAnsi="Times New Roman"/>
+                <w:sz w:val="24"/>
+                <w:szCs w:val="24"/>
+              </w:rPr>
+            </w:pPr>
+            <w:r>
+              <w:rPr>
+                <w:rFonts w:ascii="Times New Roman" w:cs="Times New Roman" w:eastAsia="Times New Roman" w:hAnsi="Times New Roman"/>
+                <w:sz w:val="24"/>
+                <w:szCs w:val="24"/>
+                <w:rtl w:val="0"/>
+              </w:rPr>
+              <w:t xml:space="preserve">10/05/2023</w:t>
+            </w:r>
+          </w:p>
+        </w:tc>
+      </w:tr>
+      <w:tr>
+        <w:trPr>
+          <w:cantSplit w:val="0"/>
+          <w:tblHeader w:val="0"/>
+        </w:trPr>
+        <w:tc>
+          <w:tcPr>
+            <w:shd w:fill="auto" w:val="clear"/>
+            <w:tcMar>
+              <w:top w:w="100.0" w:type="dxa"/>
+              <w:left w:w="100.0" w:type="dxa"/>
+              <w:bottom w:w="100.0" w:type="dxa"/>
+              <w:right w:w="100.0" w:type="dxa"/>
+            </w:tcMar>
+            <w:vAlign w:val="top"/>
+          </w:tcPr>
+          <w:p>
+            <w:pPr>
+              <w:widowControl w:val="0"/>
+              <w:spacing w:line="240" w:lineRule="auto"/>
+              <w:jc w:val="center"/>
+              <w:rPr>
+                <w:rFonts w:ascii="Times New Roman" w:cs="Times New Roman" w:eastAsia="Times New Roman" w:hAnsi="Times New Roman"/>
+                <w:sz w:val="24"/>
+                <w:szCs w:val="24"/>
+              </w:rPr>
+            </w:pPr>
+            <w:r>
+              <w:rPr>
+                <w:rFonts w:ascii="Times New Roman" w:cs="Times New Roman" w:eastAsia="Times New Roman" w:hAnsi="Times New Roman"/>
+                <w:sz w:val="24"/>
+                <w:szCs w:val="24"/>
+                <w:rtl w:val="0"/>
+              </w:rPr>
+              <w:t xml:space="preserve">2</w:t>
+            </w:r>
+          </w:p>
+        </w:tc>
+        <w:tc>
+          <w:tcPr>
+            <w:shd w:fill="auto" w:val="clear"/>
+            <w:tcMar>
+              <w:top w:w="100.0" w:type="dxa"/>
+              <w:left w:w="100.0" w:type="dxa"/>
+              <w:bottom w:w="100.0" w:type="dxa"/>
+              <w:right w:w="100.0" w:type="dxa"/>
+            </w:tcMar>
+            <w:vAlign w:val="top"/>
+          </w:tcPr>
+          <w:p>
+            <w:pPr>
+              <w:widowControl w:val="0"/>
+              <w:spacing w:line="240" w:lineRule="auto"/>
+              <w:jc w:val="center"/>
+              <w:rPr>
+                <w:rFonts w:ascii="Times New Roman" w:cs="Times New Roman" w:eastAsia="Times New Roman" w:hAnsi="Times New Roman"/>
+                <w:sz w:val="24"/>
+                <w:szCs w:val="24"/>
+              </w:rPr>
+            </w:pPr>
+            <w:r>
+              <w:rPr>
+                <w:rFonts w:ascii="Times New Roman" w:cs="Times New Roman" w:eastAsia="Times New Roman" w:hAnsi="Times New Roman"/>
+                <w:sz w:val="24"/>
+                <w:szCs w:val="24"/>
+                <w:rtl w:val="0"/>
+              </w:rPr>
+              <w:t xml:space="preserve">Documento de Plan de Iteración 2</w:t>
+            </w:r>
+          </w:p>
+        </w:tc>
+        <w:tc>
+          <w:tcPr>
+            <w:shd w:fill="auto" w:val="clear"/>
+            <w:tcMar>
+              <w:top w:w="100.0" w:type="dxa"/>
+              <w:left w:w="100.0" w:type="dxa"/>
+              <w:bottom w:w="100.0" w:type="dxa"/>
+              <w:right w:w="100.0" w:type="dxa"/>
+            </w:tcMar>
+            <w:vAlign w:val="top"/>
+          </w:tcPr>
+          <w:p>
+            <w:pPr>
+              <w:widowControl w:val="0"/>
+              <w:spacing w:line="240" w:lineRule="auto"/>
+              <w:jc w:val="center"/>
+              <w:rPr>
+                <w:rFonts w:ascii="Times New Roman" w:cs="Times New Roman" w:eastAsia="Times New Roman" w:hAnsi="Times New Roman"/>
+                <w:sz w:val="24"/>
+                <w:szCs w:val="24"/>
+              </w:rPr>
+            </w:pPr>
+            <w:r>
+              <w:rPr>
+                <w:rFonts w:ascii="Times New Roman" w:cs="Times New Roman" w:eastAsia="Times New Roman" w:hAnsi="Times New Roman"/>
+                <w:sz w:val="24"/>
+                <w:szCs w:val="24"/>
+                <w:rtl w:val="0"/>
+              </w:rPr>
+              <w:t xml:space="preserve">Aceptado</w:t>
+            </w:r>
+          </w:p>
+        </w:tc>
+        <w:tc>
+          <w:tcPr>
+            <w:shd w:fill="auto" w:val="clear"/>
+            <w:tcMar>
+              <w:top w:w="100.0" w:type="dxa"/>
+              <w:left w:w="100.0" w:type="dxa"/>
+              <w:bottom w:w="100.0" w:type="dxa"/>
+              <w:right w:w="100.0" w:type="dxa"/>
+            </w:tcMar>
+            <w:vAlign w:val="top"/>
+          </w:tcPr>
+          <w:p>
+            <w:pPr>
+              <w:widowControl w:val="0"/>
+              <w:spacing w:line="240" w:lineRule="auto"/>
+              <w:jc w:val="center"/>
+              <w:rPr>
+                <w:rFonts w:ascii="Times New Roman" w:cs="Times New Roman" w:eastAsia="Times New Roman" w:hAnsi="Times New Roman"/>
+                <w:sz w:val="24"/>
+                <w:szCs w:val="24"/>
+              </w:rPr>
+            </w:pPr>
+            <w:r>
+              <w:rPr>
+                <w:rFonts w:ascii="Times New Roman" w:cs="Times New Roman" w:eastAsia="Times New Roman" w:hAnsi="Times New Roman"/>
+                <w:sz w:val="24"/>
+                <w:szCs w:val="24"/>
+                <w:rtl w:val="0"/>
+              </w:rPr>
+              <w:t xml:space="preserve">30/04/2023</w:t>
+            </w:r>
+          </w:p>
+        </w:tc>
+        <w:tc>
+          <w:tcPr>
+            <w:shd w:fill="auto" w:val="clear"/>
+            <w:tcMar>
+              <w:top w:w="100.0" w:type="dxa"/>
+              <w:left w:w="100.0" w:type="dxa"/>
+              <w:bottom w:w="100.0" w:type="dxa"/>
+              <w:right w:w="100.0" w:type="dxa"/>
+            </w:tcMar>
+            <w:vAlign w:val="top"/>
+          </w:tcPr>
+          <w:p>
+            <w:pPr>
+              <w:widowControl w:val="0"/>
+              <w:spacing w:line="240" w:lineRule="auto"/>
+              <w:jc w:val="center"/>
+              <w:rPr>
+                <w:rFonts w:ascii="Times New Roman" w:cs="Times New Roman" w:eastAsia="Times New Roman" w:hAnsi="Times New Roman"/>
+                <w:sz w:val="24"/>
+                <w:szCs w:val="24"/>
+              </w:rPr>
+            </w:pPr>
+            <w:r>
+              <w:rPr>
+                <w:rFonts w:ascii="Times New Roman" w:cs="Times New Roman" w:eastAsia="Times New Roman" w:hAnsi="Times New Roman"/>
+                <w:sz w:val="24"/>
+                <w:szCs w:val="24"/>
+                <w:rtl w:val="0"/>
+              </w:rPr>
+              <w:t xml:space="preserve">10/05/2023</w:t>
+            </w:r>
+          </w:p>
+        </w:tc>
+      </w:tr>
+      <w:tr>
+        <w:trPr>
+          <w:cantSplit w:val="0"/>
+          <w:tblHeader w:val="0"/>
+        </w:trPr>
+        <w:tc>
+          <w:tcPr>
+            <w:shd w:fill="auto" w:val="clear"/>
+            <w:tcMar>
+              <w:top w:w="100.0" w:type="dxa"/>
+              <w:left w:w="100.0" w:type="dxa"/>
+              <w:bottom w:w="100.0" w:type="dxa"/>
+              <w:right w:w="100.0" w:type="dxa"/>
+            </w:tcMar>
+            <w:vAlign w:val="top"/>
+          </w:tcPr>
+          <w:p>
+            <w:pPr>
+              <w:widowControl w:val="0"/>
+              <w:spacing w:line="240" w:lineRule="auto"/>
+              <w:jc w:val="center"/>
+              <w:rPr>
+                <w:rFonts w:ascii="Times New Roman" w:cs="Times New Roman" w:eastAsia="Times New Roman" w:hAnsi="Times New Roman"/>
+                <w:sz w:val="24"/>
+                <w:szCs w:val="24"/>
+              </w:rPr>
+            </w:pPr>
+            <w:r>
+              <w:rPr>
+                <w:rFonts w:ascii="Times New Roman" w:cs="Times New Roman" w:eastAsia="Times New Roman" w:hAnsi="Times New Roman"/>
+                <w:sz w:val="24"/>
+                <w:szCs w:val="24"/>
+                <w:rtl w:val="0"/>
+              </w:rPr>
+              <w:t xml:space="preserve">2</w:t>
+            </w:r>
+          </w:p>
+        </w:tc>
+        <w:tc>
+          <w:tcPr>
+            <w:shd w:fill="auto" w:val="clear"/>
+            <w:tcMar>
+              <w:top w:w="100.0" w:type="dxa"/>
+              <w:left w:w="100.0" w:type="dxa"/>
+              <w:bottom w:w="100.0" w:type="dxa"/>
+              <w:right w:w="100.0" w:type="dxa"/>
+            </w:tcMar>
+            <w:vAlign w:val="top"/>
+          </w:tcPr>
+          <w:p>
+            <w:pPr>
+              <w:widowControl w:val="0"/>
+              <w:spacing w:line="240" w:lineRule="auto"/>
+              <w:jc w:val="center"/>
+              <w:rPr>
+                <w:rFonts w:ascii="Times New Roman" w:cs="Times New Roman" w:eastAsia="Times New Roman" w:hAnsi="Times New Roman"/>
+                <w:sz w:val="24"/>
+                <w:szCs w:val="24"/>
+              </w:rPr>
+            </w:pPr>
+            <w:r>
+              <w:rPr>
+                <w:rFonts w:ascii="Times New Roman" w:cs="Times New Roman" w:eastAsia="Times New Roman" w:hAnsi="Times New Roman"/>
+                <w:sz w:val="24"/>
+                <w:szCs w:val="24"/>
+                <w:rtl w:val="0"/>
+              </w:rPr>
+              <w:t xml:space="preserve">Documento de Casos de Uso 2</w:t>
+            </w:r>
+          </w:p>
+        </w:tc>
+        <w:tc>
+          <w:tcPr>
+            <w:shd w:fill="auto" w:val="clear"/>
+            <w:tcMar>
+              <w:top w:w="100.0" w:type="dxa"/>
+              <w:left w:w="100.0" w:type="dxa"/>
+              <w:bottom w:w="100.0" w:type="dxa"/>
+              <w:right w:w="100.0" w:type="dxa"/>
+            </w:tcMar>
+            <w:vAlign w:val="top"/>
+          </w:tcPr>
+          <w:p>
+            <w:pPr>
+              <w:widowControl w:val="0"/>
+              <w:spacing w:line="240" w:lineRule="auto"/>
+              <w:jc w:val="center"/>
+              <w:rPr>
+                <w:rFonts w:ascii="Times New Roman" w:cs="Times New Roman" w:eastAsia="Times New Roman" w:hAnsi="Times New Roman"/>
+                <w:sz w:val="24"/>
+                <w:szCs w:val="24"/>
+              </w:rPr>
+            </w:pPr>
+            <w:r>
+              <w:rPr>
+                <w:rFonts w:ascii="Times New Roman" w:cs="Times New Roman" w:eastAsia="Times New Roman" w:hAnsi="Times New Roman"/>
+                <w:sz w:val="24"/>
+                <w:szCs w:val="24"/>
+                <w:rtl w:val="0"/>
+              </w:rPr>
+              <w:t xml:space="preserve">Aceptado</w:t>
+            </w:r>
+          </w:p>
+        </w:tc>
+        <w:tc>
+          <w:tcPr>
+            <w:shd w:fill="auto" w:val="clear"/>
+            <w:tcMar>
+              <w:top w:w="100.0" w:type="dxa"/>
+              <w:left w:w="100.0" w:type="dxa"/>
+              <w:bottom w:w="100.0" w:type="dxa"/>
+              <w:right w:w="100.0" w:type="dxa"/>
+            </w:tcMar>
+            <w:vAlign w:val="top"/>
+          </w:tcPr>
+          <w:p>
+            <w:pPr>
+              <w:widowControl w:val="0"/>
+              <w:spacing w:line="240" w:lineRule="auto"/>
+              <w:jc w:val="center"/>
+              <w:rPr>
+                <w:rFonts w:ascii="Times New Roman" w:cs="Times New Roman" w:eastAsia="Times New Roman" w:hAnsi="Times New Roman"/>
+                <w:sz w:val="24"/>
+                <w:szCs w:val="24"/>
+              </w:rPr>
+            </w:pPr>
+            <w:r>
+              <w:rPr>
+                <w:rFonts w:ascii="Times New Roman" w:cs="Times New Roman" w:eastAsia="Times New Roman" w:hAnsi="Times New Roman"/>
+                <w:sz w:val="24"/>
+                <w:szCs w:val="24"/>
+                <w:rtl w:val="0"/>
+              </w:rPr>
+              <w:t xml:space="preserve">30/04/2023</w:t>
+            </w:r>
+          </w:p>
+        </w:tc>
+        <w:tc>
+          <w:tcPr>
+            <w:shd w:fill="auto" w:val="clear"/>
+            <w:tcMar>
+              <w:top w:w="100.0" w:type="dxa"/>
+              <w:left w:w="100.0" w:type="dxa"/>
+              <w:bottom w:w="100.0" w:type="dxa"/>
+              <w:right w:w="100.0" w:type="dxa"/>
+            </w:tcMar>
+            <w:vAlign w:val="top"/>
+          </w:tcPr>
+          <w:p>
+            <w:pPr>
+              <w:widowControl w:val="0"/>
+              <w:spacing w:line="240" w:lineRule="auto"/>
+              <w:jc w:val="center"/>
+              <w:rPr>
+                <w:rFonts w:ascii="Times New Roman" w:cs="Times New Roman" w:eastAsia="Times New Roman" w:hAnsi="Times New Roman"/>
+                <w:sz w:val="24"/>
+                <w:szCs w:val="24"/>
+              </w:rPr>
+            </w:pPr>
+            <w:r>
+              <w:rPr>
+                <w:rFonts w:ascii="Times New Roman" w:cs="Times New Roman" w:eastAsia="Times New Roman" w:hAnsi="Times New Roman"/>
+                <w:sz w:val="24"/>
+                <w:szCs w:val="24"/>
+                <w:rtl w:val="0"/>
+              </w:rPr>
+              <w:t xml:space="preserve">10/05/2023</w:t>
+            </w:r>
+          </w:p>
+        </w:tc>
+      </w:tr>
+      <w:tr>
+        <w:trPr>
+          <w:cantSplit w:val="0"/>
+          <w:tblHeader w:val="0"/>
+        </w:trPr>
+        <w:tc>
+          <w:tcPr>
+            <w:shd w:fill="auto" w:val="clear"/>
+            <w:tcMar>
+              <w:top w:w="100.0" w:type="dxa"/>
+              <w:left w:w="100.0" w:type="dxa"/>
+              <w:bottom w:w="100.0" w:type="dxa"/>
+              <w:right w:w="100.0" w:type="dxa"/>
+            </w:tcMar>
+            <w:vAlign w:val="top"/>
+          </w:tcPr>
+          <w:p>
+            <w:pPr>
+              <w:widowControl w:val="0"/>
+              <w:spacing w:line="240" w:lineRule="auto"/>
+              <w:jc w:val="center"/>
+              <w:rPr>
+                <w:rFonts w:ascii="Times New Roman" w:cs="Times New Roman" w:eastAsia="Times New Roman" w:hAnsi="Times New Roman"/>
+                <w:sz w:val="24"/>
+                <w:szCs w:val="24"/>
+              </w:rPr>
+            </w:pPr>
+            <w:r>
+              <w:rPr>
+                <w:rFonts w:ascii="Times New Roman" w:cs="Times New Roman" w:eastAsia="Times New Roman" w:hAnsi="Times New Roman"/>
+                <w:sz w:val="24"/>
+                <w:szCs w:val="24"/>
+                <w:rtl w:val="0"/>
+              </w:rPr>
+              <w:t xml:space="preserve">2</w:t>
+            </w:r>
+          </w:p>
+        </w:tc>
+        <w:tc>
+          <w:tcPr>
+            <w:shd w:fill="auto" w:val="clear"/>
+            <w:tcMar>
+              <w:top w:w="100.0" w:type="dxa"/>
+              <w:left w:w="100.0" w:type="dxa"/>
+              <w:bottom w:w="100.0" w:type="dxa"/>
+              <w:right w:w="100.0" w:type="dxa"/>
+            </w:tcMar>
+            <w:vAlign w:val="top"/>
+          </w:tcPr>
+          <w:p>
+            <w:pPr>
+              <w:widowControl w:val="0"/>
+              <w:spacing w:line="240" w:lineRule="auto"/>
+              <w:jc w:val="center"/>
+              <w:rPr>
+                <w:rFonts w:ascii="Times New Roman" w:cs="Times New Roman" w:eastAsia="Times New Roman" w:hAnsi="Times New Roman"/>
+                <w:sz w:val="24"/>
+                <w:szCs w:val="24"/>
+              </w:rPr>
+            </w:pPr>
+            <w:r>
+              <w:rPr>
+                <w:rFonts w:ascii="Times New Roman" w:cs="Times New Roman" w:eastAsia="Times New Roman" w:hAnsi="Times New Roman"/>
+                <w:sz w:val="24"/>
+                <w:szCs w:val="24"/>
+                <w:rtl w:val="0"/>
+              </w:rPr>
+              <w:t xml:space="preserve">Código del requisito 4</w:t>
+            </w:r>
+          </w:p>
+        </w:tc>
+        <w:tc>
+          <w:tcPr>
+            <w:shd w:fill="auto" w:val="clear"/>
+            <w:tcMar>
+              <w:top w:w="100.0" w:type="dxa"/>
+              <w:left w:w="100.0" w:type="dxa"/>
+              <w:bottom w:w="100.0" w:type="dxa"/>
+              <w:right w:w="100.0" w:type="dxa"/>
+            </w:tcMar>
+            <w:vAlign w:val="top"/>
+          </w:tcPr>
+          <w:p>
+            <w:pPr>
+              <w:widowControl w:val="0"/>
+              <w:spacing w:line="240" w:lineRule="auto"/>
+              <w:jc w:val="center"/>
+              <w:rPr>
+                <w:rFonts w:ascii="Times New Roman" w:cs="Times New Roman" w:eastAsia="Times New Roman" w:hAnsi="Times New Roman"/>
+                <w:sz w:val="24"/>
+                <w:szCs w:val="24"/>
+              </w:rPr>
+            </w:pPr>
+            <w:r>
+              <w:rPr>
+                <w:rFonts w:ascii="Times New Roman" w:cs="Times New Roman" w:eastAsia="Times New Roman" w:hAnsi="Times New Roman"/>
+                <w:sz w:val="24"/>
+                <w:szCs w:val="24"/>
+                <w:rtl w:val="0"/>
+              </w:rPr>
+              <w:t xml:space="preserve">Aceptado</w:t>
+            </w:r>
+          </w:p>
+        </w:tc>
+        <w:tc>
+          <w:tcPr>
+            <w:shd w:fill="auto" w:val="clear"/>
+            <w:tcMar>
+              <w:top w:w="100.0" w:type="dxa"/>
+              <w:left w:w="100.0" w:type="dxa"/>
+              <w:bottom w:w="100.0" w:type="dxa"/>
+              <w:right w:w="100.0" w:type="dxa"/>
+            </w:tcMar>
+            <w:vAlign w:val="top"/>
+          </w:tcPr>
+          <w:p>
+            <w:pPr>
+              <w:widowControl w:val="0"/>
+              <w:spacing w:line="240" w:lineRule="auto"/>
+              <w:jc w:val="center"/>
+              <w:rPr>
+                <w:rFonts w:ascii="Times New Roman" w:cs="Times New Roman" w:eastAsia="Times New Roman" w:hAnsi="Times New Roman"/>
+                <w:sz w:val="24"/>
+                <w:szCs w:val="24"/>
+              </w:rPr>
+            </w:pPr>
+            <w:r>
+              <w:rPr>
+                <w:rFonts w:ascii="Times New Roman" w:cs="Times New Roman" w:eastAsia="Times New Roman" w:hAnsi="Times New Roman"/>
+                <w:sz w:val="24"/>
+                <w:szCs w:val="24"/>
+                <w:rtl w:val="0"/>
+              </w:rPr>
+              <w:t xml:space="preserve">10/05/2023</w:t>
+            </w:r>
+          </w:p>
+        </w:tc>
+        <w:tc>
+          <w:tcPr>
+            <w:shd w:fill="auto" w:val="clear"/>
+            <w:tcMar>
+              <w:top w:w="100.0" w:type="dxa"/>
+              <w:left w:w="100.0" w:type="dxa"/>
+              <w:bottom w:w="100.0" w:type="dxa"/>
+              <w:right w:w="100.0" w:type="dxa"/>
+            </w:tcMar>
+            <w:vAlign w:val="top"/>
+          </w:tcPr>
+          <w:p>
+            <w:pPr>
+              <w:widowControl w:val="0"/>
+              <w:spacing w:line="240" w:lineRule="auto"/>
+              <w:jc w:val="center"/>
+              <w:rPr>
+                <w:rFonts w:ascii="Times New Roman" w:cs="Times New Roman" w:eastAsia="Times New Roman" w:hAnsi="Times New Roman"/>
+                <w:sz w:val="24"/>
+                <w:szCs w:val="24"/>
+              </w:rPr>
+            </w:pPr>
+            <w:r>
+              <w:rPr>
+                <w:rFonts w:ascii="Times New Roman" w:cs="Times New Roman" w:eastAsia="Times New Roman" w:hAnsi="Times New Roman"/>
+                <w:sz w:val="24"/>
+                <w:szCs w:val="24"/>
+                <w:rtl w:val="0"/>
+              </w:rPr>
+              <w:t xml:space="preserve">19/05/2023</w:t>
+            </w:r>
+          </w:p>
+        </w:tc>
+      </w:tr>
+      <w:tr>
+        <w:trPr>
+          <w:cantSplit w:val="0"/>
+          <w:tblHeader w:val="0"/>
+        </w:trPr>
+        <w:tc>
+          <w:tcPr>
+            <w:shd w:fill="auto" w:val="clear"/>
+            <w:tcMar>
+              <w:top w:w="100.0" w:type="dxa"/>
+              <w:left w:w="100.0" w:type="dxa"/>
+              <w:bottom w:w="100.0" w:type="dxa"/>
+              <w:right w:w="100.0" w:type="dxa"/>
+            </w:tcMar>
+            <w:vAlign w:val="top"/>
+          </w:tcPr>
+          <w:p>
+            <w:pPr>
+              <w:widowControl w:val="0"/>
+              <w:spacing w:line="240" w:lineRule="auto"/>
+              <w:jc w:val="center"/>
+              <w:rPr>
+                <w:rFonts w:ascii="Times New Roman" w:cs="Times New Roman" w:eastAsia="Times New Roman" w:hAnsi="Times New Roman"/>
+                <w:sz w:val="24"/>
+                <w:szCs w:val="24"/>
+              </w:rPr>
+            </w:pPr>
+            <w:r>
+              <w:rPr>
+                <w:rFonts w:ascii="Times New Roman" w:cs="Times New Roman" w:eastAsia="Times New Roman" w:hAnsi="Times New Roman"/>
+                <w:sz w:val="24"/>
+                <w:szCs w:val="24"/>
+                <w:rtl w:val="0"/>
+              </w:rPr>
+              <w:t xml:space="preserve">2</w:t>
+            </w:r>
+          </w:p>
+        </w:tc>
+        <w:tc>
+          <w:tcPr>
+            <w:shd w:fill="auto" w:val="clear"/>
+            <w:tcMar>
+              <w:top w:w="100.0" w:type="dxa"/>
+              <w:left w:w="100.0" w:type="dxa"/>
+              <w:bottom w:w="100.0" w:type="dxa"/>
+              <w:right w:w="100.0" w:type="dxa"/>
+            </w:tcMar>
+            <w:vAlign w:val="top"/>
+          </w:tcPr>
+          <w:p>
+            <w:pPr>
+              <w:widowControl w:val="0"/>
+              <w:spacing w:line="240" w:lineRule="auto"/>
+              <w:jc w:val="center"/>
+              <w:rPr>
+                <w:rFonts w:ascii="Times New Roman" w:cs="Times New Roman" w:eastAsia="Times New Roman" w:hAnsi="Times New Roman"/>
+                <w:sz w:val="24"/>
+                <w:szCs w:val="24"/>
+              </w:rPr>
+            </w:pPr>
+            <w:r>
+              <w:rPr>
+                <w:rFonts w:ascii="Times New Roman" w:cs="Times New Roman" w:eastAsia="Times New Roman" w:hAnsi="Times New Roman"/>
+                <w:sz w:val="24"/>
+                <w:szCs w:val="24"/>
+                <w:rtl w:val="0"/>
+              </w:rPr>
+              <w:t xml:space="preserve">Código de prueba unitaria del requisito 4</w:t>
+            </w:r>
+          </w:p>
+        </w:tc>
+        <w:tc>
+          <w:tcPr>
+            <w:shd w:fill="auto" w:val="clear"/>
+            <w:tcMar>
+              <w:top w:w="100.0" w:type="dxa"/>
+              <w:left w:w="100.0" w:type="dxa"/>
+              <w:bottom w:w="100.0" w:type="dxa"/>
+              <w:right w:w="100.0" w:type="dxa"/>
+            </w:tcMar>
+            <w:vAlign w:val="top"/>
+          </w:tcPr>
+          <w:p>
+            <w:pPr>
+              <w:widowControl w:val="0"/>
+              <w:spacing w:line="240" w:lineRule="auto"/>
+              <w:jc w:val="center"/>
+              <w:rPr>
+                <w:rFonts w:ascii="Times New Roman" w:cs="Times New Roman" w:eastAsia="Times New Roman" w:hAnsi="Times New Roman"/>
+                <w:sz w:val="24"/>
+                <w:szCs w:val="24"/>
+              </w:rPr>
+            </w:pPr>
+            <w:r>
+              <w:rPr>
+                <w:rFonts w:ascii="Times New Roman" w:cs="Times New Roman" w:eastAsia="Times New Roman" w:hAnsi="Times New Roman"/>
+                <w:sz w:val="24"/>
+                <w:szCs w:val="24"/>
+                <w:rtl w:val="0"/>
+              </w:rPr>
+              <w:t xml:space="preserve">Aceptado</w:t>
+            </w:r>
+          </w:p>
+        </w:tc>
+        <w:tc>
+          <w:tcPr>
+            <w:shd w:fill="auto" w:val="clear"/>
+            <w:tcMar>
+              <w:top w:w="100.0" w:type="dxa"/>
+              <w:left w:w="100.0" w:type="dxa"/>
+              <w:bottom w:w="100.0" w:type="dxa"/>
+              <w:right w:w="100.0" w:type="dxa"/>
+            </w:tcMar>
+            <w:vAlign w:val="top"/>
+          </w:tcPr>
+          <w:p>
+            <w:pPr>
+              <w:widowControl w:val="0"/>
+              <w:spacing w:line="240" w:lineRule="auto"/>
+              <w:jc w:val="center"/>
+              <w:rPr>
+                <w:rFonts w:ascii="Times New Roman" w:cs="Times New Roman" w:eastAsia="Times New Roman" w:hAnsi="Times New Roman"/>
+                <w:sz w:val="24"/>
+                <w:szCs w:val="24"/>
+              </w:rPr>
+            </w:pPr>
+            <w:r>
+              <w:rPr>
+                <w:rFonts w:ascii="Times New Roman" w:cs="Times New Roman" w:eastAsia="Times New Roman" w:hAnsi="Times New Roman"/>
+                <w:sz w:val="24"/>
+                <w:szCs w:val="24"/>
+                <w:rtl w:val="0"/>
+              </w:rPr>
+              <w:t xml:space="preserve">20/05/2023</w:t>
+            </w:r>
+          </w:p>
+        </w:tc>
+        <w:tc>
+          <w:tcPr>
+            <w:shd w:fill="auto" w:val="clear"/>
+            <w:tcMar>
+              <w:top w:w="100.0" w:type="dxa"/>
+              <w:left w:w="100.0" w:type="dxa"/>
+              <w:bottom w:w="100.0" w:type="dxa"/>
+              <w:right w:w="100.0" w:type="dxa"/>
+            </w:tcMar>
+            <w:vAlign w:val="top"/>
+          </w:tcPr>
+          <w:p>
+            <w:pPr>
+              <w:widowControl w:val="0"/>
+              <w:spacing w:line="240" w:lineRule="auto"/>
+              <w:jc w:val="center"/>
+              <w:rPr>
+                <w:rFonts w:ascii="Times New Roman" w:cs="Times New Roman" w:eastAsia="Times New Roman" w:hAnsi="Times New Roman"/>
+                <w:sz w:val="24"/>
+                <w:szCs w:val="24"/>
+              </w:rPr>
+            </w:pPr>
+            <w:r>
+              <w:rPr>
+                <w:rFonts w:ascii="Times New Roman" w:cs="Times New Roman" w:eastAsia="Times New Roman" w:hAnsi="Times New Roman"/>
+                <w:sz w:val="24"/>
+                <w:szCs w:val="24"/>
+                <w:rtl w:val="0"/>
+              </w:rPr>
+              <w:t xml:space="preserve">21/05/2023</w:t>
+            </w:r>
+          </w:p>
+        </w:tc>
+      </w:tr>
+      <w:tr>
+        <w:trPr>
+          <w:cantSplit w:val="0"/>
+          <w:tblHeader w:val="0"/>
+        </w:trPr>
+        <w:tc>
+          <w:tcPr>
+            <w:shd w:fill="auto" w:val="clear"/>
+            <w:tcMar>
+              <w:top w:w="100.0" w:type="dxa"/>
+              <w:left w:w="100.0" w:type="dxa"/>
+              <w:bottom w:w="100.0" w:type="dxa"/>
+              <w:right w:w="100.0" w:type="dxa"/>
+            </w:tcMar>
+            <w:vAlign w:val="top"/>
+          </w:tcPr>
+          <w:p>
+            <w:pPr>
+              <w:widowControl w:val="0"/>
+              <w:spacing w:line="240" w:lineRule="auto"/>
+              <w:jc w:val="center"/>
+              <w:rPr>
+                <w:rFonts w:ascii="Times New Roman" w:cs="Times New Roman" w:eastAsia="Times New Roman" w:hAnsi="Times New Roman"/>
+                <w:sz w:val="24"/>
+                <w:szCs w:val="24"/>
+              </w:rPr>
+            </w:pPr>
+            <w:r>
+              <w:rPr>
+                <w:rFonts w:ascii="Times New Roman" w:cs="Times New Roman" w:eastAsia="Times New Roman" w:hAnsi="Times New Roman"/>
+                <w:sz w:val="24"/>
+                <w:szCs w:val="24"/>
+                <w:rtl w:val="0"/>
+              </w:rPr>
+              <w:t xml:space="preserve">2</w:t>
+            </w:r>
+          </w:p>
+        </w:tc>
+        <w:tc>
+          <w:tcPr>
+            <w:shd w:fill="auto" w:val="clear"/>
+            <w:tcMar>
+              <w:top w:w="100.0" w:type="dxa"/>
+              <w:left w:w="100.0" w:type="dxa"/>
+              <w:bottom w:w="100.0" w:type="dxa"/>
+              <w:right w:w="100.0" w:type="dxa"/>
+            </w:tcMar>
+            <w:vAlign w:val="top"/>
+          </w:tcPr>
+          <w:p>
+            <w:pPr>
+              <w:widowControl w:val="0"/>
+              <w:spacing w:line="240" w:lineRule="auto"/>
+              <w:jc w:val="center"/>
+              <w:rPr>
+                <w:rFonts w:ascii="Times New Roman" w:cs="Times New Roman" w:eastAsia="Times New Roman" w:hAnsi="Times New Roman"/>
+                <w:sz w:val="24"/>
+                <w:szCs w:val="24"/>
+              </w:rPr>
+            </w:pPr>
+            <w:r>
+              <w:rPr>
+                <w:rFonts w:ascii="Times New Roman" w:cs="Times New Roman" w:eastAsia="Times New Roman" w:hAnsi="Times New Roman"/>
+                <w:sz w:val="24"/>
+                <w:szCs w:val="24"/>
+                <w:rtl w:val="0"/>
+              </w:rPr>
+              <w:t xml:space="preserve">Código del requisito 5</w:t>
+            </w:r>
+          </w:p>
+        </w:tc>
+        <w:tc>
+          <w:tcPr>
+            <w:shd w:fill="auto" w:val="clear"/>
+            <w:tcMar>
+              <w:top w:w="100.0" w:type="dxa"/>
+              <w:left w:w="100.0" w:type="dxa"/>
+              <w:bottom w:w="100.0" w:type="dxa"/>
+              <w:right w:w="100.0" w:type="dxa"/>
+            </w:tcMar>
+            <w:vAlign w:val="top"/>
+          </w:tcPr>
+          <w:p>
+            <w:pPr>
+              <w:widowControl w:val="0"/>
+              <w:spacing w:line="240" w:lineRule="auto"/>
+              <w:jc w:val="center"/>
+              <w:rPr>
+                <w:rFonts w:ascii="Times New Roman" w:cs="Times New Roman" w:eastAsia="Times New Roman" w:hAnsi="Times New Roman"/>
+                <w:sz w:val="24"/>
+                <w:szCs w:val="24"/>
+              </w:rPr>
+            </w:pPr>
+            <w:r>
+              <w:rPr>
+                <w:rFonts w:ascii="Times New Roman" w:cs="Times New Roman" w:eastAsia="Times New Roman" w:hAnsi="Times New Roman"/>
+                <w:sz w:val="24"/>
+                <w:szCs w:val="24"/>
+                <w:rtl w:val="0"/>
+              </w:rPr>
+              <w:t xml:space="preserve">Aceptado</w:t>
+            </w:r>
+          </w:p>
+        </w:tc>
+        <w:tc>
+          <w:tcPr>
+            <w:shd w:fill="auto" w:val="clear"/>
+            <w:tcMar>
+              <w:top w:w="100.0" w:type="dxa"/>
+              <w:left w:w="100.0" w:type="dxa"/>
+              <w:bottom w:w="100.0" w:type="dxa"/>
+              <w:right w:w="100.0" w:type="dxa"/>
+            </w:tcMar>
+            <w:vAlign w:val="top"/>
+          </w:tcPr>
+          <w:p>
+            <w:pPr>
+              <w:widowControl w:val="0"/>
+              <w:spacing w:line="240" w:lineRule="auto"/>
+              <w:jc w:val="center"/>
+              <w:rPr>
+                <w:rFonts w:ascii="Times New Roman" w:cs="Times New Roman" w:eastAsia="Times New Roman" w:hAnsi="Times New Roman"/>
+                <w:sz w:val="24"/>
+                <w:szCs w:val="24"/>
+              </w:rPr>
+            </w:pPr>
+            <w:r>
+              <w:rPr>
+                <w:rFonts w:ascii="Times New Roman" w:cs="Times New Roman" w:eastAsia="Times New Roman" w:hAnsi="Times New Roman"/>
+                <w:sz w:val="24"/>
+                <w:szCs w:val="24"/>
+                <w:rtl w:val="0"/>
+              </w:rPr>
+              <w:t xml:space="preserve">10/05/2023</w:t>
+            </w:r>
+          </w:p>
+        </w:tc>
+        <w:tc>
+          <w:tcPr>
+            <w:shd w:fill="auto" w:val="clear"/>
+            <w:tcMar>
+              <w:top w:w="100.0" w:type="dxa"/>
+              <w:left w:w="100.0" w:type="dxa"/>
+              <w:bottom w:w="100.0" w:type="dxa"/>
+              <w:right w:w="100.0" w:type="dxa"/>
+            </w:tcMar>
+            <w:vAlign w:val="top"/>
+          </w:tcPr>
+          <w:p>
+            <w:pPr>
+              <w:widowControl w:val="0"/>
+              <w:spacing w:line="240" w:lineRule="auto"/>
+              <w:jc w:val="center"/>
+              <w:rPr>
+                <w:rFonts w:ascii="Times New Roman" w:cs="Times New Roman" w:eastAsia="Times New Roman" w:hAnsi="Times New Roman"/>
+                <w:sz w:val="24"/>
+                <w:szCs w:val="24"/>
+              </w:rPr>
+            </w:pPr>
+            <w:r>
+              <w:rPr>
+                <w:rFonts w:ascii="Times New Roman" w:cs="Times New Roman" w:eastAsia="Times New Roman" w:hAnsi="Times New Roman"/>
+                <w:sz w:val="24"/>
+                <w:szCs w:val="24"/>
+                <w:rtl w:val="0"/>
+              </w:rPr>
+              <w:t xml:space="preserve">19/05/2023</w:t>
+            </w:r>
+          </w:p>
+        </w:tc>
+      </w:tr>
+      <w:tr>
+        <w:trPr>
+          <w:cantSplit w:val="0"/>
+          <w:tblHeader w:val="0"/>
+        </w:trPr>
+        <w:tc>
+          <w:tcPr>
+            <w:shd w:fill="auto" w:val="clear"/>
+            <w:tcMar>
+              <w:top w:w="100.0" w:type="dxa"/>
+              <w:left w:w="100.0" w:type="dxa"/>
+              <w:bottom w:w="100.0" w:type="dxa"/>
+              <w:right w:w="100.0" w:type="dxa"/>
+            </w:tcMar>
+            <w:vAlign w:val="top"/>
+          </w:tcPr>
+          <w:p>
+            <w:pPr>
+              <w:widowControl w:val="0"/>
+              <w:spacing w:line="240" w:lineRule="auto"/>
+              <w:jc w:val="center"/>
+              <w:rPr>
+                <w:rFonts w:ascii="Times New Roman" w:cs="Times New Roman" w:eastAsia="Times New Roman" w:hAnsi="Times New Roman"/>
+                <w:sz w:val="24"/>
+                <w:szCs w:val="24"/>
+              </w:rPr>
+            </w:pPr>
+            <w:r>
+              <w:rPr>
+                <w:rFonts w:ascii="Times New Roman" w:cs="Times New Roman" w:eastAsia="Times New Roman" w:hAnsi="Times New Roman"/>
+                <w:sz w:val="24"/>
+                <w:szCs w:val="24"/>
+                <w:rtl w:val="0"/>
+              </w:rPr>
+              <w:t xml:space="preserve">2</w:t>
+            </w:r>
+          </w:p>
+        </w:tc>
+        <w:tc>
+          <w:tcPr>
+            <w:shd w:fill="auto" w:val="clear"/>
+            <w:tcMar>
+              <w:top w:w="100.0" w:type="dxa"/>
+              <w:left w:w="100.0" w:type="dxa"/>
+              <w:bottom w:w="100.0" w:type="dxa"/>
+              <w:right w:w="100.0" w:type="dxa"/>
+            </w:tcMar>
+            <w:vAlign w:val="top"/>
+          </w:tcPr>
+          <w:p>
+            <w:pPr>
+              <w:widowControl w:val="0"/>
+              <w:spacing w:line="240" w:lineRule="auto"/>
+              <w:jc w:val="center"/>
+              <w:rPr>
+                <w:rFonts w:ascii="Times New Roman" w:cs="Times New Roman" w:eastAsia="Times New Roman" w:hAnsi="Times New Roman"/>
+                <w:sz w:val="24"/>
+                <w:szCs w:val="24"/>
+              </w:rPr>
+            </w:pPr>
+            <w:r>
+              <w:rPr>
+                <w:rFonts w:ascii="Times New Roman" w:cs="Times New Roman" w:eastAsia="Times New Roman" w:hAnsi="Times New Roman"/>
+                <w:sz w:val="24"/>
+                <w:szCs w:val="24"/>
+                <w:rtl w:val="0"/>
+              </w:rPr>
+              <w:t xml:space="preserve">Código de prueba unitaria del requisito 5</w:t>
+            </w:r>
+          </w:p>
+        </w:tc>
+        <w:tc>
+          <w:tcPr>
+            <w:shd w:fill="auto" w:val="clear"/>
+            <w:tcMar>
+              <w:top w:w="100.0" w:type="dxa"/>
+              <w:left w:w="100.0" w:type="dxa"/>
+              <w:bottom w:w="100.0" w:type="dxa"/>
+              <w:right w:w="100.0" w:type="dxa"/>
+            </w:tcMar>
+            <w:vAlign w:val="top"/>
+          </w:tcPr>
+          <w:p>
+            <w:pPr>
+              <w:widowControl w:val="0"/>
+              <w:spacing w:line="240" w:lineRule="auto"/>
+              <w:jc w:val="center"/>
+              <w:rPr>
+                <w:rFonts w:ascii="Times New Roman" w:cs="Times New Roman" w:eastAsia="Times New Roman" w:hAnsi="Times New Roman"/>
+                <w:sz w:val="24"/>
+                <w:szCs w:val="24"/>
+              </w:rPr>
+            </w:pPr>
+            <w:r>
+              <w:rPr>
+                <w:rFonts w:ascii="Times New Roman" w:cs="Times New Roman" w:eastAsia="Times New Roman" w:hAnsi="Times New Roman"/>
+                <w:sz w:val="24"/>
+                <w:szCs w:val="24"/>
+                <w:rtl w:val="0"/>
+              </w:rPr>
+              <w:t xml:space="preserve">Aceptado</w:t>
+            </w:r>
+          </w:p>
+        </w:tc>
+        <w:tc>
+          <w:tcPr>
+            <w:shd w:fill="auto" w:val="clear"/>
+            <w:tcMar>
+              <w:top w:w="100.0" w:type="dxa"/>
+              <w:left w:w="100.0" w:type="dxa"/>
+              <w:bottom w:w="100.0" w:type="dxa"/>
+              <w:right w:w="100.0" w:type="dxa"/>
+            </w:tcMar>
+            <w:vAlign w:val="top"/>
+          </w:tcPr>
+          <w:p>
+            <w:pPr>
+              <w:widowControl w:val="0"/>
+              <w:spacing w:line="240" w:lineRule="auto"/>
+              <w:jc w:val="center"/>
+              <w:rPr>
+                <w:rFonts w:ascii="Times New Roman" w:cs="Times New Roman" w:eastAsia="Times New Roman" w:hAnsi="Times New Roman"/>
+                <w:sz w:val="24"/>
+                <w:szCs w:val="24"/>
+              </w:rPr>
+            </w:pPr>
+            <w:r>
+              <w:rPr>
+                <w:rFonts w:ascii="Times New Roman" w:cs="Times New Roman" w:eastAsia="Times New Roman" w:hAnsi="Times New Roman"/>
+                <w:sz w:val="24"/>
+                <w:szCs w:val="24"/>
+                <w:rtl w:val="0"/>
+              </w:rPr>
+              <w:t xml:space="preserve">20/05/2023</w:t>
+            </w:r>
+          </w:p>
+        </w:tc>
+        <w:tc>
+          <w:tcPr>
+            <w:shd w:fill="auto" w:val="clear"/>
+            <w:tcMar>
+              <w:top w:w="100.0" w:type="dxa"/>
+              <w:left w:w="100.0" w:type="dxa"/>
+              <w:bottom w:w="100.0" w:type="dxa"/>
+              <w:right w:w="100.0" w:type="dxa"/>
+            </w:tcMar>
+            <w:vAlign w:val="top"/>
+          </w:tcPr>
+          <w:p>
+            <w:pPr>
+              <w:widowControl w:val="0"/>
+              <w:spacing w:line="240" w:lineRule="auto"/>
+              <w:jc w:val="center"/>
+              <w:rPr>
+                <w:rFonts w:ascii="Times New Roman" w:cs="Times New Roman" w:eastAsia="Times New Roman" w:hAnsi="Times New Roman"/>
+                <w:sz w:val="24"/>
+                <w:szCs w:val="24"/>
+              </w:rPr>
+            </w:pPr>
+            <w:r>
+              <w:rPr>
+                <w:rFonts w:ascii="Times New Roman" w:cs="Times New Roman" w:eastAsia="Times New Roman" w:hAnsi="Times New Roman"/>
+                <w:sz w:val="24"/>
+                <w:szCs w:val="24"/>
+                <w:rtl w:val="0"/>
+              </w:rPr>
+              <w:t xml:space="preserve">21/05/2023</w:t>
+            </w:r>
+          </w:p>
+        </w:tc>
+      </w:tr>
+      <w:tr>
+        <w:trPr>
+          <w:cantSplit w:val="0"/>
+          <w:tblHeader w:val="0"/>
+        </w:trPr>
+        <w:tc>
+          <w:tcPr>
+            <w:shd w:fill="auto" w:val="clear"/>
+            <w:tcMar>
+              <w:top w:w="100.0" w:type="dxa"/>
+              <w:left w:w="100.0" w:type="dxa"/>
+              <w:bottom w:w="100.0" w:type="dxa"/>
+              <w:right w:w="100.0" w:type="dxa"/>
+            </w:tcMar>
+            <w:vAlign w:val="top"/>
+          </w:tcPr>
+          <w:p>
+            <w:pPr>
+              <w:widowControl w:val="0"/>
+              <w:spacing w:line="240" w:lineRule="auto"/>
+              <w:jc w:val="center"/>
+              <w:rPr>
+                <w:rFonts w:ascii="Times New Roman" w:cs="Times New Roman" w:eastAsia="Times New Roman" w:hAnsi="Times New Roman"/>
+                <w:sz w:val="24"/>
+                <w:szCs w:val="24"/>
+              </w:rPr>
+            </w:pPr>
+            <w:r>
+              <w:rPr>
+                <w:rFonts w:ascii="Times New Roman" w:cs="Times New Roman" w:eastAsia="Times New Roman" w:hAnsi="Times New Roman"/>
+                <w:sz w:val="24"/>
+                <w:szCs w:val="24"/>
+                <w:rtl w:val="0"/>
+              </w:rPr>
+              <w:t xml:space="preserve">2</w:t>
+            </w:r>
+          </w:p>
+        </w:tc>
+        <w:tc>
+          <w:tcPr>
+            <w:shd w:fill="auto" w:val="clear"/>
+            <w:tcMar>
+              <w:top w:w="100.0" w:type="dxa"/>
+              <w:left w:w="100.0" w:type="dxa"/>
+              <w:bottom w:w="100.0" w:type="dxa"/>
+              <w:right w:w="100.0" w:type="dxa"/>
+            </w:tcMar>
+            <w:vAlign w:val="top"/>
+          </w:tcPr>
+          <w:p>
+            <w:pPr>
+              <w:widowControl w:val="0"/>
+              <w:spacing w:line="240" w:lineRule="auto"/>
+              <w:jc w:val="center"/>
+              <w:rPr>
+                <w:rFonts w:ascii="Times New Roman" w:cs="Times New Roman" w:eastAsia="Times New Roman" w:hAnsi="Times New Roman"/>
+                <w:sz w:val="24"/>
+                <w:szCs w:val="24"/>
+              </w:rPr>
+            </w:pPr>
+            <w:r>
+              <w:rPr>
+                <w:rFonts w:ascii="Times New Roman" w:cs="Times New Roman" w:eastAsia="Times New Roman" w:hAnsi="Times New Roman"/>
+                <w:sz w:val="24"/>
+                <w:szCs w:val="24"/>
+                <w:rtl w:val="0"/>
+              </w:rPr>
+              <w:t xml:space="preserve">Documento de Informe de Pruebas 2</w:t>
+            </w:r>
+          </w:p>
+        </w:tc>
+        <w:tc>
+          <w:tcPr>
+            <w:shd w:fill="auto" w:val="clear"/>
+            <w:tcMar>
+              <w:top w:w="100.0" w:type="dxa"/>
+              <w:left w:w="100.0" w:type="dxa"/>
+              <w:bottom w:w="100.0" w:type="dxa"/>
+              <w:right w:w="100.0" w:type="dxa"/>
+            </w:tcMar>
+            <w:vAlign w:val="top"/>
+          </w:tcPr>
+          <w:p>
+            <w:pPr>
+              <w:widowControl w:val="0"/>
+              <w:spacing w:line="240" w:lineRule="auto"/>
+              <w:jc w:val="center"/>
+              <w:rPr>
+                <w:rFonts w:ascii="Times New Roman" w:cs="Times New Roman" w:eastAsia="Times New Roman" w:hAnsi="Times New Roman"/>
+                <w:sz w:val="24"/>
+                <w:szCs w:val="24"/>
+              </w:rPr>
+            </w:pPr>
+            <w:r>
+              <w:rPr>
+                <w:rFonts w:ascii="Times New Roman" w:cs="Times New Roman" w:eastAsia="Times New Roman" w:hAnsi="Times New Roman"/>
+                <w:sz w:val="24"/>
+                <w:szCs w:val="24"/>
+                <w:rtl w:val="0"/>
+              </w:rPr>
+              <w:t xml:space="preserve">Aceptado</w:t>
+            </w:r>
+          </w:p>
+        </w:tc>
+        <w:tc>
+          <w:tcPr>
+            <w:shd w:fill="auto" w:val="clear"/>
+            <w:tcMar>
+              <w:top w:w="100.0" w:type="dxa"/>
+              <w:left w:w="100.0" w:type="dxa"/>
+              <w:bottom w:w="100.0" w:type="dxa"/>
+              <w:right w:w="100.0" w:type="dxa"/>
+            </w:tcMar>
+            <w:vAlign w:val="top"/>
+          </w:tcPr>
+          <w:p>
+            <w:pPr>
+              <w:widowControl w:val="0"/>
+              <w:spacing w:line="240" w:lineRule="auto"/>
+              <w:jc w:val="center"/>
+              <w:rPr>
+                <w:rFonts w:ascii="Times New Roman" w:cs="Times New Roman" w:eastAsia="Times New Roman" w:hAnsi="Times New Roman"/>
+                <w:sz w:val="24"/>
+                <w:szCs w:val="24"/>
+              </w:rPr>
+            </w:pPr>
+            <w:r>
+              <w:rPr>
+                <w:rFonts w:ascii="Times New Roman" w:cs="Times New Roman" w:eastAsia="Times New Roman" w:hAnsi="Times New Roman"/>
+                <w:sz w:val="24"/>
+                <w:szCs w:val="24"/>
+                <w:rtl w:val="0"/>
+              </w:rPr>
+              <w:t xml:space="preserve">22/05/2023</w:t>
+            </w:r>
+          </w:p>
+        </w:tc>
+        <w:tc>
+          <w:tcPr>
+            <w:shd w:fill="auto" w:val="clear"/>
+            <w:tcMar>
+              <w:top w:w="100.0" w:type="dxa"/>
+              <w:left w:w="100.0" w:type="dxa"/>
+              <w:bottom w:w="100.0" w:type="dxa"/>
+              <w:right w:w="100.0" w:type="dxa"/>
+            </w:tcMar>
+            <w:vAlign w:val="top"/>
+          </w:tcPr>
+          <w:p>
+            <w:pPr>
+              <w:widowControl w:val="0"/>
+              <w:spacing w:line="240" w:lineRule="auto"/>
+              <w:jc w:val="center"/>
+              <w:rPr>
+                <w:rFonts w:ascii="Times New Roman" w:cs="Times New Roman" w:eastAsia="Times New Roman" w:hAnsi="Times New Roman"/>
+                <w:sz w:val="24"/>
+                <w:szCs w:val="24"/>
+              </w:rPr>
+            </w:pPr>
+            <w:r>
+              <w:rPr>
+                <w:rFonts w:ascii="Times New Roman" w:cs="Times New Roman" w:eastAsia="Times New Roman" w:hAnsi="Times New Roman"/>
+                <w:sz w:val="24"/>
+                <w:szCs w:val="24"/>
+                <w:rtl w:val="0"/>
+              </w:rPr>
+              <w:t xml:space="preserve">23/05/2023</w:t>
+            </w:r>
+          </w:p>
+        </w:tc>
+      </w:tr>
+      <w:tr>
+        <w:trPr>
+          <w:cantSplit w:val="0"/>
+          <w:tblHeader w:val="0"/>
+        </w:trPr>
+        <w:tc>
+          <w:tcPr>
+            <w:shd w:fill="auto" w:val="clear"/>
+            <w:tcMar>
+              <w:top w:w="100.0" w:type="dxa"/>
+              <w:left w:w="100.0" w:type="dxa"/>
+              <w:bottom w:w="100.0" w:type="dxa"/>
+              <w:right w:w="100.0" w:type="dxa"/>
+            </w:tcMar>
+            <w:vAlign w:val="top"/>
+          </w:tcPr>
+          <w:p>
+            <w:pPr>
+              <w:widowControl w:val="0"/>
+              <w:spacing w:line="240" w:lineRule="auto"/>
+              <w:jc w:val="center"/>
+              <w:rPr>
+                <w:rFonts w:ascii="Times New Roman" w:cs="Times New Roman" w:eastAsia="Times New Roman" w:hAnsi="Times New Roman"/>
+                <w:sz w:val="24"/>
+                <w:szCs w:val="24"/>
+              </w:rPr>
+            </w:pPr>
+            <w:r>
+              <w:rPr>
+                <w:rFonts w:ascii="Times New Roman" w:cs="Times New Roman" w:eastAsia="Times New Roman" w:hAnsi="Times New Roman"/>
+                <w:sz w:val="24"/>
+                <w:szCs w:val="24"/>
+                <w:rtl w:val="0"/>
+              </w:rPr>
+              <w:t xml:space="preserve">2</w:t>
+            </w:r>
+          </w:p>
+        </w:tc>
+        <w:tc>
+          <w:tcPr>
+            <w:shd w:fill="auto" w:val="clear"/>
+            <w:tcMar>
+              <w:top w:w="100.0" w:type="dxa"/>
+              <w:left w:w="100.0" w:type="dxa"/>
+              <w:bottom w:w="100.0" w:type="dxa"/>
+              <w:right w:w="100.0" w:type="dxa"/>
+            </w:tcMar>
+            <w:vAlign w:val="top"/>
+          </w:tcPr>
+          <w:p>
+            <w:pPr>
+              <w:widowControl w:val="0"/>
+              <w:spacing w:line="240" w:lineRule="auto"/>
+              <w:jc w:val="center"/>
+              <w:rPr>
+                <w:rFonts w:ascii="Times New Roman" w:cs="Times New Roman" w:eastAsia="Times New Roman" w:hAnsi="Times New Roman"/>
+                <w:sz w:val="24"/>
+                <w:szCs w:val="24"/>
+              </w:rPr>
+            </w:pPr>
+            <w:r>
+              <w:rPr>
+                <w:rFonts w:ascii="Times New Roman" w:cs="Times New Roman" w:eastAsia="Times New Roman" w:hAnsi="Times New Roman"/>
+                <w:sz w:val="24"/>
+                <w:szCs w:val="24"/>
+                <w:rtl w:val="0"/>
+              </w:rPr>
+              <w:t xml:space="preserve">Reporte del Desarrollo del Software 2</w:t>
+            </w:r>
+          </w:p>
+        </w:tc>
+        <w:tc>
+          <w:tcPr>
+            <w:shd w:fill="auto" w:val="clear"/>
+            <w:tcMar>
+              <w:top w:w="100.0" w:type="dxa"/>
+              <w:left w:w="100.0" w:type="dxa"/>
+              <w:bottom w:w="100.0" w:type="dxa"/>
+              <w:right w:w="100.0" w:type="dxa"/>
+            </w:tcMar>
+            <w:vAlign w:val="top"/>
+          </w:tcPr>
+          <w:p>
+            <w:pPr>
+              <w:widowControl w:val="0"/>
+              <w:spacing w:line="240" w:lineRule="auto"/>
+              <w:jc w:val="center"/>
+              <w:rPr>
+                <w:rFonts w:ascii="Times New Roman" w:cs="Times New Roman" w:eastAsia="Times New Roman" w:hAnsi="Times New Roman"/>
+                <w:sz w:val="24"/>
+                <w:szCs w:val="24"/>
+              </w:rPr>
+            </w:pPr>
+            <w:r>
+              <w:rPr>
+                <w:rFonts w:ascii="Times New Roman" w:cs="Times New Roman" w:eastAsia="Times New Roman" w:hAnsi="Times New Roman"/>
+                <w:sz w:val="24"/>
+                <w:szCs w:val="24"/>
+                <w:rtl w:val="0"/>
+              </w:rPr>
+              <w:t xml:space="preserve">Aceptado</w:t>
+            </w:r>
+          </w:p>
+        </w:tc>
+        <w:tc>
+          <w:tcPr>
+            <w:shd w:fill="auto" w:val="clear"/>
+            <w:tcMar>
+              <w:top w:w="100.0" w:type="dxa"/>
+              <w:left w:w="100.0" w:type="dxa"/>
+              <w:bottom w:w="100.0" w:type="dxa"/>
+              <w:right w:w="100.0" w:type="dxa"/>
+            </w:tcMar>
+            <w:vAlign w:val="top"/>
+          </w:tcPr>
+          <w:p>
+            <w:pPr>
+              <w:widowControl w:val="0"/>
+              <w:spacing w:line="240" w:lineRule="auto"/>
+              <w:jc w:val="center"/>
+              <w:rPr>
+                <w:rFonts w:ascii="Times New Roman" w:cs="Times New Roman" w:eastAsia="Times New Roman" w:hAnsi="Times New Roman"/>
+                <w:sz w:val="24"/>
+                <w:szCs w:val="24"/>
+              </w:rPr>
+            </w:pPr>
+            <w:r>
+              <w:rPr>
+                <w:rFonts w:ascii="Times New Roman" w:cs="Times New Roman" w:eastAsia="Times New Roman" w:hAnsi="Times New Roman"/>
+                <w:sz w:val="24"/>
+                <w:szCs w:val="24"/>
+                <w:rtl w:val="0"/>
+              </w:rPr>
+              <w:t xml:space="preserve">23/05/2023</w:t>
+            </w:r>
+          </w:p>
+        </w:tc>
+        <w:tc>
+          <w:tcPr>
+            <w:shd w:fill="auto" w:val="clear"/>
+            <w:tcMar>
+              <w:top w:w="100.0" w:type="dxa"/>
+              <w:left w:w="100.0" w:type="dxa"/>
+              <w:bottom w:w="100.0" w:type="dxa"/>
+              <w:right w:w="100.0" w:type="dxa"/>
+            </w:tcMar>
+            <w:vAlign w:val="top"/>
+          </w:tcPr>
+          <w:p>
+            <w:pPr>
+              <w:widowControl w:val="0"/>
+              <w:spacing w:line="240" w:lineRule="auto"/>
+              <w:jc w:val="center"/>
+              <w:rPr>
+                <w:rFonts w:ascii="Times New Roman" w:cs="Times New Roman" w:eastAsia="Times New Roman" w:hAnsi="Times New Roman"/>
+                <w:sz w:val="24"/>
+                <w:szCs w:val="24"/>
+              </w:rPr>
+            </w:pPr>
+            <w:r>
+              <w:rPr>
+                <w:rFonts w:ascii="Times New Roman" w:cs="Times New Roman" w:eastAsia="Times New Roman" w:hAnsi="Times New Roman"/>
+                <w:sz w:val="24"/>
+                <w:szCs w:val="24"/>
+                <w:rtl w:val="0"/>
+              </w:rPr>
+              <w:t xml:space="preserve">24/05/2023</w:t>
             </w:r>
           </w:p>
         </w:tc>

</xml_diff>

<commit_message>
Control de la configuracion: Ciclo de la vida de los items(07-06-2023)
</commit_message>
<xml_diff>
--- a/Documentos/Planes/PGCS.docx
+++ b/Documentos/Planes/PGCS.docx
@@ -66,12 +66,12 @@
           <wp:inline distB="0" distT="0" distL="0" distR="0">
             <wp:extent cx="1781175" cy="2066925"/>
             <wp:effectExtent b="0" l="0" r="0" t="0"/>
-            <wp:docPr id="1" name="image1.png"/>
+            <wp:docPr id="1" name="image2.png"/>
             <a:graphic>
               <a:graphicData uri="http://schemas.openxmlformats.org/drawingml/2006/picture">
                 <pic:pic>
                   <pic:nvPicPr>
-                    <pic:cNvPr id="0" name="image1.png"/>
+                    <pic:cNvPr id="0" name="image2.png"/>
                     <pic:cNvPicPr preferRelativeResize="0"/>
                   </pic:nvPicPr>
                   <pic:blipFill>
@@ -4781,12 +4781,12 @@
             <wp:extent cx="4738688" cy="3706331"/>
             <wp:effectExtent b="0" l="0" r="0" t="0"/>
             <wp:wrapSquare wrapText="bothSides" distB="114300" distT="114300" distL="114300" distR="114300"/>
-            <wp:docPr id="3" name="image3.png"/>
+            <wp:docPr id="3" name="image1.png"/>
             <a:graphic>
               <a:graphicData uri="http://schemas.openxmlformats.org/drawingml/2006/picture">
                 <pic:pic>
                   <pic:nvPicPr>
-                    <pic:cNvPr id="0" name="image3.png"/>
+                    <pic:cNvPr id="0" name="image1.png"/>
                     <pic:cNvPicPr preferRelativeResize="0"/>
                   </pic:nvPicPr>
                   <pic:blipFill>
@@ -14232,12 +14232,12 @@
             <wp:extent cx="9197017" cy="6563725"/>
             <wp:effectExtent b="0" l="0" r="0" t="0"/>
             <wp:wrapNone/>
-            <wp:docPr id="2" name="image2.png"/>
+            <wp:docPr id="2" name="image3.png"/>
             <a:graphic>
               <a:graphicData uri="http://schemas.openxmlformats.org/drawingml/2006/picture">
                 <pic:pic>
                   <pic:nvPicPr>
-                    <pic:cNvPr id="0" name="image2.png"/>
+                    <pic:cNvPr id="0" name="image3.png"/>
                     <pic:cNvPicPr preferRelativeResize="0"/>
                   </pic:nvPicPr>
                   <pic:blipFill>
@@ -26912,6 +26912,1374 @@
                 <w:rtl w:val="0"/>
               </w:rPr>
               <w:t xml:space="preserve">24/05/2023</w:t>
+            </w:r>
+          </w:p>
+        </w:tc>
+      </w:tr>
+      <w:tr>
+        <w:trPr>
+          <w:cantSplit w:val="0"/>
+          <w:tblHeader w:val="0"/>
+        </w:trPr>
+        <w:tc>
+          <w:tcPr>
+            <w:shd w:fill="auto" w:val="clear"/>
+            <w:tcMar>
+              <w:top w:w="100.0" w:type="dxa"/>
+              <w:left w:w="100.0" w:type="dxa"/>
+              <w:bottom w:w="100.0" w:type="dxa"/>
+              <w:right w:w="100.0" w:type="dxa"/>
+            </w:tcMar>
+            <w:vAlign w:val="top"/>
+          </w:tcPr>
+          <w:p>
+            <w:pPr>
+              <w:widowControl w:val="0"/>
+              <w:spacing w:line="240" w:lineRule="auto"/>
+              <w:jc w:val="center"/>
+              <w:rPr>
+                <w:rFonts w:ascii="Times New Roman" w:cs="Times New Roman" w:eastAsia="Times New Roman" w:hAnsi="Times New Roman"/>
+                <w:sz w:val="24"/>
+                <w:szCs w:val="24"/>
+              </w:rPr>
+            </w:pPr>
+            <w:r>
+              <w:rPr>
+                <w:rFonts w:ascii="Times New Roman" w:cs="Times New Roman" w:eastAsia="Times New Roman" w:hAnsi="Times New Roman"/>
+                <w:sz w:val="24"/>
+                <w:szCs w:val="24"/>
+                <w:rtl w:val="0"/>
+              </w:rPr>
+              <w:t xml:space="preserve">3</w:t>
+            </w:r>
+          </w:p>
+        </w:tc>
+        <w:tc>
+          <w:tcPr>
+            <w:shd w:fill="auto" w:val="clear"/>
+            <w:tcMar>
+              <w:top w:w="100.0" w:type="dxa"/>
+              <w:left w:w="100.0" w:type="dxa"/>
+              <w:bottom w:w="100.0" w:type="dxa"/>
+              <w:right w:w="100.0" w:type="dxa"/>
+            </w:tcMar>
+            <w:vAlign w:val="top"/>
+          </w:tcPr>
+          <w:p>
+            <w:pPr>
+              <w:widowControl w:val="0"/>
+              <w:spacing w:line="240" w:lineRule="auto"/>
+              <w:jc w:val="center"/>
+              <w:rPr>
+                <w:rFonts w:ascii="Times New Roman" w:cs="Times New Roman" w:eastAsia="Times New Roman" w:hAnsi="Times New Roman"/>
+                <w:sz w:val="24"/>
+                <w:szCs w:val="24"/>
+              </w:rPr>
+            </w:pPr>
+            <w:r>
+              <w:rPr>
+                <w:rFonts w:ascii="Times New Roman" w:cs="Times New Roman" w:eastAsia="Times New Roman" w:hAnsi="Times New Roman"/>
+                <w:sz w:val="24"/>
+                <w:szCs w:val="24"/>
+                <w:rtl w:val="0"/>
+              </w:rPr>
+              <w:t xml:space="preserve">Documento de Plan de Iteración 3</w:t>
+            </w:r>
+          </w:p>
+        </w:tc>
+        <w:tc>
+          <w:tcPr>
+            <w:shd w:fill="auto" w:val="clear"/>
+            <w:tcMar>
+              <w:top w:w="100.0" w:type="dxa"/>
+              <w:left w:w="100.0" w:type="dxa"/>
+              <w:bottom w:w="100.0" w:type="dxa"/>
+              <w:right w:w="100.0" w:type="dxa"/>
+            </w:tcMar>
+            <w:vAlign w:val="top"/>
+          </w:tcPr>
+          <w:p>
+            <w:pPr>
+              <w:widowControl w:val="0"/>
+              <w:spacing w:line="240" w:lineRule="auto"/>
+              <w:jc w:val="center"/>
+              <w:rPr>
+                <w:rFonts w:ascii="Times New Roman" w:cs="Times New Roman" w:eastAsia="Times New Roman" w:hAnsi="Times New Roman"/>
+                <w:sz w:val="24"/>
+                <w:szCs w:val="24"/>
+              </w:rPr>
+            </w:pPr>
+            <w:r>
+              <w:rPr>
+                <w:rFonts w:ascii="Times New Roman" w:cs="Times New Roman" w:eastAsia="Times New Roman" w:hAnsi="Times New Roman"/>
+                <w:sz w:val="24"/>
+                <w:szCs w:val="24"/>
+                <w:rtl w:val="0"/>
+              </w:rPr>
+              <w:t xml:space="preserve">Aceptado</w:t>
+            </w:r>
+          </w:p>
+        </w:tc>
+        <w:tc>
+          <w:tcPr>
+            <w:shd w:fill="auto" w:val="clear"/>
+            <w:tcMar>
+              <w:top w:w="100.0" w:type="dxa"/>
+              <w:left w:w="100.0" w:type="dxa"/>
+              <w:bottom w:w="100.0" w:type="dxa"/>
+              <w:right w:w="100.0" w:type="dxa"/>
+            </w:tcMar>
+            <w:vAlign w:val="top"/>
+          </w:tcPr>
+          <w:p>
+            <w:pPr>
+              <w:widowControl w:val="0"/>
+              <w:spacing w:line="240" w:lineRule="auto"/>
+              <w:jc w:val="center"/>
+              <w:rPr>
+                <w:rFonts w:ascii="Times New Roman" w:cs="Times New Roman" w:eastAsia="Times New Roman" w:hAnsi="Times New Roman"/>
+                <w:sz w:val="24"/>
+                <w:szCs w:val="24"/>
+              </w:rPr>
+            </w:pPr>
+            <w:r>
+              <w:rPr>
+                <w:rFonts w:ascii="Times New Roman" w:cs="Times New Roman" w:eastAsia="Times New Roman" w:hAnsi="Times New Roman"/>
+                <w:sz w:val="24"/>
+                <w:szCs w:val="24"/>
+                <w:rtl w:val="0"/>
+              </w:rPr>
+              <w:t xml:space="preserve">24/05/2023</w:t>
+            </w:r>
+          </w:p>
+        </w:tc>
+        <w:tc>
+          <w:tcPr>
+            <w:shd w:fill="auto" w:val="clear"/>
+            <w:tcMar>
+              <w:top w:w="100.0" w:type="dxa"/>
+              <w:left w:w="100.0" w:type="dxa"/>
+              <w:bottom w:w="100.0" w:type="dxa"/>
+              <w:right w:w="100.0" w:type="dxa"/>
+            </w:tcMar>
+            <w:vAlign w:val="top"/>
+          </w:tcPr>
+          <w:p>
+            <w:pPr>
+              <w:widowControl w:val="0"/>
+              <w:spacing w:line="240" w:lineRule="auto"/>
+              <w:jc w:val="center"/>
+              <w:rPr>
+                <w:rFonts w:ascii="Times New Roman" w:cs="Times New Roman" w:eastAsia="Times New Roman" w:hAnsi="Times New Roman"/>
+                <w:sz w:val="24"/>
+                <w:szCs w:val="24"/>
+              </w:rPr>
+            </w:pPr>
+            <w:r>
+              <w:rPr>
+                <w:rFonts w:ascii="Times New Roman" w:cs="Times New Roman" w:eastAsia="Times New Roman" w:hAnsi="Times New Roman"/>
+                <w:sz w:val="24"/>
+                <w:szCs w:val="24"/>
+                <w:rtl w:val="0"/>
+              </w:rPr>
+              <w:t xml:space="preserve">31/05/2023</w:t>
+            </w:r>
+          </w:p>
+        </w:tc>
+      </w:tr>
+      <w:tr>
+        <w:trPr>
+          <w:cantSplit w:val="0"/>
+          <w:tblHeader w:val="0"/>
+        </w:trPr>
+        <w:tc>
+          <w:tcPr>
+            <w:shd w:fill="auto" w:val="clear"/>
+            <w:tcMar>
+              <w:top w:w="100.0" w:type="dxa"/>
+              <w:left w:w="100.0" w:type="dxa"/>
+              <w:bottom w:w="100.0" w:type="dxa"/>
+              <w:right w:w="100.0" w:type="dxa"/>
+            </w:tcMar>
+            <w:vAlign w:val="top"/>
+          </w:tcPr>
+          <w:p>
+            <w:pPr>
+              <w:widowControl w:val="0"/>
+              <w:spacing w:line="240" w:lineRule="auto"/>
+              <w:jc w:val="center"/>
+              <w:rPr>
+                <w:rFonts w:ascii="Times New Roman" w:cs="Times New Roman" w:eastAsia="Times New Roman" w:hAnsi="Times New Roman"/>
+                <w:sz w:val="24"/>
+                <w:szCs w:val="24"/>
+              </w:rPr>
+            </w:pPr>
+            <w:r>
+              <w:rPr>
+                <w:rFonts w:ascii="Times New Roman" w:cs="Times New Roman" w:eastAsia="Times New Roman" w:hAnsi="Times New Roman"/>
+                <w:sz w:val="24"/>
+                <w:szCs w:val="24"/>
+                <w:rtl w:val="0"/>
+              </w:rPr>
+              <w:t xml:space="preserve">3</w:t>
+            </w:r>
+          </w:p>
+        </w:tc>
+        <w:tc>
+          <w:tcPr>
+            <w:shd w:fill="auto" w:val="clear"/>
+            <w:tcMar>
+              <w:top w:w="100.0" w:type="dxa"/>
+              <w:left w:w="100.0" w:type="dxa"/>
+              <w:bottom w:w="100.0" w:type="dxa"/>
+              <w:right w:w="100.0" w:type="dxa"/>
+            </w:tcMar>
+            <w:vAlign w:val="top"/>
+          </w:tcPr>
+          <w:p>
+            <w:pPr>
+              <w:widowControl w:val="0"/>
+              <w:spacing w:line="240" w:lineRule="auto"/>
+              <w:jc w:val="center"/>
+              <w:rPr>
+                <w:rFonts w:ascii="Times New Roman" w:cs="Times New Roman" w:eastAsia="Times New Roman" w:hAnsi="Times New Roman"/>
+                <w:sz w:val="24"/>
+                <w:szCs w:val="24"/>
+              </w:rPr>
+            </w:pPr>
+            <w:r>
+              <w:rPr>
+                <w:rFonts w:ascii="Times New Roman" w:cs="Times New Roman" w:eastAsia="Times New Roman" w:hAnsi="Times New Roman"/>
+                <w:sz w:val="24"/>
+                <w:szCs w:val="24"/>
+                <w:rtl w:val="0"/>
+              </w:rPr>
+              <w:t xml:space="preserve">Documento de Casos de Uso 3</w:t>
+            </w:r>
+          </w:p>
+        </w:tc>
+        <w:tc>
+          <w:tcPr>
+            <w:shd w:fill="auto" w:val="clear"/>
+            <w:tcMar>
+              <w:top w:w="100.0" w:type="dxa"/>
+              <w:left w:w="100.0" w:type="dxa"/>
+              <w:bottom w:w="100.0" w:type="dxa"/>
+              <w:right w:w="100.0" w:type="dxa"/>
+            </w:tcMar>
+            <w:vAlign w:val="top"/>
+          </w:tcPr>
+          <w:p>
+            <w:pPr>
+              <w:widowControl w:val="0"/>
+              <w:spacing w:line="240" w:lineRule="auto"/>
+              <w:jc w:val="center"/>
+              <w:rPr>
+                <w:rFonts w:ascii="Times New Roman" w:cs="Times New Roman" w:eastAsia="Times New Roman" w:hAnsi="Times New Roman"/>
+                <w:sz w:val="24"/>
+                <w:szCs w:val="24"/>
+              </w:rPr>
+            </w:pPr>
+            <w:r>
+              <w:rPr>
+                <w:rFonts w:ascii="Times New Roman" w:cs="Times New Roman" w:eastAsia="Times New Roman" w:hAnsi="Times New Roman"/>
+                <w:sz w:val="24"/>
+                <w:szCs w:val="24"/>
+                <w:rtl w:val="0"/>
+              </w:rPr>
+              <w:t xml:space="preserve">Borrador</w:t>
+            </w:r>
+          </w:p>
+        </w:tc>
+        <w:tc>
+          <w:tcPr>
+            <w:shd w:fill="auto" w:val="clear"/>
+            <w:tcMar>
+              <w:top w:w="100.0" w:type="dxa"/>
+              <w:left w:w="100.0" w:type="dxa"/>
+              <w:bottom w:w="100.0" w:type="dxa"/>
+              <w:right w:w="100.0" w:type="dxa"/>
+            </w:tcMar>
+            <w:vAlign w:val="top"/>
+          </w:tcPr>
+          <w:p>
+            <w:pPr>
+              <w:widowControl w:val="0"/>
+              <w:spacing w:line="240" w:lineRule="auto"/>
+              <w:jc w:val="center"/>
+              <w:rPr>
+                <w:rFonts w:ascii="Times New Roman" w:cs="Times New Roman" w:eastAsia="Times New Roman" w:hAnsi="Times New Roman"/>
+                <w:sz w:val="24"/>
+                <w:szCs w:val="24"/>
+              </w:rPr>
+            </w:pPr>
+            <w:r>
+              <w:rPr>
+                <w:rFonts w:ascii="Times New Roman" w:cs="Times New Roman" w:eastAsia="Times New Roman" w:hAnsi="Times New Roman"/>
+                <w:sz w:val="24"/>
+                <w:szCs w:val="24"/>
+                <w:rtl w:val="0"/>
+              </w:rPr>
+              <w:t xml:space="preserve">31/05/2023</w:t>
+            </w:r>
+          </w:p>
+        </w:tc>
+        <w:tc>
+          <w:tcPr>
+            <w:shd w:fill="auto" w:val="clear"/>
+            <w:tcMar>
+              <w:top w:w="100.0" w:type="dxa"/>
+              <w:left w:w="100.0" w:type="dxa"/>
+              <w:bottom w:w="100.0" w:type="dxa"/>
+              <w:right w:w="100.0" w:type="dxa"/>
+            </w:tcMar>
+            <w:vAlign w:val="top"/>
+          </w:tcPr>
+          <w:p>
+            <w:pPr>
+              <w:widowControl w:val="0"/>
+              <w:spacing w:line="240" w:lineRule="auto"/>
+              <w:jc w:val="center"/>
+              <w:rPr>
+                <w:rFonts w:ascii="Times New Roman" w:cs="Times New Roman" w:eastAsia="Times New Roman" w:hAnsi="Times New Roman"/>
+                <w:sz w:val="24"/>
+                <w:szCs w:val="24"/>
+              </w:rPr>
+            </w:pPr>
+            <w:r>
+              <w:rPr>
+                <w:rFonts w:ascii="Times New Roman" w:cs="Times New Roman" w:eastAsia="Times New Roman" w:hAnsi="Times New Roman"/>
+                <w:sz w:val="24"/>
+                <w:szCs w:val="24"/>
+                <w:rtl w:val="0"/>
+              </w:rPr>
+              <w:t xml:space="preserve">08/06/2023</w:t>
+            </w:r>
+          </w:p>
+        </w:tc>
+      </w:tr>
+      <w:tr>
+        <w:trPr>
+          <w:cantSplit w:val="0"/>
+          <w:tblHeader w:val="0"/>
+        </w:trPr>
+        <w:tc>
+          <w:tcPr>
+            <w:shd w:fill="auto" w:val="clear"/>
+            <w:tcMar>
+              <w:top w:w="100.0" w:type="dxa"/>
+              <w:left w:w="100.0" w:type="dxa"/>
+              <w:bottom w:w="100.0" w:type="dxa"/>
+              <w:right w:w="100.0" w:type="dxa"/>
+            </w:tcMar>
+            <w:vAlign w:val="top"/>
+          </w:tcPr>
+          <w:p>
+            <w:pPr>
+              <w:widowControl w:val="0"/>
+              <w:spacing w:line="240" w:lineRule="auto"/>
+              <w:jc w:val="center"/>
+              <w:rPr>
+                <w:rFonts w:ascii="Times New Roman" w:cs="Times New Roman" w:eastAsia="Times New Roman" w:hAnsi="Times New Roman"/>
+                <w:sz w:val="24"/>
+                <w:szCs w:val="24"/>
+              </w:rPr>
+            </w:pPr>
+            <w:r>
+              <w:rPr>
+                <w:rFonts w:ascii="Times New Roman" w:cs="Times New Roman" w:eastAsia="Times New Roman" w:hAnsi="Times New Roman"/>
+                <w:sz w:val="24"/>
+                <w:szCs w:val="24"/>
+                <w:rtl w:val="0"/>
+              </w:rPr>
+              <w:t xml:space="preserve">3</w:t>
+            </w:r>
+          </w:p>
+        </w:tc>
+        <w:tc>
+          <w:tcPr>
+            <w:shd w:fill="auto" w:val="clear"/>
+            <w:tcMar>
+              <w:top w:w="100.0" w:type="dxa"/>
+              <w:left w:w="100.0" w:type="dxa"/>
+              <w:bottom w:w="100.0" w:type="dxa"/>
+              <w:right w:w="100.0" w:type="dxa"/>
+            </w:tcMar>
+            <w:vAlign w:val="top"/>
+          </w:tcPr>
+          <w:p>
+            <w:pPr>
+              <w:widowControl w:val="0"/>
+              <w:spacing w:line="240" w:lineRule="auto"/>
+              <w:jc w:val="center"/>
+              <w:rPr>
+                <w:rFonts w:ascii="Times New Roman" w:cs="Times New Roman" w:eastAsia="Times New Roman" w:hAnsi="Times New Roman"/>
+                <w:sz w:val="24"/>
+                <w:szCs w:val="24"/>
+              </w:rPr>
+            </w:pPr>
+            <w:r>
+              <w:rPr>
+                <w:rFonts w:ascii="Times New Roman" w:cs="Times New Roman" w:eastAsia="Times New Roman" w:hAnsi="Times New Roman"/>
+                <w:sz w:val="24"/>
+                <w:szCs w:val="24"/>
+                <w:rtl w:val="0"/>
+              </w:rPr>
+              <w:t xml:space="preserve">Documento de Casos de Uso 2</w:t>
+            </w:r>
+          </w:p>
+        </w:tc>
+        <w:tc>
+          <w:tcPr>
+            <w:shd w:fill="auto" w:val="clear"/>
+            <w:tcMar>
+              <w:top w:w="100.0" w:type="dxa"/>
+              <w:left w:w="100.0" w:type="dxa"/>
+              <w:bottom w:w="100.0" w:type="dxa"/>
+              <w:right w:w="100.0" w:type="dxa"/>
+            </w:tcMar>
+            <w:vAlign w:val="top"/>
+          </w:tcPr>
+          <w:p>
+            <w:pPr>
+              <w:widowControl w:val="0"/>
+              <w:spacing w:line="240" w:lineRule="auto"/>
+              <w:jc w:val="center"/>
+              <w:rPr>
+                <w:rFonts w:ascii="Times New Roman" w:cs="Times New Roman" w:eastAsia="Times New Roman" w:hAnsi="Times New Roman"/>
+                <w:sz w:val="24"/>
+                <w:szCs w:val="24"/>
+              </w:rPr>
+            </w:pPr>
+            <w:r>
+              <w:rPr>
+                <w:rFonts w:ascii="Times New Roman" w:cs="Times New Roman" w:eastAsia="Times New Roman" w:hAnsi="Times New Roman"/>
+                <w:sz w:val="24"/>
+                <w:szCs w:val="24"/>
+                <w:rtl w:val="0"/>
+              </w:rPr>
+              <w:t xml:space="preserve">Borrador</w:t>
+            </w:r>
+          </w:p>
+        </w:tc>
+        <w:tc>
+          <w:tcPr>
+            <w:shd w:fill="auto" w:val="clear"/>
+            <w:tcMar>
+              <w:top w:w="100.0" w:type="dxa"/>
+              <w:left w:w="100.0" w:type="dxa"/>
+              <w:bottom w:w="100.0" w:type="dxa"/>
+              <w:right w:w="100.0" w:type="dxa"/>
+            </w:tcMar>
+            <w:vAlign w:val="top"/>
+          </w:tcPr>
+          <w:p>
+            <w:pPr>
+              <w:widowControl w:val="0"/>
+              <w:spacing w:line="240" w:lineRule="auto"/>
+              <w:jc w:val="center"/>
+              <w:rPr>
+                <w:rFonts w:ascii="Times New Roman" w:cs="Times New Roman" w:eastAsia="Times New Roman" w:hAnsi="Times New Roman"/>
+                <w:sz w:val="24"/>
+                <w:szCs w:val="24"/>
+              </w:rPr>
+            </w:pPr>
+            <w:r>
+              <w:rPr>
+                <w:rFonts w:ascii="Times New Roman" w:cs="Times New Roman" w:eastAsia="Times New Roman" w:hAnsi="Times New Roman"/>
+                <w:sz w:val="24"/>
+                <w:szCs w:val="24"/>
+                <w:rtl w:val="0"/>
+              </w:rPr>
+              <w:t xml:space="preserve">31/05/2023</w:t>
+            </w:r>
+          </w:p>
+        </w:tc>
+        <w:tc>
+          <w:tcPr>
+            <w:shd w:fill="auto" w:val="clear"/>
+            <w:tcMar>
+              <w:top w:w="100.0" w:type="dxa"/>
+              <w:left w:w="100.0" w:type="dxa"/>
+              <w:bottom w:w="100.0" w:type="dxa"/>
+              <w:right w:w="100.0" w:type="dxa"/>
+            </w:tcMar>
+            <w:vAlign w:val="top"/>
+          </w:tcPr>
+          <w:p>
+            <w:pPr>
+              <w:widowControl w:val="0"/>
+              <w:spacing w:line="240" w:lineRule="auto"/>
+              <w:jc w:val="center"/>
+              <w:rPr>
+                <w:rFonts w:ascii="Times New Roman" w:cs="Times New Roman" w:eastAsia="Times New Roman" w:hAnsi="Times New Roman"/>
+                <w:sz w:val="24"/>
+                <w:szCs w:val="24"/>
+              </w:rPr>
+            </w:pPr>
+            <w:r>
+              <w:rPr>
+                <w:rFonts w:ascii="Times New Roman" w:cs="Times New Roman" w:eastAsia="Times New Roman" w:hAnsi="Times New Roman"/>
+                <w:sz w:val="24"/>
+                <w:szCs w:val="24"/>
+                <w:rtl w:val="0"/>
+              </w:rPr>
+              <w:t xml:space="preserve">08/06/2023</w:t>
+            </w:r>
+          </w:p>
+        </w:tc>
+      </w:tr>
+      <w:tr>
+        <w:trPr>
+          <w:cantSplit w:val="0"/>
+          <w:tblHeader w:val="0"/>
+        </w:trPr>
+        <w:tc>
+          <w:tcPr>
+            <w:shd w:fill="auto" w:val="clear"/>
+            <w:tcMar>
+              <w:top w:w="100.0" w:type="dxa"/>
+              <w:left w:w="100.0" w:type="dxa"/>
+              <w:bottom w:w="100.0" w:type="dxa"/>
+              <w:right w:w="100.0" w:type="dxa"/>
+            </w:tcMar>
+            <w:vAlign w:val="top"/>
+          </w:tcPr>
+          <w:p>
+            <w:pPr>
+              <w:widowControl w:val="0"/>
+              <w:spacing w:line="240" w:lineRule="auto"/>
+              <w:jc w:val="center"/>
+              <w:rPr>
+                <w:rFonts w:ascii="Times New Roman" w:cs="Times New Roman" w:eastAsia="Times New Roman" w:hAnsi="Times New Roman"/>
+                <w:sz w:val="24"/>
+                <w:szCs w:val="24"/>
+              </w:rPr>
+            </w:pPr>
+            <w:r>
+              <w:rPr>
+                <w:rFonts w:ascii="Times New Roman" w:cs="Times New Roman" w:eastAsia="Times New Roman" w:hAnsi="Times New Roman"/>
+                <w:sz w:val="24"/>
+                <w:szCs w:val="24"/>
+                <w:rtl w:val="0"/>
+              </w:rPr>
+              <w:t xml:space="preserve">3</w:t>
+            </w:r>
+          </w:p>
+        </w:tc>
+        <w:tc>
+          <w:tcPr>
+            <w:shd w:fill="auto" w:val="clear"/>
+            <w:tcMar>
+              <w:top w:w="100.0" w:type="dxa"/>
+              <w:left w:w="100.0" w:type="dxa"/>
+              <w:bottom w:w="100.0" w:type="dxa"/>
+              <w:right w:w="100.0" w:type="dxa"/>
+            </w:tcMar>
+            <w:vAlign w:val="top"/>
+          </w:tcPr>
+          <w:p>
+            <w:pPr>
+              <w:widowControl w:val="0"/>
+              <w:spacing w:line="240" w:lineRule="auto"/>
+              <w:jc w:val="center"/>
+              <w:rPr>
+                <w:rFonts w:ascii="Times New Roman" w:cs="Times New Roman" w:eastAsia="Times New Roman" w:hAnsi="Times New Roman"/>
+                <w:sz w:val="24"/>
+                <w:szCs w:val="24"/>
+              </w:rPr>
+            </w:pPr>
+            <w:r>
+              <w:rPr>
+                <w:rFonts w:ascii="Times New Roman" w:cs="Times New Roman" w:eastAsia="Times New Roman" w:hAnsi="Times New Roman"/>
+                <w:sz w:val="24"/>
+                <w:szCs w:val="24"/>
+                <w:rtl w:val="0"/>
+              </w:rPr>
+              <w:t xml:space="preserve">Plan de Proyecto</w:t>
+            </w:r>
+          </w:p>
+        </w:tc>
+        <w:tc>
+          <w:tcPr>
+            <w:shd w:fill="auto" w:val="clear"/>
+            <w:tcMar>
+              <w:top w:w="100.0" w:type="dxa"/>
+              <w:left w:w="100.0" w:type="dxa"/>
+              <w:bottom w:w="100.0" w:type="dxa"/>
+              <w:right w:w="100.0" w:type="dxa"/>
+            </w:tcMar>
+            <w:vAlign w:val="top"/>
+          </w:tcPr>
+          <w:p>
+            <w:pPr>
+              <w:widowControl w:val="0"/>
+              <w:spacing w:line="240" w:lineRule="auto"/>
+              <w:jc w:val="center"/>
+              <w:rPr>
+                <w:rFonts w:ascii="Times New Roman" w:cs="Times New Roman" w:eastAsia="Times New Roman" w:hAnsi="Times New Roman"/>
+                <w:sz w:val="24"/>
+                <w:szCs w:val="24"/>
+              </w:rPr>
+            </w:pPr>
+            <w:r>
+              <w:rPr>
+                <w:rFonts w:ascii="Times New Roman" w:cs="Times New Roman" w:eastAsia="Times New Roman" w:hAnsi="Times New Roman"/>
+                <w:sz w:val="24"/>
+                <w:szCs w:val="24"/>
+                <w:rtl w:val="0"/>
+              </w:rPr>
+              <w:t xml:space="preserve">Borrador</w:t>
+            </w:r>
+          </w:p>
+        </w:tc>
+        <w:tc>
+          <w:tcPr>
+            <w:shd w:fill="auto" w:val="clear"/>
+            <w:tcMar>
+              <w:top w:w="100.0" w:type="dxa"/>
+              <w:left w:w="100.0" w:type="dxa"/>
+              <w:bottom w:w="100.0" w:type="dxa"/>
+              <w:right w:w="100.0" w:type="dxa"/>
+            </w:tcMar>
+            <w:vAlign w:val="top"/>
+          </w:tcPr>
+          <w:p>
+            <w:pPr>
+              <w:widowControl w:val="0"/>
+              <w:spacing w:line="240" w:lineRule="auto"/>
+              <w:jc w:val="center"/>
+              <w:rPr>
+                <w:rFonts w:ascii="Times New Roman" w:cs="Times New Roman" w:eastAsia="Times New Roman" w:hAnsi="Times New Roman"/>
+                <w:sz w:val="24"/>
+                <w:szCs w:val="24"/>
+              </w:rPr>
+            </w:pPr>
+            <w:r>
+              <w:rPr>
+                <w:rFonts w:ascii="Times New Roman" w:cs="Times New Roman" w:eastAsia="Times New Roman" w:hAnsi="Times New Roman"/>
+                <w:sz w:val="24"/>
+                <w:szCs w:val="24"/>
+                <w:rtl w:val="0"/>
+              </w:rPr>
+              <w:t xml:space="preserve">31/05/2023</w:t>
+            </w:r>
+          </w:p>
+        </w:tc>
+        <w:tc>
+          <w:tcPr>
+            <w:shd w:fill="auto" w:val="clear"/>
+            <w:tcMar>
+              <w:top w:w="100.0" w:type="dxa"/>
+              <w:left w:w="100.0" w:type="dxa"/>
+              <w:bottom w:w="100.0" w:type="dxa"/>
+              <w:right w:w="100.0" w:type="dxa"/>
+            </w:tcMar>
+            <w:vAlign w:val="top"/>
+          </w:tcPr>
+          <w:p>
+            <w:pPr>
+              <w:widowControl w:val="0"/>
+              <w:spacing w:line="240" w:lineRule="auto"/>
+              <w:jc w:val="center"/>
+              <w:rPr>
+                <w:rFonts w:ascii="Times New Roman" w:cs="Times New Roman" w:eastAsia="Times New Roman" w:hAnsi="Times New Roman"/>
+                <w:sz w:val="24"/>
+                <w:szCs w:val="24"/>
+              </w:rPr>
+            </w:pPr>
+            <w:r>
+              <w:rPr>
+                <w:rFonts w:ascii="Times New Roman" w:cs="Times New Roman" w:eastAsia="Times New Roman" w:hAnsi="Times New Roman"/>
+                <w:sz w:val="24"/>
+                <w:szCs w:val="24"/>
+                <w:rtl w:val="0"/>
+              </w:rPr>
+              <w:t xml:space="preserve">08/06/2023</w:t>
+            </w:r>
+          </w:p>
+        </w:tc>
+      </w:tr>
+      <w:tr>
+        <w:trPr>
+          <w:cantSplit w:val="0"/>
+          <w:tblHeader w:val="0"/>
+        </w:trPr>
+        <w:tc>
+          <w:tcPr>
+            <w:shd w:fill="auto" w:val="clear"/>
+            <w:tcMar>
+              <w:top w:w="100.0" w:type="dxa"/>
+              <w:left w:w="100.0" w:type="dxa"/>
+              <w:bottom w:w="100.0" w:type="dxa"/>
+              <w:right w:w="100.0" w:type="dxa"/>
+            </w:tcMar>
+            <w:vAlign w:val="top"/>
+          </w:tcPr>
+          <w:p>
+            <w:pPr>
+              <w:widowControl w:val="0"/>
+              <w:spacing w:line="240" w:lineRule="auto"/>
+              <w:jc w:val="center"/>
+              <w:rPr>
+                <w:rFonts w:ascii="Times New Roman" w:cs="Times New Roman" w:eastAsia="Times New Roman" w:hAnsi="Times New Roman"/>
+                <w:sz w:val="24"/>
+                <w:szCs w:val="24"/>
+              </w:rPr>
+            </w:pPr>
+            <w:r>
+              <w:rPr>
+                <w:rFonts w:ascii="Times New Roman" w:cs="Times New Roman" w:eastAsia="Times New Roman" w:hAnsi="Times New Roman"/>
+                <w:sz w:val="24"/>
+                <w:szCs w:val="24"/>
+                <w:rtl w:val="0"/>
+              </w:rPr>
+              <w:t xml:space="preserve">3</w:t>
+            </w:r>
+          </w:p>
+        </w:tc>
+        <w:tc>
+          <w:tcPr>
+            <w:shd w:fill="auto" w:val="clear"/>
+            <w:tcMar>
+              <w:top w:w="100.0" w:type="dxa"/>
+              <w:left w:w="100.0" w:type="dxa"/>
+              <w:bottom w:w="100.0" w:type="dxa"/>
+              <w:right w:w="100.0" w:type="dxa"/>
+            </w:tcMar>
+            <w:vAlign w:val="top"/>
+          </w:tcPr>
+          <w:p>
+            <w:pPr>
+              <w:widowControl w:val="0"/>
+              <w:spacing w:line="240" w:lineRule="auto"/>
+              <w:jc w:val="center"/>
+              <w:rPr>
+                <w:rFonts w:ascii="Times New Roman" w:cs="Times New Roman" w:eastAsia="Times New Roman" w:hAnsi="Times New Roman"/>
+                <w:sz w:val="24"/>
+                <w:szCs w:val="24"/>
+              </w:rPr>
+            </w:pPr>
+            <w:r>
+              <w:rPr>
+                <w:rFonts w:ascii="Times New Roman" w:cs="Times New Roman" w:eastAsia="Times New Roman" w:hAnsi="Times New Roman"/>
+                <w:sz w:val="24"/>
+                <w:szCs w:val="24"/>
+                <w:rtl w:val="0"/>
+              </w:rPr>
+              <w:t xml:space="preserve">Documento de Especificación de Requisitos 1</w:t>
+            </w:r>
+          </w:p>
+        </w:tc>
+        <w:tc>
+          <w:tcPr>
+            <w:shd w:fill="auto" w:val="clear"/>
+            <w:tcMar>
+              <w:top w:w="100.0" w:type="dxa"/>
+              <w:left w:w="100.0" w:type="dxa"/>
+              <w:bottom w:w="100.0" w:type="dxa"/>
+              <w:right w:w="100.0" w:type="dxa"/>
+            </w:tcMar>
+            <w:vAlign w:val="top"/>
+          </w:tcPr>
+          <w:p>
+            <w:pPr>
+              <w:widowControl w:val="0"/>
+              <w:spacing w:line="240" w:lineRule="auto"/>
+              <w:jc w:val="center"/>
+              <w:rPr>
+                <w:rFonts w:ascii="Times New Roman" w:cs="Times New Roman" w:eastAsia="Times New Roman" w:hAnsi="Times New Roman"/>
+                <w:sz w:val="24"/>
+                <w:szCs w:val="24"/>
+              </w:rPr>
+            </w:pPr>
+            <w:r>
+              <w:rPr>
+                <w:rFonts w:ascii="Times New Roman" w:cs="Times New Roman" w:eastAsia="Times New Roman" w:hAnsi="Times New Roman"/>
+                <w:sz w:val="24"/>
+                <w:szCs w:val="24"/>
+                <w:rtl w:val="0"/>
+              </w:rPr>
+              <w:t xml:space="preserve">Borrador</w:t>
+            </w:r>
+          </w:p>
+        </w:tc>
+        <w:tc>
+          <w:tcPr>
+            <w:shd w:fill="auto" w:val="clear"/>
+            <w:tcMar>
+              <w:top w:w="100.0" w:type="dxa"/>
+              <w:left w:w="100.0" w:type="dxa"/>
+              <w:bottom w:w="100.0" w:type="dxa"/>
+              <w:right w:w="100.0" w:type="dxa"/>
+            </w:tcMar>
+            <w:vAlign w:val="top"/>
+          </w:tcPr>
+          <w:p>
+            <w:pPr>
+              <w:widowControl w:val="0"/>
+              <w:spacing w:line="240" w:lineRule="auto"/>
+              <w:jc w:val="center"/>
+              <w:rPr>
+                <w:rFonts w:ascii="Times New Roman" w:cs="Times New Roman" w:eastAsia="Times New Roman" w:hAnsi="Times New Roman"/>
+                <w:sz w:val="24"/>
+                <w:szCs w:val="24"/>
+              </w:rPr>
+            </w:pPr>
+            <w:r>
+              <w:rPr>
+                <w:rFonts w:ascii="Times New Roman" w:cs="Times New Roman" w:eastAsia="Times New Roman" w:hAnsi="Times New Roman"/>
+                <w:sz w:val="24"/>
+                <w:szCs w:val="24"/>
+                <w:rtl w:val="0"/>
+              </w:rPr>
+              <w:t xml:space="preserve">31/05/2023</w:t>
+            </w:r>
+          </w:p>
+        </w:tc>
+        <w:tc>
+          <w:tcPr>
+            <w:shd w:fill="auto" w:val="clear"/>
+            <w:tcMar>
+              <w:top w:w="100.0" w:type="dxa"/>
+              <w:left w:w="100.0" w:type="dxa"/>
+              <w:bottom w:w="100.0" w:type="dxa"/>
+              <w:right w:w="100.0" w:type="dxa"/>
+            </w:tcMar>
+            <w:vAlign w:val="top"/>
+          </w:tcPr>
+          <w:p>
+            <w:pPr>
+              <w:widowControl w:val="0"/>
+              <w:spacing w:line="240" w:lineRule="auto"/>
+              <w:jc w:val="center"/>
+              <w:rPr>
+                <w:rFonts w:ascii="Times New Roman" w:cs="Times New Roman" w:eastAsia="Times New Roman" w:hAnsi="Times New Roman"/>
+                <w:sz w:val="24"/>
+                <w:szCs w:val="24"/>
+              </w:rPr>
+            </w:pPr>
+            <w:r>
+              <w:rPr>
+                <w:rFonts w:ascii="Times New Roman" w:cs="Times New Roman" w:eastAsia="Times New Roman" w:hAnsi="Times New Roman"/>
+                <w:sz w:val="24"/>
+                <w:szCs w:val="24"/>
+                <w:rtl w:val="0"/>
+              </w:rPr>
+              <w:t xml:space="preserve">08/06/2023</w:t>
+            </w:r>
+          </w:p>
+        </w:tc>
+      </w:tr>
+      <w:tr>
+        <w:trPr>
+          <w:cantSplit w:val="0"/>
+          <w:tblHeader w:val="0"/>
+        </w:trPr>
+        <w:tc>
+          <w:tcPr>
+            <w:shd w:fill="auto" w:val="clear"/>
+            <w:tcMar>
+              <w:top w:w="100.0" w:type="dxa"/>
+              <w:left w:w="100.0" w:type="dxa"/>
+              <w:bottom w:w="100.0" w:type="dxa"/>
+              <w:right w:w="100.0" w:type="dxa"/>
+            </w:tcMar>
+            <w:vAlign w:val="top"/>
+          </w:tcPr>
+          <w:p>
+            <w:pPr>
+              <w:widowControl w:val="0"/>
+              <w:spacing w:line="240" w:lineRule="auto"/>
+              <w:jc w:val="center"/>
+              <w:rPr>
+                <w:rFonts w:ascii="Times New Roman" w:cs="Times New Roman" w:eastAsia="Times New Roman" w:hAnsi="Times New Roman"/>
+                <w:sz w:val="24"/>
+                <w:szCs w:val="24"/>
+              </w:rPr>
+            </w:pPr>
+            <w:r>
+              <w:rPr>
+                <w:rFonts w:ascii="Times New Roman" w:cs="Times New Roman" w:eastAsia="Times New Roman" w:hAnsi="Times New Roman"/>
+                <w:sz w:val="24"/>
+                <w:szCs w:val="24"/>
+                <w:rtl w:val="0"/>
+              </w:rPr>
+              <w:t xml:space="preserve">3</w:t>
+            </w:r>
+          </w:p>
+        </w:tc>
+        <w:tc>
+          <w:tcPr>
+            <w:shd w:fill="auto" w:val="clear"/>
+            <w:tcMar>
+              <w:top w:w="100.0" w:type="dxa"/>
+              <w:left w:w="100.0" w:type="dxa"/>
+              <w:bottom w:w="100.0" w:type="dxa"/>
+              <w:right w:w="100.0" w:type="dxa"/>
+            </w:tcMar>
+            <w:vAlign w:val="top"/>
+          </w:tcPr>
+          <w:p>
+            <w:pPr>
+              <w:widowControl w:val="0"/>
+              <w:spacing w:line="240" w:lineRule="auto"/>
+              <w:jc w:val="center"/>
+              <w:rPr>
+                <w:rFonts w:ascii="Times New Roman" w:cs="Times New Roman" w:eastAsia="Times New Roman" w:hAnsi="Times New Roman"/>
+                <w:sz w:val="24"/>
+                <w:szCs w:val="24"/>
+              </w:rPr>
+            </w:pPr>
+            <w:r>
+              <w:rPr>
+                <w:rFonts w:ascii="Times New Roman" w:cs="Times New Roman" w:eastAsia="Times New Roman" w:hAnsi="Times New Roman"/>
+                <w:sz w:val="24"/>
+                <w:szCs w:val="24"/>
+                <w:rtl w:val="0"/>
+              </w:rPr>
+              <w:t xml:space="preserve">Documento de Especificación de Requisitos 5</w:t>
+            </w:r>
+          </w:p>
+        </w:tc>
+        <w:tc>
+          <w:tcPr>
+            <w:shd w:fill="auto" w:val="clear"/>
+            <w:tcMar>
+              <w:top w:w="100.0" w:type="dxa"/>
+              <w:left w:w="100.0" w:type="dxa"/>
+              <w:bottom w:w="100.0" w:type="dxa"/>
+              <w:right w:w="100.0" w:type="dxa"/>
+            </w:tcMar>
+            <w:vAlign w:val="top"/>
+          </w:tcPr>
+          <w:p>
+            <w:pPr>
+              <w:widowControl w:val="0"/>
+              <w:spacing w:line="240" w:lineRule="auto"/>
+              <w:jc w:val="center"/>
+              <w:rPr>
+                <w:rFonts w:ascii="Times New Roman" w:cs="Times New Roman" w:eastAsia="Times New Roman" w:hAnsi="Times New Roman"/>
+                <w:sz w:val="24"/>
+                <w:szCs w:val="24"/>
+              </w:rPr>
+            </w:pPr>
+            <w:r>
+              <w:rPr>
+                <w:rFonts w:ascii="Times New Roman" w:cs="Times New Roman" w:eastAsia="Times New Roman" w:hAnsi="Times New Roman"/>
+                <w:sz w:val="24"/>
+                <w:szCs w:val="24"/>
+                <w:rtl w:val="0"/>
+              </w:rPr>
+              <w:t xml:space="preserve">Borrador</w:t>
+            </w:r>
+          </w:p>
+        </w:tc>
+        <w:tc>
+          <w:tcPr>
+            <w:shd w:fill="auto" w:val="clear"/>
+            <w:tcMar>
+              <w:top w:w="100.0" w:type="dxa"/>
+              <w:left w:w="100.0" w:type="dxa"/>
+              <w:bottom w:w="100.0" w:type="dxa"/>
+              <w:right w:w="100.0" w:type="dxa"/>
+            </w:tcMar>
+            <w:vAlign w:val="top"/>
+          </w:tcPr>
+          <w:p>
+            <w:pPr>
+              <w:widowControl w:val="0"/>
+              <w:spacing w:line="240" w:lineRule="auto"/>
+              <w:jc w:val="center"/>
+              <w:rPr>
+                <w:rFonts w:ascii="Times New Roman" w:cs="Times New Roman" w:eastAsia="Times New Roman" w:hAnsi="Times New Roman"/>
+                <w:sz w:val="24"/>
+                <w:szCs w:val="24"/>
+              </w:rPr>
+            </w:pPr>
+            <w:r>
+              <w:rPr>
+                <w:rFonts w:ascii="Times New Roman" w:cs="Times New Roman" w:eastAsia="Times New Roman" w:hAnsi="Times New Roman"/>
+                <w:sz w:val="24"/>
+                <w:szCs w:val="24"/>
+                <w:rtl w:val="0"/>
+              </w:rPr>
+              <w:t xml:space="preserve">31/05/2023</w:t>
+            </w:r>
+          </w:p>
+        </w:tc>
+        <w:tc>
+          <w:tcPr>
+            <w:shd w:fill="auto" w:val="clear"/>
+            <w:tcMar>
+              <w:top w:w="100.0" w:type="dxa"/>
+              <w:left w:w="100.0" w:type="dxa"/>
+              <w:bottom w:w="100.0" w:type="dxa"/>
+              <w:right w:w="100.0" w:type="dxa"/>
+            </w:tcMar>
+            <w:vAlign w:val="top"/>
+          </w:tcPr>
+          <w:p>
+            <w:pPr>
+              <w:widowControl w:val="0"/>
+              <w:spacing w:line="240" w:lineRule="auto"/>
+              <w:jc w:val="center"/>
+              <w:rPr>
+                <w:rFonts w:ascii="Times New Roman" w:cs="Times New Roman" w:eastAsia="Times New Roman" w:hAnsi="Times New Roman"/>
+                <w:sz w:val="24"/>
+                <w:szCs w:val="24"/>
+              </w:rPr>
+            </w:pPr>
+            <w:r>
+              <w:rPr>
+                <w:rFonts w:ascii="Times New Roman" w:cs="Times New Roman" w:eastAsia="Times New Roman" w:hAnsi="Times New Roman"/>
+                <w:sz w:val="24"/>
+                <w:szCs w:val="24"/>
+                <w:rtl w:val="0"/>
+              </w:rPr>
+              <w:t xml:space="preserve">08/06/2023</w:t>
+            </w:r>
+          </w:p>
+        </w:tc>
+      </w:tr>
+      <w:tr>
+        <w:trPr>
+          <w:cantSplit w:val="0"/>
+          <w:tblHeader w:val="0"/>
+        </w:trPr>
+        <w:tc>
+          <w:tcPr>
+            <w:shd w:fill="auto" w:val="clear"/>
+            <w:tcMar>
+              <w:top w:w="100.0" w:type="dxa"/>
+              <w:left w:w="100.0" w:type="dxa"/>
+              <w:bottom w:w="100.0" w:type="dxa"/>
+              <w:right w:w="100.0" w:type="dxa"/>
+            </w:tcMar>
+            <w:vAlign w:val="top"/>
+          </w:tcPr>
+          <w:p>
+            <w:pPr>
+              <w:widowControl w:val="0"/>
+              <w:spacing w:line="240" w:lineRule="auto"/>
+              <w:jc w:val="center"/>
+              <w:rPr>
+                <w:rFonts w:ascii="Times New Roman" w:cs="Times New Roman" w:eastAsia="Times New Roman" w:hAnsi="Times New Roman"/>
+                <w:sz w:val="24"/>
+                <w:szCs w:val="24"/>
+              </w:rPr>
+            </w:pPr>
+            <w:r>
+              <w:rPr>
+                <w:rFonts w:ascii="Times New Roman" w:cs="Times New Roman" w:eastAsia="Times New Roman" w:hAnsi="Times New Roman"/>
+                <w:sz w:val="24"/>
+                <w:szCs w:val="24"/>
+                <w:rtl w:val="0"/>
+              </w:rPr>
+              <w:t xml:space="preserve">3</w:t>
+            </w:r>
+          </w:p>
+        </w:tc>
+        <w:tc>
+          <w:tcPr>
+            <w:shd w:fill="auto" w:val="clear"/>
+            <w:tcMar>
+              <w:top w:w="100.0" w:type="dxa"/>
+              <w:left w:w="100.0" w:type="dxa"/>
+              <w:bottom w:w="100.0" w:type="dxa"/>
+              <w:right w:w="100.0" w:type="dxa"/>
+            </w:tcMar>
+            <w:vAlign w:val="top"/>
+          </w:tcPr>
+          <w:p>
+            <w:pPr>
+              <w:widowControl w:val="0"/>
+              <w:spacing w:line="240" w:lineRule="auto"/>
+              <w:jc w:val="center"/>
+              <w:rPr>
+                <w:rFonts w:ascii="Times New Roman" w:cs="Times New Roman" w:eastAsia="Times New Roman" w:hAnsi="Times New Roman"/>
+                <w:sz w:val="24"/>
+                <w:szCs w:val="24"/>
+              </w:rPr>
+            </w:pPr>
+            <w:r>
+              <w:rPr>
+                <w:rFonts w:ascii="Times New Roman" w:cs="Times New Roman" w:eastAsia="Times New Roman" w:hAnsi="Times New Roman"/>
+                <w:sz w:val="24"/>
+                <w:szCs w:val="24"/>
+                <w:rtl w:val="0"/>
+              </w:rPr>
+              <w:t xml:space="preserve">Documento de Especificación de Requisitos 6</w:t>
+            </w:r>
+          </w:p>
+        </w:tc>
+        <w:tc>
+          <w:tcPr>
+            <w:shd w:fill="auto" w:val="clear"/>
+            <w:tcMar>
+              <w:top w:w="100.0" w:type="dxa"/>
+              <w:left w:w="100.0" w:type="dxa"/>
+              <w:bottom w:w="100.0" w:type="dxa"/>
+              <w:right w:w="100.0" w:type="dxa"/>
+            </w:tcMar>
+            <w:vAlign w:val="top"/>
+          </w:tcPr>
+          <w:p>
+            <w:pPr>
+              <w:widowControl w:val="0"/>
+              <w:spacing w:line="240" w:lineRule="auto"/>
+              <w:jc w:val="center"/>
+              <w:rPr>
+                <w:rFonts w:ascii="Times New Roman" w:cs="Times New Roman" w:eastAsia="Times New Roman" w:hAnsi="Times New Roman"/>
+                <w:sz w:val="24"/>
+                <w:szCs w:val="24"/>
+              </w:rPr>
+            </w:pPr>
+            <w:r>
+              <w:rPr>
+                <w:rFonts w:ascii="Times New Roman" w:cs="Times New Roman" w:eastAsia="Times New Roman" w:hAnsi="Times New Roman"/>
+                <w:sz w:val="24"/>
+                <w:szCs w:val="24"/>
+                <w:rtl w:val="0"/>
+              </w:rPr>
+              <w:t xml:space="preserve">Borrador</w:t>
+            </w:r>
+          </w:p>
+        </w:tc>
+        <w:tc>
+          <w:tcPr>
+            <w:shd w:fill="auto" w:val="clear"/>
+            <w:tcMar>
+              <w:top w:w="100.0" w:type="dxa"/>
+              <w:left w:w="100.0" w:type="dxa"/>
+              <w:bottom w:w="100.0" w:type="dxa"/>
+              <w:right w:w="100.0" w:type="dxa"/>
+            </w:tcMar>
+            <w:vAlign w:val="top"/>
+          </w:tcPr>
+          <w:p>
+            <w:pPr>
+              <w:widowControl w:val="0"/>
+              <w:spacing w:line="240" w:lineRule="auto"/>
+              <w:jc w:val="center"/>
+              <w:rPr>
+                <w:rFonts w:ascii="Times New Roman" w:cs="Times New Roman" w:eastAsia="Times New Roman" w:hAnsi="Times New Roman"/>
+                <w:sz w:val="24"/>
+                <w:szCs w:val="24"/>
+              </w:rPr>
+            </w:pPr>
+            <w:r>
+              <w:rPr>
+                <w:rFonts w:ascii="Times New Roman" w:cs="Times New Roman" w:eastAsia="Times New Roman" w:hAnsi="Times New Roman"/>
+                <w:sz w:val="24"/>
+                <w:szCs w:val="24"/>
+                <w:rtl w:val="0"/>
+              </w:rPr>
+              <w:t xml:space="preserve">31/05/2023</w:t>
+            </w:r>
+          </w:p>
+        </w:tc>
+        <w:tc>
+          <w:tcPr>
+            <w:shd w:fill="auto" w:val="clear"/>
+            <w:tcMar>
+              <w:top w:w="100.0" w:type="dxa"/>
+              <w:left w:w="100.0" w:type="dxa"/>
+              <w:bottom w:w="100.0" w:type="dxa"/>
+              <w:right w:w="100.0" w:type="dxa"/>
+            </w:tcMar>
+            <w:vAlign w:val="top"/>
+          </w:tcPr>
+          <w:p>
+            <w:pPr>
+              <w:widowControl w:val="0"/>
+              <w:spacing w:line="240" w:lineRule="auto"/>
+              <w:jc w:val="center"/>
+              <w:rPr>
+                <w:rFonts w:ascii="Times New Roman" w:cs="Times New Roman" w:eastAsia="Times New Roman" w:hAnsi="Times New Roman"/>
+                <w:sz w:val="24"/>
+                <w:szCs w:val="24"/>
+              </w:rPr>
+            </w:pPr>
+            <w:r>
+              <w:rPr>
+                <w:rFonts w:ascii="Times New Roman" w:cs="Times New Roman" w:eastAsia="Times New Roman" w:hAnsi="Times New Roman"/>
+                <w:sz w:val="24"/>
+                <w:szCs w:val="24"/>
+                <w:rtl w:val="0"/>
+              </w:rPr>
+              <w:t xml:space="preserve">08/06/2023</w:t>
+            </w:r>
+          </w:p>
+        </w:tc>
+      </w:tr>
+      <w:tr>
+        <w:trPr>
+          <w:cantSplit w:val="0"/>
+          <w:tblHeader w:val="0"/>
+        </w:trPr>
+        <w:tc>
+          <w:tcPr>
+            <w:shd w:fill="auto" w:val="clear"/>
+            <w:tcMar>
+              <w:top w:w="100.0" w:type="dxa"/>
+              <w:left w:w="100.0" w:type="dxa"/>
+              <w:bottom w:w="100.0" w:type="dxa"/>
+              <w:right w:w="100.0" w:type="dxa"/>
+            </w:tcMar>
+            <w:vAlign w:val="top"/>
+          </w:tcPr>
+          <w:p>
+            <w:pPr>
+              <w:widowControl w:val="0"/>
+              <w:spacing w:line="240" w:lineRule="auto"/>
+              <w:jc w:val="center"/>
+              <w:rPr>
+                <w:rFonts w:ascii="Times New Roman" w:cs="Times New Roman" w:eastAsia="Times New Roman" w:hAnsi="Times New Roman"/>
+                <w:sz w:val="24"/>
+                <w:szCs w:val="24"/>
+              </w:rPr>
+            </w:pPr>
+            <w:r>
+              <w:rPr>
+                <w:rFonts w:ascii="Times New Roman" w:cs="Times New Roman" w:eastAsia="Times New Roman" w:hAnsi="Times New Roman"/>
+                <w:sz w:val="24"/>
+                <w:szCs w:val="24"/>
+                <w:rtl w:val="0"/>
+              </w:rPr>
+              <w:t xml:space="preserve">3</w:t>
+            </w:r>
+          </w:p>
+        </w:tc>
+        <w:tc>
+          <w:tcPr>
+            <w:shd w:fill="auto" w:val="clear"/>
+            <w:tcMar>
+              <w:top w:w="100.0" w:type="dxa"/>
+              <w:left w:w="100.0" w:type="dxa"/>
+              <w:bottom w:w="100.0" w:type="dxa"/>
+              <w:right w:w="100.0" w:type="dxa"/>
+            </w:tcMar>
+            <w:vAlign w:val="top"/>
+          </w:tcPr>
+          <w:p>
+            <w:pPr>
+              <w:widowControl w:val="0"/>
+              <w:spacing w:line="240" w:lineRule="auto"/>
+              <w:jc w:val="center"/>
+              <w:rPr>
+                <w:rFonts w:ascii="Times New Roman" w:cs="Times New Roman" w:eastAsia="Times New Roman" w:hAnsi="Times New Roman"/>
+                <w:sz w:val="24"/>
+                <w:szCs w:val="24"/>
+              </w:rPr>
+            </w:pPr>
+            <w:r>
+              <w:rPr>
+                <w:rFonts w:ascii="Times New Roman" w:cs="Times New Roman" w:eastAsia="Times New Roman" w:hAnsi="Times New Roman"/>
+                <w:sz w:val="24"/>
+                <w:szCs w:val="24"/>
+                <w:rtl w:val="0"/>
+              </w:rPr>
+              <w:t xml:space="preserve">Documento de Especificación de Requisitos 7</w:t>
+            </w:r>
+          </w:p>
+        </w:tc>
+        <w:tc>
+          <w:tcPr>
+            <w:shd w:fill="auto" w:val="clear"/>
+            <w:tcMar>
+              <w:top w:w="100.0" w:type="dxa"/>
+              <w:left w:w="100.0" w:type="dxa"/>
+              <w:bottom w:w="100.0" w:type="dxa"/>
+              <w:right w:w="100.0" w:type="dxa"/>
+            </w:tcMar>
+            <w:vAlign w:val="top"/>
+          </w:tcPr>
+          <w:p>
+            <w:pPr>
+              <w:widowControl w:val="0"/>
+              <w:spacing w:line="240" w:lineRule="auto"/>
+              <w:jc w:val="center"/>
+              <w:rPr>
+                <w:rFonts w:ascii="Times New Roman" w:cs="Times New Roman" w:eastAsia="Times New Roman" w:hAnsi="Times New Roman"/>
+                <w:sz w:val="24"/>
+                <w:szCs w:val="24"/>
+              </w:rPr>
+            </w:pPr>
+            <w:r>
+              <w:rPr>
+                <w:rFonts w:ascii="Times New Roman" w:cs="Times New Roman" w:eastAsia="Times New Roman" w:hAnsi="Times New Roman"/>
+                <w:sz w:val="24"/>
+                <w:szCs w:val="24"/>
+                <w:rtl w:val="0"/>
+              </w:rPr>
+              <w:t xml:space="preserve">Borrador</w:t>
+            </w:r>
+          </w:p>
+        </w:tc>
+        <w:tc>
+          <w:tcPr>
+            <w:shd w:fill="auto" w:val="clear"/>
+            <w:tcMar>
+              <w:top w:w="100.0" w:type="dxa"/>
+              <w:left w:w="100.0" w:type="dxa"/>
+              <w:bottom w:w="100.0" w:type="dxa"/>
+              <w:right w:w="100.0" w:type="dxa"/>
+            </w:tcMar>
+            <w:vAlign w:val="top"/>
+          </w:tcPr>
+          <w:p>
+            <w:pPr>
+              <w:widowControl w:val="0"/>
+              <w:spacing w:line="240" w:lineRule="auto"/>
+              <w:jc w:val="center"/>
+              <w:rPr>
+                <w:rFonts w:ascii="Times New Roman" w:cs="Times New Roman" w:eastAsia="Times New Roman" w:hAnsi="Times New Roman"/>
+                <w:sz w:val="24"/>
+                <w:szCs w:val="24"/>
+              </w:rPr>
+            </w:pPr>
+            <w:r>
+              <w:rPr>
+                <w:rFonts w:ascii="Times New Roman" w:cs="Times New Roman" w:eastAsia="Times New Roman" w:hAnsi="Times New Roman"/>
+                <w:sz w:val="24"/>
+                <w:szCs w:val="24"/>
+                <w:rtl w:val="0"/>
+              </w:rPr>
+              <w:t xml:space="preserve">31/05/2023</w:t>
+            </w:r>
+          </w:p>
+        </w:tc>
+        <w:tc>
+          <w:tcPr>
+            <w:shd w:fill="auto" w:val="clear"/>
+            <w:tcMar>
+              <w:top w:w="100.0" w:type="dxa"/>
+              <w:left w:w="100.0" w:type="dxa"/>
+              <w:bottom w:w="100.0" w:type="dxa"/>
+              <w:right w:w="100.0" w:type="dxa"/>
+            </w:tcMar>
+            <w:vAlign w:val="top"/>
+          </w:tcPr>
+          <w:p>
+            <w:pPr>
+              <w:widowControl w:val="0"/>
+              <w:spacing w:line="240" w:lineRule="auto"/>
+              <w:jc w:val="center"/>
+              <w:rPr>
+                <w:rFonts w:ascii="Times New Roman" w:cs="Times New Roman" w:eastAsia="Times New Roman" w:hAnsi="Times New Roman"/>
+                <w:sz w:val="24"/>
+                <w:szCs w:val="24"/>
+              </w:rPr>
+            </w:pPr>
+            <w:r>
+              <w:rPr>
+                <w:rFonts w:ascii="Times New Roman" w:cs="Times New Roman" w:eastAsia="Times New Roman" w:hAnsi="Times New Roman"/>
+                <w:sz w:val="24"/>
+                <w:szCs w:val="24"/>
+                <w:rtl w:val="0"/>
+              </w:rPr>
+              <w:t xml:space="preserve">08/06/2023</w:t>
             </w:r>
           </w:p>
         </w:tc>

</xml_diff>

<commit_message>
Actualización del plan de gestión de la configuración
</commit_message>
<xml_diff>
--- a/Documentos/Planes/PGCS.docx
+++ b/Documentos/Planes/PGCS.docx
@@ -66,12 +66,12 @@
           <wp:inline distB="0" distT="0" distL="0" distR="0">
             <wp:extent cx="1781175" cy="2066925"/>
             <wp:effectExtent b="0" l="0" r="0" t="0"/>
-            <wp:docPr id="1" name="image2.png"/>
+            <wp:docPr id="1" name="image1.png"/>
             <a:graphic>
               <a:graphicData uri="http://schemas.openxmlformats.org/drawingml/2006/picture">
                 <pic:pic>
                   <pic:nvPicPr>
-                    <pic:cNvPr id="0" name="image2.png"/>
+                    <pic:cNvPr id="0" name="image1.png"/>
                     <pic:cNvPicPr preferRelativeResize="0"/>
                   </pic:nvPicPr>
                   <pic:blipFill>
@@ -1110,37 +1110,12 @@
             </w:pPr>
             <w:r>
               <w:rPr>
-                <w:rtl w:val="0"/>
-              </w:rPr>
-            </w:r>
-          </w:p>
-        </w:tc>
-        <w:tc>
-          <w:tcPr>
-            <w:shd w:fill="auto" w:val="clear"/>
-            <w:tcMar>
-              <w:top w:w="100.0" w:type="dxa"/>
-              <w:left w:w="100.0" w:type="dxa"/>
-              <w:bottom w:w="100.0" w:type="dxa"/>
-              <w:right w:w="100.0" w:type="dxa"/>
-            </w:tcMar>
-            <w:vAlign w:val="top"/>
-          </w:tcPr>
-          <w:p>
-            <w:pPr>
-              <w:widowControl w:val="0"/>
-              <w:spacing w:line="240" w:lineRule="auto"/>
-              <w:jc w:val="center"/>
-              <w:rPr>
                 <w:rFonts w:ascii="Times New Roman" w:cs="Times New Roman" w:eastAsia="Times New Roman" w:hAnsi="Times New Roman"/>
                 <w:sz w:val="30"/>
                 <w:szCs w:val="30"/>
-              </w:rPr>
-            </w:pPr>
-            <w:r>
-              <w:rPr>
-                <w:rtl w:val="0"/>
-              </w:rPr>
+                <w:rtl w:val="0"/>
+              </w:rPr>
+              <w:t xml:space="preserve">25/06/2023</w:t>
             </w:r>
           </w:p>
         </w:tc>
@@ -1168,46 +1143,15 @@
             </w:pPr>
             <w:r>
               <w:rPr>
-                <w:rtl w:val="0"/>
-              </w:rPr>
-            </w:r>
-          </w:p>
-        </w:tc>
-        <w:tc>
-          <w:tcPr>
-            <w:shd w:fill="auto" w:val="clear"/>
-            <w:tcMar>
-              <w:top w:w="100.0" w:type="dxa"/>
-              <w:left w:w="100.0" w:type="dxa"/>
-              <w:bottom w:w="100.0" w:type="dxa"/>
-              <w:right w:w="100.0" w:type="dxa"/>
-            </w:tcMar>
-            <w:vAlign w:val="top"/>
-          </w:tcPr>
-          <w:p>
-            <w:pPr>
-              <w:widowControl w:val="0"/>
-              <w:spacing w:line="240" w:lineRule="auto"/>
-              <w:jc w:val="center"/>
-              <w:rPr>
                 <w:rFonts w:ascii="Times New Roman" w:cs="Times New Roman" w:eastAsia="Times New Roman" w:hAnsi="Times New Roman"/>
                 <w:sz w:val="30"/>
                 <w:szCs w:val="30"/>
-              </w:rPr>
-            </w:pPr>
-            <w:r>
-              <w:rPr>
-                <w:rtl w:val="0"/>
-              </w:rPr>
-            </w:r>
-          </w:p>
-        </w:tc>
-      </w:tr>
-      <w:tr>
-        <w:trPr>
-          <w:cantSplit w:val="0"/>
-          <w:tblHeader w:val="0"/>
-        </w:trPr>
+                <w:rtl w:val="0"/>
+              </w:rPr>
+              <w:t xml:space="preserve">1.2</w:t>
+            </w:r>
+          </w:p>
+        </w:tc>
         <w:tc>
           <w:tcPr>
             <w:shd w:fill="auto" w:val="clear"/>
@@ -1232,37 +1176,12 @@
             </w:pPr>
             <w:r>
               <w:rPr>
-                <w:rtl w:val="0"/>
-              </w:rPr>
-            </w:r>
-          </w:p>
-        </w:tc>
-        <w:tc>
-          <w:tcPr>
-            <w:shd w:fill="auto" w:val="clear"/>
-            <w:tcMar>
-              <w:top w:w="100.0" w:type="dxa"/>
-              <w:left w:w="100.0" w:type="dxa"/>
-              <w:bottom w:w="100.0" w:type="dxa"/>
-              <w:right w:w="100.0" w:type="dxa"/>
-            </w:tcMar>
-            <w:vAlign w:val="top"/>
-          </w:tcPr>
-          <w:p>
-            <w:pPr>
-              <w:widowControl w:val="0"/>
-              <w:spacing w:line="240" w:lineRule="auto"/>
-              <w:jc w:val="center"/>
-              <w:rPr>
                 <w:rFonts w:ascii="Times New Roman" w:cs="Times New Roman" w:eastAsia="Times New Roman" w:hAnsi="Times New Roman"/>
                 <w:sz w:val="30"/>
                 <w:szCs w:val="30"/>
-              </w:rPr>
-            </w:pPr>
-            <w:r>
-              <w:rPr>
-                <w:rtl w:val="0"/>
-              </w:rPr>
+                <w:rtl w:val="0"/>
+              </w:rPr>
+              <w:t xml:space="preserve">Versión 1.1 del plan de gestión de la configuración del software</w:t>
             </w:r>
           </w:p>
         </w:tc>
@@ -1290,37 +1209,30 @@
             </w:pPr>
             <w:r>
               <w:rPr>
-                <w:rtl w:val="0"/>
-              </w:rPr>
-            </w:r>
-          </w:p>
-        </w:tc>
-        <w:tc>
-          <w:tcPr>
-            <w:shd w:fill="auto" w:val="clear"/>
-            <w:tcMar>
-              <w:top w:w="100.0" w:type="dxa"/>
-              <w:left w:w="100.0" w:type="dxa"/>
-              <w:bottom w:w="100.0" w:type="dxa"/>
-              <w:right w:w="100.0" w:type="dxa"/>
-            </w:tcMar>
-            <w:vAlign w:val="top"/>
-          </w:tcPr>
-          <w:p>
-            <w:pPr>
-              <w:widowControl w:val="0"/>
-              <w:spacing w:line="240" w:lineRule="auto"/>
-              <w:jc w:val="center"/>
-              <w:rPr>
                 <w:rFonts w:ascii="Times New Roman" w:cs="Times New Roman" w:eastAsia="Times New Roman" w:hAnsi="Times New Roman"/>
                 <w:sz w:val="30"/>
                 <w:szCs w:val="30"/>
-              </w:rPr>
-            </w:pPr>
-            <w:r>
-              <w:rPr>
-                <w:rtl w:val="0"/>
-              </w:rPr>
+                <w:rtl w:val="0"/>
+              </w:rPr>
+              <w:t xml:space="preserve">Consultora </w:t>
+            </w:r>
+            <w:r>
+              <w:rPr>
+                <w:rFonts w:ascii="Times New Roman" w:cs="Times New Roman" w:eastAsia="Times New Roman" w:hAnsi="Times New Roman"/>
+                <w:sz w:val="30"/>
+                <w:szCs w:val="30"/>
+                <w:rtl w:val="0"/>
+              </w:rPr>
+              <w:t xml:space="preserve">HomeSkill</w:t>
+            </w:r>
+            <w:r>
+              <w:rPr>
+                <w:rFonts w:ascii="Times New Roman" w:cs="Times New Roman" w:eastAsia="Times New Roman" w:hAnsi="Times New Roman"/>
+                <w:sz w:val="30"/>
+                <w:szCs w:val="30"/>
+                <w:rtl w:val="0"/>
+              </w:rPr>
+              <w:t xml:space="preserve"> S.A.</w:t>
             </w:r>
           </w:p>
         </w:tc>
@@ -4781,12 +4693,12 @@
             <wp:extent cx="4738688" cy="3706331"/>
             <wp:effectExtent b="0" l="0" r="0" t="0"/>
             <wp:wrapSquare wrapText="bothSides" distB="114300" distT="114300" distL="114300" distR="114300"/>
-            <wp:docPr id="3" name="image1.png"/>
+            <wp:docPr id="3" name="image2.png"/>
             <a:graphic>
               <a:graphicData uri="http://schemas.openxmlformats.org/drawingml/2006/picture">
                 <pic:pic>
                   <pic:nvPicPr>
-                    <pic:cNvPr id="0" name="image1.png"/>
+                    <pic:cNvPr id="0" name="image2.png"/>
                     <pic:cNvPicPr preferRelativeResize="0"/>
                   </pic:nvPicPr>
                   <pic:blipFill>
@@ -19746,7 +19658,7 @@
           <w:szCs w:val="24"/>
           <w:rtl w:val="0"/>
         </w:rPr>
-        <w:t xml:space="preserve">” o “Aceptado” en el desarrollo del proyecto, en la fecha del día de hoy, 07 de junio del 2023.</w:t>
+        <w:t xml:space="preserve">” o “Aceptado” en el desarrollo del proyecto, en la fecha del día de hoy, 25 de junio del 2023.</w:t>
       </w:r>
     </w:p>
     <w:tbl>
@@ -27187,7 +27099,7 @@
                 <w:szCs w:val="24"/>
                 <w:rtl w:val="0"/>
               </w:rPr>
-              <w:t xml:space="preserve">Borrador</w:t>
+              <w:t xml:space="preserve">Aceptado</w:t>
             </w:r>
           </w:p>
         </w:tc>
@@ -27358,7 +27270,7 @@
                 <w:szCs w:val="24"/>
                 <w:rtl w:val="0"/>
               </w:rPr>
-              <w:t xml:space="preserve">Borrador</w:t>
+              <w:t xml:space="preserve">Aceptado</w:t>
             </w:r>
           </w:p>
         </w:tc>
@@ -27529,7 +27441,7 @@
                 <w:szCs w:val="24"/>
                 <w:rtl w:val="0"/>
               </w:rPr>
-              <w:t xml:space="preserve">Borrador</w:t>
+              <w:t xml:space="preserve">Aceptado</w:t>
             </w:r>
           </w:p>
         </w:tc>
@@ -27700,7 +27612,7 @@
                 <w:szCs w:val="24"/>
                 <w:rtl w:val="0"/>
               </w:rPr>
-              <w:t xml:space="preserve">Borrador</w:t>
+              <w:t xml:space="preserve">Aceptado</w:t>
             </w:r>
           </w:p>
         </w:tc>
@@ -27871,7 +27783,7 @@
                 <w:szCs w:val="24"/>
                 <w:rtl w:val="0"/>
               </w:rPr>
-              <w:t xml:space="preserve">Borrador</w:t>
+              <w:t xml:space="preserve">Aceptado</w:t>
             </w:r>
           </w:p>
         </w:tc>
@@ -28042,7 +27954,7 @@
                 <w:szCs w:val="24"/>
                 <w:rtl w:val="0"/>
               </w:rPr>
-              <w:t xml:space="preserve">Borrador</w:t>
+              <w:t xml:space="preserve">Aceptado</w:t>
             </w:r>
           </w:p>
         </w:tc>
@@ -28213,7 +28125,7 @@
                 <w:szCs w:val="24"/>
                 <w:rtl w:val="0"/>
               </w:rPr>
-              <w:t xml:space="preserve">Borrador</w:t>
+              <w:t xml:space="preserve">Aceptado</w:t>
             </w:r>
           </w:p>
         </w:tc>
@@ -28280,6 +28192,3255 @@
                 <w:rtl w:val="0"/>
               </w:rPr>
               <w:t xml:space="preserve">08/06/2023</w:t>
+            </w:r>
+          </w:p>
+        </w:tc>
+      </w:tr>
+      <w:tr>
+        <w:trPr>
+          <w:cantSplit w:val="0"/>
+          <w:tblHeader w:val="0"/>
+        </w:trPr>
+        <w:tc>
+          <w:tcPr>
+            <w:shd w:fill="auto" w:val="clear"/>
+            <w:tcMar>
+              <w:top w:w="100.0" w:type="dxa"/>
+              <w:left w:w="100.0" w:type="dxa"/>
+              <w:bottom w:w="100.0" w:type="dxa"/>
+              <w:right w:w="100.0" w:type="dxa"/>
+            </w:tcMar>
+            <w:vAlign w:val="top"/>
+          </w:tcPr>
+          <w:p>
+            <w:pPr>
+              <w:widowControl w:val="0"/>
+              <w:spacing w:line="240" w:lineRule="auto"/>
+              <w:jc w:val="center"/>
+              <w:rPr>
+                <w:rFonts w:ascii="Times New Roman" w:cs="Times New Roman" w:eastAsia="Times New Roman" w:hAnsi="Times New Roman"/>
+                <w:sz w:val="24"/>
+                <w:szCs w:val="24"/>
+              </w:rPr>
+            </w:pPr>
+            <w:r>
+              <w:rPr>
+                <w:rFonts w:ascii="Times New Roman" w:cs="Times New Roman" w:eastAsia="Times New Roman" w:hAnsi="Times New Roman"/>
+                <w:sz w:val="24"/>
+                <w:szCs w:val="24"/>
+                <w:rtl w:val="0"/>
+              </w:rPr>
+              <w:t xml:space="preserve">3</w:t>
+            </w:r>
+          </w:p>
+        </w:tc>
+        <w:tc>
+          <w:tcPr>
+            <w:shd w:fill="auto" w:val="clear"/>
+            <w:tcMar>
+              <w:top w:w="100.0" w:type="dxa"/>
+              <w:left w:w="100.0" w:type="dxa"/>
+              <w:bottom w:w="100.0" w:type="dxa"/>
+              <w:right w:w="100.0" w:type="dxa"/>
+            </w:tcMar>
+            <w:vAlign w:val="top"/>
+          </w:tcPr>
+          <w:p>
+            <w:pPr>
+              <w:widowControl w:val="0"/>
+              <w:spacing w:line="240" w:lineRule="auto"/>
+              <w:jc w:val="center"/>
+              <w:rPr>
+                <w:rFonts w:ascii="Times New Roman" w:cs="Times New Roman" w:eastAsia="Times New Roman" w:hAnsi="Times New Roman"/>
+                <w:sz w:val="24"/>
+                <w:szCs w:val="24"/>
+              </w:rPr>
+            </w:pPr>
+            <w:r>
+              <w:rPr>
+                <w:rFonts w:ascii="Times New Roman" w:cs="Times New Roman" w:eastAsia="Times New Roman" w:hAnsi="Times New Roman"/>
+                <w:sz w:val="24"/>
+                <w:szCs w:val="24"/>
+                <w:rtl w:val="0"/>
+              </w:rPr>
+              <w:t xml:space="preserve">Código del requisito 6</w:t>
+            </w:r>
+          </w:p>
+        </w:tc>
+        <w:tc>
+          <w:tcPr>
+            <w:shd w:fill="auto" w:val="clear"/>
+            <w:tcMar>
+              <w:top w:w="100.0" w:type="dxa"/>
+              <w:left w:w="100.0" w:type="dxa"/>
+              <w:bottom w:w="100.0" w:type="dxa"/>
+              <w:right w:w="100.0" w:type="dxa"/>
+            </w:tcMar>
+            <w:vAlign w:val="top"/>
+          </w:tcPr>
+          <w:p>
+            <w:pPr>
+              <w:widowControl w:val="0"/>
+              <w:spacing w:line="240" w:lineRule="auto"/>
+              <w:jc w:val="center"/>
+              <w:rPr>
+                <w:rFonts w:ascii="Times New Roman" w:cs="Times New Roman" w:eastAsia="Times New Roman" w:hAnsi="Times New Roman"/>
+                <w:sz w:val="24"/>
+                <w:szCs w:val="24"/>
+              </w:rPr>
+            </w:pPr>
+            <w:r>
+              <w:rPr>
+                <w:rFonts w:ascii="Times New Roman" w:cs="Times New Roman" w:eastAsia="Times New Roman" w:hAnsi="Times New Roman"/>
+                <w:sz w:val="24"/>
+                <w:szCs w:val="24"/>
+                <w:rtl w:val="0"/>
+              </w:rPr>
+              <w:t xml:space="preserve">Aceptado</w:t>
+            </w:r>
+          </w:p>
+        </w:tc>
+        <w:tc>
+          <w:tcPr>
+            <w:shd w:fill="auto" w:val="clear"/>
+            <w:tcMar>
+              <w:top w:w="100.0" w:type="dxa"/>
+              <w:left w:w="100.0" w:type="dxa"/>
+              <w:bottom w:w="100.0" w:type="dxa"/>
+              <w:right w:w="100.0" w:type="dxa"/>
+            </w:tcMar>
+            <w:vAlign w:val="top"/>
+          </w:tcPr>
+          <w:p>
+            <w:pPr>
+              <w:widowControl w:val="0"/>
+              <w:spacing w:line="240" w:lineRule="auto"/>
+              <w:jc w:val="center"/>
+              <w:rPr>
+                <w:rFonts w:ascii="Times New Roman" w:cs="Times New Roman" w:eastAsia="Times New Roman" w:hAnsi="Times New Roman"/>
+                <w:sz w:val="24"/>
+                <w:szCs w:val="24"/>
+              </w:rPr>
+            </w:pPr>
+            <w:r>
+              <w:rPr>
+                <w:rFonts w:ascii="Times New Roman" w:cs="Times New Roman" w:eastAsia="Times New Roman" w:hAnsi="Times New Roman"/>
+                <w:sz w:val="24"/>
+                <w:szCs w:val="24"/>
+                <w:rtl w:val="0"/>
+              </w:rPr>
+              <w:t xml:space="preserve">08/06/2023</w:t>
+            </w:r>
+          </w:p>
+        </w:tc>
+        <w:tc>
+          <w:tcPr>
+            <w:shd w:fill="auto" w:val="clear"/>
+            <w:tcMar>
+              <w:top w:w="100.0" w:type="dxa"/>
+              <w:left w:w="100.0" w:type="dxa"/>
+              <w:bottom w:w="100.0" w:type="dxa"/>
+              <w:right w:w="100.0" w:type="dxa"/>
+            </w:tcMar>
+            <w:vAlign w:val="top"/>
+          </w:tcPr>
+          <w:p>
+            <w:pPr>
+              <w:widowControl w:val="0"/>
+              <w:spacing w:line="240" w:lineRule="auto"/>
+              <w:jc w:val="center"/>
+              <w:rPr>
+                <w:rFonts w:ascii="Times New Roman" w:cs="Times New Roman" w:eastAsia="Times New Roman" w:hAnsi="Times New Roman"/>
+                <w:sz w:val="24"/>
+                <w:szCs w:val="24"/>
+              </w:rPr>
+            </w:pPr>
+            <w:r>
+              <w:rPr>
+                <w:rFonts w:ascii="Times New Roman" w:cs="Times New Roman" w:eastAsia="Times New Roman" w:hAnsi="Times New Roman"/>
+                <w:sz w:val="24"/>
+                <w:szCs w:val="24"/>
+                <w:rtl w:val="0"/>
+              </w:rPr>
+              <w:t xml:space="preserve">11/06/2023</w:t>
+            </w:r>
+          </w:p>
+        </w:tc>
+      </w:tr>
+      <w:tr>
+        <w:trPr>
+          <w:cantSplit w:val="0"/>
+          <w:tblHeader w:val="0"/>
+        </w:trPr>
+        <w:tc>
+          <w:tcPr>
+            <w:shd w:fill="auto" w:val="clear"/>
+            <w:tcMar>
+              <w:top w:w="100.0" w:type="dxa"/>
+              <w:left w:w="100.0" w:type="dxa"/>
+              <w:bottom w:w="100.0" w:type="dxa"/>
+              <w:right w:w="100.0" w:type="dxa"/>
+            </w:tcMar>
+            <w:vAlign w:val="top"/>
+          </w:tcPr>
+          <w:p>
+            <w:pPr>
+              <w:widowControl w:val="0"/>
+              <w:spacing w:line="240" w:lineRule="auto"/>
+              <w:jc w:val="center"/>
+              <w:rPr>
+                <w:rFonts w:ascii="Times New Roman" w:cs="Times New Roman" w:eastAsia="Times New Roman" w:hAnsi="Times New Roman"/>
+                <w:sz w:val="24"/>
+                <w:szCs w:val="24"/>
+              </w:rPr>
+            </w:pPr>
+            <w:r>
+              <w:rPr>
+                <w:rFonts w:ascii="Times New Roman" w:cs="Times New Roman" w:eastAsia="Times New Roman" w:hAnsi="Times New Roman"/>
+                <w:sz w:val="24"/>
+                <w:szCs w:val="24"/>
+                <w:rtl w:val="0"/>
+              </w:rPr>
+              <w:t xml:space="preserve">3</w:t>
+            </w:r>
+          </w:p>
+        </w:tc>
+        <w:tc>
+          <w:tcPr>
+            <w:shd w:fill="auto" w:val="clear"/>
+            <w:tcMar>
+              <w:top w:w="100.0" w:type="dxa"/>
+              <w:left w:w="100.0" w:type="dxa"/>
+              <w:bottom w:w="100.0" w:type="dxa"/>
+              <w:right w:w="100.0" w:type="dxa"/>
+            </w:tcMar>
+            <w:vAlign w:val="top"/>
+          </w:tcPr>
+          <w:p>
+            <w:pPr>
+              <w:widowControl w:val="0"/>
+              <w:spacing w:line="240" w:lineRule="auto"/>
+              <w:jc w:val="center"/>
+              <w:rPr>
+                <w:rFonts w:ascii="Times New Roman" w:cs="Times New Roman" w:eastAsia="Times New Roman" w:hAnsi="Times New Roman"/>
+                <w:sz w:val="24"/>
+                <w:szCs w:val="24"/>
+              </w:rPr>
+            </w:pPr>
+            <w:r>
+              <w:rPr>
+                <w:rFonts w:ascii="Times New Roman" w:cs="Times New Roman" w:eastAsia="Times New Roman" w:hAnsi="Times New Roman"/>
+                <w:sz w:val="24"/>
+                <w:szCs w:val="24"/>
+                <w:rtl w:val="0"/>
+              </w:rPr>
+              <w:t xml:space="preserve">Código de prueba unitaria del requisito 6</w:t>
+            </w:r>
+          </w:p>
+        </w:tc>
+        <w:tc>
+          <w:tcPr>
+            <w:shd w:fill="auto" w:val="clear"/>
+            <w:tcMar>
+              <w:top w:w="100.0" w:type="dxa"/>
+              <w:left w:w="100.0" w:type="dxa"/>
+              <w:bottom w:w="100.0" w:type="dxa"/>
+              <w:right w:w="100.0" w:type="dxa"/>
+            </w:tcMar>
+            <w:vAlign w:val="top"/>
+          </w:tcPr>
+          <w:p>
+            <w:pPr>
+              <w:widowControl w:val="0"/>
+              <w:spacing w:line="240" w:lineRule="auto"/>
+              <w:jc w:val="center"/>
+              <w:rPr>
+                <w:rFonts w:ascii="Times New Roman" w:cs="Times New Roman" w:eastAsia="Times New Roman" w:hAnsi="Times New Roman"/>
+                <w:sz w:val="24"/>
+                <w:szCs w:val="24"/>
+              </w:rPr>
+            </w:pPr>
+            <w:r>
+              <w:rPr>
+                <w:rFonts w:ascii="Times New Roman" w:cs="Times New Roman" w:eastAsia="Times New Roman" w:hAnsi="Times New Roman"/>
+                <w:sz w:val="24"/>
+                <w:szCs w:val="24"/>
+                <w:rtl w:val="0"/>
+              </w:rPr>
+              <w:t xml:space="preserve">Aceptado</w:t>
+            </w:r>
+          </w:p>
+        </w:tc>
+        <w:tc>
+          <w:tcPr>
+            <w:shd w:fill="auto" w:val="clear"/>
+            <w:tcMar>
+              <w:top w:w="100.0" w:type="dxa"/>
+              <w:left w:w="100.0" w:type="dxa"/>
+              <w:bottom w:w="100.0" w:type="dxa"/>
+              <w:right w:w="100.0" w:type="dxa"/>
+            </w:tcMar>
+            <w:vAlign w:val="top"/>
+          </w:tcPr>
+          <w:p>
+            <w:pPr>
+              <w:widowControl w:val="0"/>
+              <w:spacing w:line="240" w:lineRule="auto"/>
+              <w:jc w:val="center"/>
+              <w:rPr>
+                <w:rFonts w:ascii="Times New Roman" w:cs="Times New Roman" w:eastAsia="Times New Roman" w:hAnsi="Times New Roman"/>
+                <w:sz w:val="24"/>
+                <w:szCs w:val="24"/>
+              </w:rPr>
+            </w:pPr>
+            <w:r>
+              <w:rPr>
+                <w:rFonts w:ascii="Times New Roman" w:cs="Times New Roman" w:eastAsia="Times New Roman" w:hAnsi="Times New Roman"/>
+                <w:sz w:val="24"/>
+                <w:szCs w:val="24"/>
+                <w:rtl w:val="0"/>
+              </w:rPr>
+              <w:t xml:space="preserve">12/06/2023</w:t>
+            </w:r>
+          </w:p>
+        </w:tc>
+        <w:tc>
+          <w:tcPr>
+            <w:shd w:fill="auto" w:val="clear"/>
+            <w:tcMar>
+              <w:top w:w="100.0" w:type="dxa"/>
+              <w:left w:w="100.0" w:type="dxa"/>
+              <w:bottom w:w="100.0" w:type="dxa"/>
+              <w:right w:w="100.0" w:type="dxa"/>
+            </w:tcMar>
+            <w:vAlign w:val="top"/>
+          </w:tcPr>
+          <w:p>
+            <w:pPr>
+              <w:widowControl w:val="0"/>
+              <w:spacing w:line="240" w:lineRule="auto"/>
+              <w:jc w:val="center"/>
+              <w:rPr>
+                <w:rFonts w:ascii="Times New Roman" w:cs="Times New Roman" w:eastAsia="Times New Roman" w:hAnsi="Times New Roman"/>
+                <w:sz w:val="24"/>
+                <w:szCs w:val="24"/>
+              </w:rPr>
+            </w:pPr>
+            <w:r>
+              <w:rPr>
+                <w:rFonts w:ascii="Times New Roman" w:cs="Times New Roman" w:eastAsia="Times New Roman" w:hAnsi="Times New Roman"/>
+                <w:sz w:val="24"/>
+                <w:szCs w:val="24"/>
+                <w:rtl w:val="0"/>
+              </w:rPr>
+              <w:t xml:space="preserve">14/06/2023</w:t>
+            </w:r>
+          </w:p>
+        </w:tc>
+      </w:tr>
+      <w:tr>
+        <w:trPr>
+          <w:cantSplit w:val="0"/>
+          <w:tblHeader w:val="0"/>
+        </w:trPr>
+        <w:tc>
+          <w:tcPr>
+            <w:shd w:fill="auto" w:val="clear"/>
+            <w:tcMar>
+              <w:top w:w="100.0" w:type="dxa"/>
+              <w:left w:w="100.0" w:type="dxa"/>
+              <w:bottom w:w="100.0" w:type="dxa"/>
+              <w:right w:w="100.0" w:type="dxa"/>
+            </w:tcMar>
+            <w:vAlign w:val="top"/>
+          </w:tcPr>
+          <w:p>
+            <w:pPr>
+              <w:widowControl w:val="0"/>
+              <w:spacing w:line="240" w:lineRule="auto"/>
+              <w:jc w:val="center"/>
+              <w:rPr>
+                <w:rFonts w:ascii="Times New Roman" w:cs="Times New Roman" w:eastAsia="Times New Roman" w:hAnsi="Times New Roman"/>
+                <w:sz w:val="24"/>
+                <w:szCs w:val="24"/>
+              </w:rPr>
+            </w:pPr>
+            <w:r>
+              <w:rPr>
+                <w:rFonts w:ascii="Times New Roman" w:cs="Times New Roman" w:eastAsia="Times New Roman" w:hAnsi="Times New Roman"/>
+                <w:sz w:val="24"/>
+                <w:szCs w:val="24"/>
+                <w:rtl w:val="0"/>
+              </w:rPr>
+              <w:t xml:space="preserve">3</w:t>
+            </w:r>
+          </w:p>
+        </w:tc>
+        <w:tc>
+          <w:tcPr>
+            <w:shd w:fill="auto" w:val="clear"/>
+            <w:tcMar>
+              <w:top w:w="100.0" w:type="dxa"/>
+              <w:left w:w="100.0" w:type="dxa"/>
+              <w:bottom w:w="100.0" w:type="dxa"/>
+              <w:right w:w="100.0" w:type="dxa"/>
+            </w:tcMar>
+            <w:vAlign w:val="top"/>
+          </w:tcPr>
+          <w:p>
+            <w:pPr>
+              <w:widowControl w:val="0"/>
+              <w:spacing w:line="240" w:lineRule="auto"/>
+              <w:jc w:val="center"/>
+              <w:rPr>
+                <w:rFonts w:ascii="Times New Roman" w:cs="Times New Roman" w:eastAsia="Times New Roman" w:hAnsi="Times New Roman"/>
+                <w:sz w:val="24"/>
+                <w:szCs w:val="24"/>
+              </w:rPr>
+            </w:pPr>
+            <w:r>
+              <w:rPr>
+                <w:rFonts w:ascii="Times New Roman" w:cs="Times New Roman" w:eastAsia="Times New Roman" w:hAnsi="Times New Roman"/>
+                <w:sz w:val="24"/>
+                <w:szCs w:val="24"/>
+                <w:rtl w:val="0"/>
+              </w:rPr>
+              <w:t xml:space="preserve">Código del requisito 7</w:t>
+            </w:r>
+          </w:p>
+        </w:tc>
+        <w:tc>
+          <w:tcPr>
+            <w:shd w:fill="auto" w:val="clear"/>
+            <w:tcMar>
+              <w:top w:w="100.0" w:type="dxa"/>
+              <w:left w:w="100.0" w:type="dxa"/>
+              <w:bottom w:w="100.0" w:type="dxa"/>
+              <w:right w:w="100.0" w:type="dxa"/>
+            </w:tcMar>
+            <w:vAlign w:val="top"/>
+          </w:tcPr>
+          <w:p>
+            <w:pPr>
+              <w:widowControl w:val="0"/>
+              <w:spacing w:line="240" w:lineRule="auto"/>
+              <w:jc w:val="center"/>
+              <w:rPr>
+                <w:rFonts w:ascii="Times New Roman" w:cs="Times New Roman" w:eastAsia="Times New Roman" w:hAnsi="Times New Roman"/>
+                <w:sz w:val="24"/>
+                <w:szCs w:val="24"/>
+              </w:rPr>
+            </w:pPr>
+            <w:r>
+              <w:rPr>
+                <w:rFonts w:ascii="Times New Roman" w:cs="Times New Roman" w:eastAsia="Times New Roman" w:hAnsi="Times New Roman"/>
+                <w:sz w:val="24"/>
+                <w:szCs w:val="24"/>
+                <w:rtl w:val="0"/>
+              </w:rPr>
+              <w:t xml:space="preserve">Aceptado</w:t>
+            </w:r>
+          </w:p>
+        </w:tc>
+        <w:tc>
+          <w:tcPr>
+            <w:shd w:fill="auto" w:val="clear"/>
+            <w:tcMar>
+              <w:top w:w="100.0" w:type="dxa"/>
+              <w:left w:w="100.0" w:type="dxa"/>
+              <w:bottom w:w="100.0" w:type="dxa"/>
+              <w:right w:w="100.0" w:type="dxa"/>
+            </w:tcMar>
+            <w:vAlign w:val="top"/>
+          </w:tcPr>
+          <w:p>
+            <w:pPr>
+              <w:widowControl w:val="0"/>
+              <w:spacing w:line="240" w:lineRule="auto"/>
+              <w:jc w:val="center"/>
+              <w:rPr>
+                <w:rFonts w:ascii="Times New Roman" w:cs="Times New Roman" w:eastAsia="Times New Roman" w:hAnsi="Times New Roman"/>
+                <w:sz w:val="24"/>
+                <w:szCs w:val="24"/>
+              </w:rPr>
+            </w:pPr>
+            <w:r>
+              <w:rPr>
+                <w:rFonts w:ascii="Times New Roman" w:cs="Times New Roman" w:eastAsia="Times New Roman" w:hAnsi="Times New Roman"/>
+                <w:sz w:val="24"/>
+                <w:szCs w:val="24"/>
+                <w:rtl w:val="0"/>
+              </w:rPr>
+              <w:t xml:space="preserve">08/06/2023</w:t>
+            </w:r>
+          </w:p>
+        </w:tc>
+        <w:tc>
+          <w:tcPr>
+            <w:shd w:fill="auto" w:val="clear"/>
+            <w:tcMar>
+              <w:top w:w="100.0" w:type="dxa"/>
+              <w:left w:w="100.0" w:type="dxa"/>
+              <w:bottom w:w="100.0" w:type="dxa"/>
+              <w:right w:w="100.0" w:type="dxa"/>
+            </w:tcMar>
+            <w:vAlign w:val="top"/>
+          </w:tcPr>
+          <w:p>
+            <w:pPr>
+              <w:widowControl w:val="0"/>
+              <w:spacing w:line="240" w:lineRule="auto"/>
+              <w:jc w:val="center"/>
+              <w:rPr>
+                <w:rFonts w:ascii="Times New Roman" w:cs="Times New Roman" w:eastAsia="Times New Roman" w:hAnsi="Times New Roman"/>
+                <w:sz w:val="24"/>
+                <w:szCs w:val="24"/>
+              </w:rPr>
+            </w:pPr>
+            <w:r>
+              <w:rPr>
+                <w:rFonts w:ascii="Times New Roman" w:cs="Times New Roman" w:eastAsia="Times New Roman" w:hAnsi="Times New Roman"/>
+                <w:sz w:val="24"/>
+                <w:szCs w:val="24"/>
+                <w:rtl w:val="0"/>
+              </w:rPr>
+              <w:t xml:space="preserve">11/06/2023</w:t>
+            </w:r>
+          </w:p>
+        </w:tc>
+      </w:tr>
+      <w:tr>
+        <w:trPr>
+          <w:cantSplit w:val="0"/>
+          <w:tblHeader w:val="0"/>
+        </w:trPr>
+        <w:tc>
+          <w:tcPr>
+            <w:shd w:fill="auto" w:val="clear"/>
+            <w:tcMar>
+              <w:top w:w="100.0" w:type="dxa"/>
+              <w:left w:w="100.0" w:type="dxa"/>
+              <w:bottom w:w="100.0" w:type="dxa"/>
+              <w:right w:w="100.0" w:type="dxa"/>
+            </w:tcMar>
+            <w:vAlign w:val="top"/>
+          </w:tcPr>
+          <w:p>
+            <w:pPr>
+              <w:widowControl w:val="0"/>
+              <w:spacing w:line="240" w:lineRule="auto"/>
+              <w:jc w:val="center"/>
+              <w:rPr>
+                <w:rFonts w:ascii="Times New Roman" w:cs="Times New Roman" w:eastAsia="Times New Roman" w:hAnsi="Times New Roman"/>
+                <w:sz w:val="24"/>
+                <w:szCs w:val="24"/>
+              </w:rPr>
+            </w:pPr>
+            <w:r>
+              <w:rPr>
+                <w:rFonts w:ascii="Times New Roman" w:cs="Times New Roman" w:eastAsia="Times New Roman" w:hAnsi="Times New Roman"/>
+                <w:sz w:val="24"/>
+                <w:szCs w:val="24"/>
+                <w:rtl w:val="0"/>
+              </w:rPr>
+              <w:t xml:space="preserve">3</w:t>
+            </w:r>
+          </w:p>
+        </w:tc>
+        <w:tc>
+          <w:tcPr>
+            <w:shd w:fill="auto" w:val="clear"/>
+            <w:tcMar>
+              <w:top w:w="100.0" w:type="dxa"/>
+              <w:left w:w="100.0" w:type="dxa"/>
+              <w:bottom w:w="100.0" w:type="dxa"/>
+              <w:right w:w="100.0" w:type="dxa"/>
+            </w:tcMar>
+            <w:vAlign w:val="top"/>
+          </w:tcPr>
+          <w:p>
+            <w:pPr>
+              <w:widowControl w:val="0"/>
+              <w:spacing w:line="240" w:lineRule="auto"/>
+              <w:jc w:val="center"/>
+              <w:rPr>
+                <w:rFonts w:ascii="Times New Roman" w:cs="Times New Roman" w:eastAsia="Times New Roman" w:hAnsi="Times New Roman"/>
+                <w:sz w:val="24"/>
+                <w:szCs w:val="24"/>
+              </w:rPr>
+            </w:pPr>
+            <w:r>
+              <w:rPr>
+                <w:rFonts w:ascii="Times New Roman" w:cs="Times New Roman" w:eastAsia="Times New Roman" w:hAnsi="Times New Roman"/>
+                <w:sz w:val="24"/>
+                <w:szCs w:val="24"/>
+                <w:rtl w:val="0"/>
+              </w:rPr>
+              <w:t xml:space="preserve">Código de prueba unitaria del requisito 7</w:t>
+            </w:r>
+          </w:p>
+        </w:tc>
+        <w:tc>
+          <w:tcPr>
+            <w:shd w:fill="auto" w:val="clear"/>
+            <w:tcMar>
+              <w:top w:w="100.0" w:type="dxa"/>
+              <w:left w:w="100.0" w:type="dxa"/>
+              <w:bottom w:w="100.0" w:type="dxa"/>
+              <w:right w:w="100.0" w:type="dxa"/>
+            </w:tcMar>
+            <w:vAlign w:val="top"/>
+          </w:tcPr>
+          <w:p>
+            <w:pPr>
+              <w:widowControl w:val="0"/>
+              <w:spacing w:line="240" w:lineRule="auto"/>
+              <w:jc w:val="center"/>
+              <w:rPr>
+                <w:rFonts w:ascii="Times New Roman" w:cs="Times New Roman" w:eastAsia="Times New Roman" w:hAnsi="Times New Roman"/>
+                <w:sz w:val="24"/>
+                <w:szCs w:val="24"/>
+              </w:rPr>
+            </w:pPr>
+            <w:r>
+              <w:rPr>
+                <w:rFonts w:ascii="Times New Roman" w:cs="Times New Roman" w:eastAsia="Times New Roman" w:hAnsi="Times New Roman"/>
+                <w:sz w:val="24"/>
+                <w:szCs w:val="24"/>
+                <w:rtl w:val="0"/>
+              </w:rPr>
+              <w:t xml:space="preserve">Aceptado</w:t>
+            </w:r>
+          </w:p>
+        </w:tc>
+        <w:tc>
+          <w:tcPr>
+            <w:shd w:fill="auto" w:val="clear"/>
+            <w:tcMar>
+              <w:top w:w="100.0" w:type="dxa"/>
+              <w:left w:w="100.0" w:type="dxa"/>
+              <w:bottom w:w="100.0" w:type="dxa"/>
+              <w:right w:w="100.0" w:type="dxa"/>
+            </w:tcMar>
+            <w:vAlign w:val="top"/>
+          </w:tcPr>
+          <w:p>
+            <w:pPr>
+              <w:widowControl w:val="0"/>
+              <w:spacing w:line="240" w:lineRule="auto"/>
+              <w:jc w:val="center"/>
+              <w:rPr>
+                <w:rFonts w:ascii="Times New Roman" w:cs="Times New Roman" w:eastAsia="Times New Roman" w:hAnsi="Times New Roman"/>
+                <w:sz w:val="24"/>
+                <w:szCs w:val="24"/>
+              </w:rPr>
+            </w:pPr>
+            <w:r>
+              <w:rPr>
+                <w:rFonts w:ascii="Times New Roman" w:cs="Times New Roman" w:eastAsia="Times New Roman" w:hAnsi="Times New Roman"/>
+                <w:sz w:val="24"/>
+                <w:szCs w:val="24"/>
+                <w:rtl w:val="0"/>
+              </w:rPr>
+              <w:t xml:space="preserve">12/06/2023</w:t>
+            </w:r>
+          </w:p>
+        </w:tc>
+        <w:tc>
+          <w:tcPr>
+            <w:shd w:fill="auto" w:val="clear"/>
+            <w:tcMar>
+              <w:top w:w="100.0" w:type="dxa"/>
+              <w:left w:w="100.0" w:type="dxa"/>
+              <w:bottom w:w="100.0" w:type="dxa"/>
+              <w:right w:w="100.0" w:type="dxa"/>
+            </w:tcMar>
+            <w:vAlign w:val="top"/>
+          </w:tcPr>
+          <w:p>
+            <w:pPr>
+              <w:widowControl w:val="0"/>
+              <w:spacing w:line="240" w:lineRule="auto"/>
+              <w:jc w:val="center"/>
+              <w:rPr>
+                <w:rFonts w:ascii="Times New Roman" w:cs="Times New Roman" w:eastAsia="Times New Roman" w:hAnsi="Times New Roman"/>
+                <w:sz w:val="24"/>
+                <w:szCs w:val="24"/>
+              </w:rPr>
+            </w:pPr>
+            <w:r>
+              <w:rPr>
+                <w:rFonts w:ascii="Times New Roman" w:cs="Times New Roman" w:eastAsia="Times New Roman" w:hAnsi="Times New Roman"/>
+                <w:sz w:val="24"/>
+                <w:szCs w:val="24"/>
+                <w:rtl w:val="0"/>
+              </w:rPr>
+              <w:t xml:space="preserve">14/06/2023</w:t>
+            </w:r>
+          </w:p>
+        </w:tc>
+      </w:tr>
+      <w:tr>
+        <w:trPr>
+          <w:cantSplit w:val="0"/>
+          <w:tblHeader w:val="0"/>
+        </w:trPr>
+        <w:tc>
+          <w:tcPr>
+            <w:shd w:fill="auto" w:val="clear"/>
+            <w:tcMar>
+              <w:top w:w="100.0" w:type="dxa"/>
+              <w:left w:w="100.0" w:type="dxa"/>
+              <w:bottom w:w="100.0" w:type="dxa"/>
+              <w:right w:w="100.0" w:type="dxa"/>
+            </w:tcMar>
+            <w:vAlign w:val="top"/>
+          </w:tcPr>
+          <w:p>
+            <w:pPr>
+              <w:widowControl w:val="0"/>
+              <w:spacing w:line="240" w:lineRule="auto"/>
+              <w:jc w:val="center"/>
+              <w:rPr>
+                <w:rFonts w:ascii="Times New Roman" w:cs="Times New Roman" w:eastAsia="Times New Roman" w:hAnsi="Times New Roman"/>
+                <w:sz w:val="24"/>
+                <w:szCs w:val="24"/>
+              </w:rPr>
+            </w:pPr>
+            <w:r>
+              <w:rPr>
+                <w:rFonts w:ascii="Times New Roman" w:cs="Times New Roman" w:eastAsia="Times New Roman" w:hAnsi="Times New Roman"/>
+                <w:sz w:val="24"/>
+                <w:szCs w:val="24"/>
+                <w:rtl w:val="0"/>
+              </w:rPr>
+              <w:t xml:space="preserve">3</w:t>
+            </w:r>
+          </w:p>
+        </w:tc>
+        <w:tc>
+          <w:tcPr>
+            <w:shd w:fill="auto" w:val="clear"/>
+            <w:tcMar>
+              <w:top w:w="100.0" w:type="dxa"/>
+              <w:left w:w="100.0" w:type="dxa"/>
+              <w:bottom w:w="100.0" w:type="dxa"/>
+              <w:right w:w="100.0" w:type="dxa"/>
+            </w:tcMar>
+            <w:vAlign w:val="top"/>
+          </w:tcPr>
+          <w:p>
+            <w:pPr>
+              <w:widowControl w:val="0"/>
+              <w:spacing w:line="240" w:lineRule="auto"/>
+              <w:jc w:val="center"/>
+              <w:rPr>
+                <w:rFonts w:ascii="Times New Roman" w:cs="Times New Roman" w:eastAsia="Times New Roman" w:hAnsi="Times New Roman"/>
+                <w:sz w:val="24"/>
+                <w:szCs w:val="24"/>
+              </w:rPr>
+            </w:pPr>
+            <w:r>
+              <w:rPr>
+                <w:rFonts w:ascii="Times New Roman" w:cs="Times New Roman" w:eastAsia="Times New Roman" w:hAnsi="Times New Roman"/>
+                <w:sz w:val="24"/>
+                <w:szCs w:val="24"/>
+                <w:rtl w:val="0"/>
+              </w:rPr>
+              <w:t xml:space="preserve">Código de prueba unitaria del requisito 1</w:t>
+            </w:r>
+          </w:p>
+        </w:tc>
+        <w:tc>
+          <w:tcPr>
+            <w:shd w:fill="auto" w:val="clear"/>
+            <w:tcMar>
+              <w:top w:w="100.0" w:type="dxa"/>
+              <w:left w:w="100.0" w:type="dxa"/>
+              <w:bottom w:w="100.0" w:type="dxa"/>
+              <w:right w:w="100.0" w:type="dxa"/>
+            </w:tcMar>
+            <w:vAlign w:val="top"/>
+          </w:tcPr>
+          <w:p>
+            <w:pPr>
+              <w:widowControl w:val="0"/>
+              <w:spacing w:line="240" w:lineRule="auto"/>
+              <w:jc w:val="center"/>
+              <w:rPr>
+                <w:rFonts w:ascii="Times New Roman" w:cs="Times New Roman" w:eastAsia="Times New Roman" w:hAnsi="Times New Roman"/>
+                <w:sz w:val="24"/>
+                <w:szCs w:val="24"/>
+              </w:rPr>
+            </w:pPr>
+            <w:r>
+              <w:rPr>
+                <w:rFonts w:ascii="Times New Roman" w:cs="Times New Roman" w:eastAsia="Times New Roman" w:hAnsi="Times New Roman"/>
+                <w:sz w:val="24"/>
+                <w:szCs w:val="24"/>
+                <w:rtl w:val="0"/>
+              </w:rPr>
+              <w:t xml:space="preserve">Aceptado</w:t>
+            </w:r>
+          </w:p>
+        </w:tc>
+        <w:tc>
+          <w:tcPr>
+            <w:shd w:fill="auto" w:val="clear"/>
+            <w:tcMar>
+              <w:top w:w="100.0" w:type="dxa"/>
+              <w:left w:w="100.0" w:type="dxa"/>
+              <w:bottom w:w="100.0" w:type="dxa"/>
+              <w:right w:w="100.0" w:type="dxa"/>
+            </w:tcMar>
+            <w:vAlign w:val="top"/>
+          </w:tcPr>
+          <w:p>
+            <w:pPr>
+              <w:widowControl w:val="0"/>
+              <w:spacing w:line="240" w:lineRule="auto"/>
+              <w:jc w:val="center"/>
+              <w:rPr>
+                <w:rFonts w:ascii="Times New Roman" w:cs="Times New Roman" w:eastAsia="Times New Roman" w:hAnsi="Times New Roman"/>
+                <w:sz w:val="24"/>
+                <w:szCs w:val="24"/>
+              </w:rPr>
+            </w:pPr>
+            <w:r>
+              <w:rPr>
+                <w:rFonts w:ascii="Times New Roman" w:cs="Times New Roman" w:eastAsia="Times New Roman" w:hAnsi="Times New Roman"/>
+                <w:sz w:val="24"/>
+                <w:szCs w:val="24"/>
+                <w:rtl w:val="0"/>
+              </w:rPr>
+              <w:t xml:space="preserve">12/06/2023</w:t>
+            </w:r>
+          </w:p>
+        </w:tc>
+        <w:tc>
+          <w:tcPr>
+            <w:shd w:fill="auto" w:val="clear"/>
+            <w:tcMar>
+              <w:top w:w="100.0" w:type="dxa"/>
+              <w:left w:w="100.0" w:type="dxa"/>
+              <w:bottom w:w="100.0" w:type="dxa"/>
+              <w:right w:w="100.0" w:type="dxa"/>
+            </w:tcMar>
+            <w:vAlign w:val="top"/>
+          </w:tcPr>
+          <w:p>
+            <w:pPr>
+              <w:widowControl w:val="0"/>
+              <w:spacing w:line="240" w:lineRule="auto"/>
+              <w:jc w:val="center"/>
+              <w:rPr>
+                <w:rFonts w:ascii="Times New Roman" w:cs="Times New Roman" w:eastAsia="Times New Roman" w:hAnsi="Times New Roman"/>
+                <w:sz w:val="24"/>
+                <w:szCs w:val="24"/>
+              </w:rPr>
+            </w:pPr>
+            <w:r>
+              <w:rPr>
+                <w:rFonts w:ascii="Times New Roman" w:cs="Times New Roman" w:eastAsia="Times New Roman" w:hAnsi="Times New Roman"/>
+                <w:sz w:val="24"/>
+                <w:szCs w:val="24"/>
+                <w:rtl w:val="0"/>
+              </w:rPr>
+              <w:t xml:space="preserve">14/06/2023</w:t>
+            </w:r>
+          </w:p>
+        </w:tc>
+      </w:tr>
+      <w:tr>
+        <w:trPr>
+          <w:cantSplit w:val="0"/>
+          <w:tblHeader w:val="0"/>
+        </w:trPr>
+        <w:tc>
+          <w:tcPr>
+            <w:shd w:fill="auto" w:val="clear"/>
+            <w:tcMar>
+              <w:top w:w="100.0" w:type="dxa"/>
+              <w:left w:w="100.0" w:type="dxa"/>
+              <w:bottom w:w="100.0" w:type="dxa"/>
+              <w:right w:w="100.0" w:type="dxa"/>
+            </w:tcMar>
+            <w:vAlign w:val="top"/>
+          </w:tcPr>
+          <w:p>
+            <w:pPr>
+              <w:widowControl w:val="0"/>
+              <w:spacing w:line="240" w:lineRule="auto"/>
+              <w:jc w:val="center"/>
+              <w:rPr>
+                <w:rFonts w:ascii="Times New Roman" w:cs="Times New Roman" w:eastAsia="Times New Roman" w:hAnsi="Times New Roman"/>
+                <w:sz w:val="24"/>
+                <w:szCs w:val="24"/>
+              </w:rPr>
+            </w:pPr>
+            <w:r>
+              <w:rPr>
+                <w:rFonts w:ascii="Times New Roman" w:cs="Times New Roman" w:eastAsia="Times New Roman" w:hAnsi="Times New Roman"/>
+                <w:sz w:val="24"/>
+                <w:szCs w:val="24"/>
+                <w:rtl w:val="0"/>
+              </w:rPr>
+              <w:t xml:space="preserve">3</w:t>
+            </w:r>
+          </w:p>
+        </w:tc>
+        <w:tc>
+          <w:tcPr>
+            <w:shd w:fill="auto" w:val="clear"/>
+            <w:tcMar>
+              <w:top w:w="100.0" w:type="dxa"/>
+              <w:left w:w="100.0" w:type="dxa"/>
+              <w:bottom w:w="100.0" w:type="dxa"/>
+              <w:right w:w="100.0" w:type="dxa"/>
+            </w:tcMar>
+            <w:vAlign w:val="top"/>
+          </w:tcPr>
+          <w:p>
+            <w:pPr>
+              <w:widowControl w:val="0"/>
+              <w:spacing w:line="240" w:lineRule="auto"/>
+              <w:jc w:val="center"/>
+              <w:rPr>
+                <w:rFonts w:ascii="Times New Roman" w:cs="Times New Roman" w:eastAsia="Times New Roman" w:hAnsi="Times New Roman"/>
+                <w:sz w:val="24"/>
+                <w:szCs w:val="24"/>
+              </w:rPr>
+            </w:pPr>
+            <w:r>
+              <w:rPr>
+                <w:rFonts w:ascii="Times New Roman" w:cs="Times New Roman" w:eastAsia="Times New Roman" w:hAnsi="Times New Roman"/>
+                <w:sz w:val="24"/>
+                <w:szCs w:val="24"/>
+                <w:rtl w:val="0"/>
+              </w:rPr>
+              <w:t xml:space="preserve">Código de prueba unitaria del requisito 2</w:t>
+            </w:r>
+          </w:p>
+        </w:tc>
+        <w:tc>
+          <w:tcPr>
+            <w:shd w:fill="auto" w:val="clear"/>
+            <w:tcMar>
+              <w:top w:w="100.0" w:type="dxa"/>
+              <w:left w:w="100.0" w:type="dxa"/>
+              <w:bottom w:w="100.0" w:type="dxa"/>
+              <w:right w:w="100.0" w:type="dxa"/>
+            </w:tcMar>
+            <w:vAlign w:val="top"/>
+          </w:tcPr>
+          <w:p>
+            <w:pPr>
+              <w:widowControl w:val="0"/>
+              <w:spacing w:line="240" w:lineRule="auto"/>
+              <w:jc w:val="center"/>
+              <w:rPr>
+                <w:rFonts w:ascii="Times New Roman" w:cs="Times New Roman" w:eastAsia="Times New Roman" w:hAnsi="Times New Roman"/>
+                <w:sz w:val="24"/>
+                <w:szCs w:val="24"/>
+              </w:rPr>
+            </w:pPr>
+            <w:r>
+              <w:rPr>
+                <w:rFonts w:ascii="Times New Roman" w:cs="Times New Roman" w:eastAsia="Times New Roman" w:hAnsi="Times New Roman"/>
+                <w:sz w:val="24"/>
+                <w:szCs w:val="24"/>
+                <w:rtl w:val="0"/>
+              </w:rPr>
+              <w:t xml:space="preserve">Aceptado</w:t>
+            </w:r>
+          </w:p>
+        </w:tc>
+        <w:tc>
+          <w:tcPr>
+            <w:shd w:fill="auto" w:val="clear"/>
+            <w:tcMar>
+              <w:top w:w="100.0" w:type="dxa"/>
+              <w:left w:w="100.0" w:type="dxa"/>
+              <w:bottom w:w="100.0" w:type="dxa"/>
+              <w:right w:w="100.0" w:type="dxa"/>
+            </w:tcMar>
+            <w:vAlign w:val="top"/>
+          </w:tcPr>
+          <w:p>
+            <w:pPr>
+              <w:widowControl w:val="0"/>
+              <w:spacing w:line="240" w:lineRule="auto"/>
+              <w:jc w:val="center"/>
+              <w:rPr>
+                <w:rFonts w:ascii="Times New Roman" w:cs="Times New Roman" w:eastAsia="Times New Roman" w:hAnsi="Times New Roman"/>
+                <w:sz w:val="24"/>
+                <w:szCs w:val="24"/>
+              </w:rPr>
+            </w:pPr>
+            <w:r>
+              <w:rPr>
+                <w:rFonts w:ascii="Times New Roman" w:cs="Times New Roman" w:eastAsia="Times New Roman" w:hAnsi="Times New Roman"/>
+                <w:sz w:val="24"/>
+                <w:szCs w:val="24"/>
+                <w:rtl w:val="0"/>
+              </w:rPr>
+              <w:t xml:space="preserve">12/06/2023</w:t>
+            </w:r>
+          </w:p>
+        </w:tc>
+        <w:tc>
+          <w:tcPr>
+            <w:shd w:fill="auto" w:val="clear"/>
+            <w:tcMar>
+              <w:top w:w="100.0" w:type="dxa"/>
+              <w:left w:w="100.0" w:type="dxa"/>
+              <w:bottom w:w="100.0" w:type="dxa"/>
+              <w:right w:w="100.0" w:type="dxa"/>
+            </w:tcMar>
+            <w:vAlign w:val="top"/>
+          </w:tcPr>
+          <w:p>
+            <w:pPr>
+              <w:widowControl w:val="0"/>
+              <w:spacing w:line="240" w:lineRule="auto"/>
+              <w:jc w:val="center"/>
+              <w:rPr>
+                <w:rFonts w:ascii="Times New Roman" w:cs="Times New Roman" w:eastAsia="Times New Roman" w:hAnsi="Times New Roman"/>
+                <w:sz w:val="24"/>
+                <w:szCs w:val="24"/>
+              </w:rPr>
+            </w:pPr>
+            <w:r>
+              <w:rPr>
+                <w:rFonts w:ascii="Times New Roman" w:cs="Times New Roman" w:eastAsia="Times New Roman" w:hAnsi="Times New Roman"/>
+                <w:sz w:val="24"/>
+                <w:szCs w:val="24"/>
+                <w:rtl w:val="0"/>
+              </w:rPr>
+              <w:t xml:space="preserve">14/06/2023</w:t>
+            </w:r>
+          </w:p>
+        </w:tc>
+      </w:tr>
+      <w:tr>
+        <w:trPr>
+          <w:cantSplit w:val="0"/>
+          <w:tblHeader w:val="0"/>
+        </w:trPr>
+        <w:tc>
+          <w:tcPr>
+            <w:shd w:fill="auto" w:val="clear"/>
+            <w:tcMar>
+              <w:top w:w="100.0" w:type="dxa"/>
+              <w:left w:w="100.0" w:type="dxa"/>
+              <w:bottom w:w="100.0" w:type="dxa"/>
+              <w:right w:w="100.0" w:type="dxa"/>
+            </w:tcMar>
+            <w:vAlign w:val="top"/>
+          </w:tcPr>
+          <w:p>
+            <w:pPr>
+              <w:widowControl w:val="0"/>
+              <w:spacing w:line="240" w:lineRule="auto"/>
+              <w:jc w:val="center"/>
+              <w:rPr>
+                <w:rFonts w:ascii="Times New Roman" w:cs="Times New Roman" w:eastAsia="Times New Roman" w:hAnsi="Times New Roman"/>
+                <w:sz w:val="24"/>
+                <w:szCs w:val="24"/>
+              </w:rPr>
+            </w:pPr>
+            <w:r>
+              <w:rPr>
+                <w:rFonts w:ascii="Times New Roman" w:cs="Times New Roman" w:eastAsia="Times New Roman" w:hAnsi="Times New Roman"/>
+                <w:sz w:val="24"/>
+                <w:szCs w:val="24"/>
+                <w:rtl w:val="0"/>
+              </w:rPr>
+              <w:t xml:space="preserve">3</w:t>
+            </w:r>
+          </w:p>
+        </w:tc>
+        <w:tc>
+          <w:tcPr>
+            <w:shd w:fill="auto" w:val="clear"/>
+            <w:tcMar>
+              <w:top w:w="100.0" w:type="dxa"/>
+              <w:left w:w="100.0" w:type="dxa"/>
+              <w:bottom w:w="100.0" w:type="dxa"/>
+              <w:right w:w="100.0" w:type="dxa"/>
+            </w:tcMar>
+            <w:vAlign w:val="top"/>
+          </w:tcPr>
+          <w:p>
+            <w:pPr>
+              <w:widowControl w:val="0"/>
+              <w:spacing w:line="240" w:lineRule="auto"/>
+              <w:jc w:val="center"/>
+              <w:rPr>
+                <w:rFonts w:ascii="Times New Roman" w:cs="Times New Roman" w:eastAsia="Times New Roman" w:hAnsi="Times New Roman"/>
+                <w:sz w:val="24"/>
+                <w:szCs w:val="24"/>
+              </w:rPr>
+            </w:pPr>
+            <w:r>
+              <w:rPr>
+                <w:rFonts w:ascii="Times New Roman" w:cs="Times New Roman" w:eastAsia="Times New Roman" w:hAnsi="Times New Roman"/>
+                <w:sz w:val="24"/>
+                <w:szCs w:val="24"/>
+                <w:rtl w:val="0"/>
+              </w:rPr>
+              <w:t xml:space="preserve">Código de prueba unitaria del requisito 3</w:t>
+            </w:r>
+          </w:p>
+        </w:tc>
+        <w:tc>
+          <w:tcPr>
+            <w:shd w:fill="auto" w:val="clear"/>
+            <w:tcMar>
+              <w:top w:w="100.0" w:type="dxa"/>
+              <w:left w:w="100.0" w:type="dxa"/>
+              <w:bottom w:w="100.0" w:type="dxa"/>
+              <w:right w:w="100.0" w:type="dxa"/>
+            </w:tcMar>
+            <w:vAlign w:val="top"/>
+          </w:tcPr>
+          <w:p>
+            <w:pPr>
+              <w:widowControl w:val="0"/>
+              <w:spacing w:line="240" w:lineRule="auto"/>
+              <w:jc w:val="center"/>
+              <w:rPr>
+                <w:rFonts w:ascii="Times New Roman" w:cs="Times New Roman" w:eastAsia="Times New Roman" w:hAnsi="Times New Roman"/>
+                <w:sz w:val="24"/>
+                <w:szCs w:val="24"/>
+              </w:rPr>
+            </w:pPr>
+            <w:r>
+              <w:rPr>
+                <w:rFonts w:ascii="Times New Roman" w:cs="Times New Roman" w:eastAsia="Times New Roman" w:hAnsi="Times New Roman"/>
+                <w:sz w:val="24"/>
+                <w:szCs w:val="24"/>
+                <w:rtl w:val="0"/>
+              </w:rPr>
+              <w:t xml:space="preserve">Aceptado</w:t>
+            </w:r>
+          </w:p>
+        </w:tc>
+        <w:tc>
+          <w:tcPr>
+            <w:shd w:fill="auto" w:val="clear"/>
+            <w:tcMar>
+              <w:top w:w="100.0" w:type="dxa"/>
+              <w:left w:w="100.0" w:type="dxa"/>
+              <w:bottom w:w="100.0" w:type="dxa"/>
+              <w:right w:w="100.0" w:type="dxa"/>
+            </w:tcMar>
+            <w:vAlign w:val="top"/>
+          </w:tcPr>
+          <w:p>
+            <w:pPr>
+              <w:widowControl w:val="0"/>
+              <w:spacing w:line="240" w:lineRule="auto"/>
+              <w:jc w:val="center"/>
+              <w:rPr>
+                <w:rFonts w:ascii="Times New Roman" w:cs="Times New Roman" w:eastAsia="Times New Roman" w:hAnsi="Times New Roman"/>
+                <w:sz w:val="24"/>
+                <w:szCs w:val="24"/>
+              </w:rPr>
+            </w:pPr>
+            <w:r>
+              <w:rPr>
+                <w:rFonts w:ascii="Times New Roman" w:cs="Times New Roman" w:eastAsia="Times New Roman" w:hAnsi="Times New Roman"/>
+                <w:sz w:val="24"/>
+                <w:szCs w:val="24"/>
+                <w:rtl w:val="0"/>
+              </w:rPr>
+              <w:t xml:space="preserve">12/06/2023</w:t>
+            </w:r>
+          </w:p>
+        </w:tc>
+        <w:tc>
+          <w:tcPr>
+            <w:shd w:fill="auto" w:val="clear"/>
+            <w:tcMar>
+              <w:top w:w="100.0" w:type="dxa"/>
+              <w:left w:w="100.0" w:type="dxa"/>
+              <w:bottom w:w="100.0" w:type="dxa"/>
+              <w:right w:w="100.0" w:type="dxa"/>
+            </w:tcMar>
+            <w:vAlign w:val="top"/>
+          </w:tcPr>
+          <w:p>
+            <w:pPr>
+              <w:widowControl w:val="0"/>
+              <w:spacing w:line="240" w:lineRule="auto"/>
+              <w:jc w:val="center"/>
+              <w:rPr>
+                <w:rFonts w:ascii="Times New Roman" w:cs="Times New Roman" w:eastAsia="Times New Roman" w:hAnsi="Times New Roman"/>
+                <w:sz w:val="24"/>
+                <w:szCs w:val="24"/>
+              </w:rPr>
+            </w:pPr>
+            <w:r>
+              <w:rPr>
+                <w:rFonts w:ascii="Times New Roman" w:cs="Times New Roman" w:eastAsia="Times New Roman" w:hAnsi="Times New Roman"/>
+                <w:sz w:val="24"/>
+                <w:szCs w:val="24"/>
+                <w:rtl w:val="0"/>
+              </w:rPr>
+              <w:t xml:space="preserve">14/06/2023</w:t>
+            </w:r>
+          </w:p>
+        </w:tc>
+      </w:tr>
+      <w:tr>
+        <w:trPr>
+          <w:cantSplit w:val="0"/>
+          <w:tblHeader w:val="0"/>
+        </w:trPr>
+        <w:tc>
+          <w:tcPr>
+            <w:shd w:fill="auto" w:val="clear"/>
+            <w:tcMar>
+              <w:top w:w="100.0" w:type="dxa"/>
+              <w:left w:w="100.0" w:type="dxa"/>
+              <w:bottom w:w="100.0" w:type="dxa"/>
+              <w:right w:w="100.0" w:type="dxa"/>
+            </w:tcMar>
+            <w:vAlign w:val="top"/>
+          </w:tcPr>
+          <w:p>
+            <w:pPr>
+              <w:widowControl w:val="0"/>
+              <w:spacing w:line="240" w:lineRule="auto"/>
+              <w:jc w:val="center"/>
+              <w:rPr>
+                <w:rFonts w:ascii="Times New Roman" w:cs="Times New Roman" w:eastAsia="Times New Roman" w:hAnsi="Times New Roman"/>
+                <w:sz w:val="24"/>
+                <w:szCs w:val="24"/>
+              </w:rPr>
+            </w:pPr>
+            <w:r>
+              <w:rPr>
+                <w:rFonts w:ascii="Times New Roman" w:cs="Times New Roman" w:eastAsia="Times New Roman" w:hAnsi="Times New Roman"/>
+                <w:sz w:val="24"/>
+                <w:szCs w:val="24"/>
+                <w:rtl w:val="0"/>
+              </w:rPr>
+              <w:t xml:space="preserve">3</w:t>
+            </w:r>
+          </w:p>
+        </w:tc>
+        <w:tc>
+          <w:tcPr>
+            <w:shd w:fill="auto" w:val="clear"/>
+            <w:tcMar>
+              <w:top w:w="100.0" w:type="dxa"/>
+              <w:left w:w="100.0" w:type="dxa"/>
+              <w:bottom w:w="100.0" w:type="dxa"/>
+              <w:right w:w="100.0" w:type="dxa"/>
+            </w:tcMar>
+            <w:vAlign w:val="top"/>
+          </w:tcPr>
+          <w:p>
+            <w:pPr>
+              <w:widowControl w:val="0"/>
+              <w:spacing w:line="240" w:lineRule="auto"/>
+              <w:jc w:val="center"/>
+              <w:rPr>
+                <w:rFonts w:ascii="Times New Roman" w:cs="Times New Roman" w:eastAsia="Times New Roman" w:hAnsi="Times New Roman"/>
+                <w:sz w:val="24"/>
+                <w:szCs w:val="24"/>
+              </w:rPr>
+            </w:pPr>
+            <w:r>
+              <w:rPr>
+                <w:rFonts w:ascii="Times New Roman" w:cs="Times New Roman" w:eastAsia="Times New Roman" w:hAnsi="Times New Roman"/>
+                <w:sz w:val="24"/>
+                <w:szCs w:val="24"/>
+                <w:rtl w:val="0"/>
+              </w:rPr>
+              <w:t xml:space="preserve">Código de prueba unitaria del requisito 4</w:t>
+            </w:r>
+          </w:p>
+        </w:tc>
+        <w:tc>
+          <w:tcPr>
+            <w:shd w:fill="auto" w:val="clear"/>
+            <w:tcMar>
+              <w:top w:w="100.0" w:type="dxa"/>
+              <w:left w:w="100.0" w:type="dxa"/>
+              <w:bottom w:w="100.0" w:type="dxa"/>
+              <w:right w:w="100.0" w:type="dxa"/>
+            </w:tcMar>
+            <w:vAlign w:val="top"/>
+          </w:tcPr>
+          <w:p>
+            <w:pPr>
+              <w:widowControl w:val="0"/>
+              <w:spacing w:line="240" w:lineRule="auto"/>
+              <w:jc w:val="center"/>
+              <w:rPr>
+                <w:rFonts w:ascii="Times New Roman" w:cs="Times New Roman" w:eastAsia="Times New Roman" w:hAnsi="Times New Roman"/>
+                <w:sz w:val="24"/>
+                <w:szCs w:val="24"/>
+              </w:rPr>
+            </w:pPr>
+            <w:r>
+              <w:rPr>
+                <w:rFonts w:ascii="Times New Roman" w:cs="Times New Roman" w:eastAsia="Times New Roman" w:hAnsi="Times New Roman"/>
+                <w:sz w:val="24"/>
+                <w:szCs w:val="24"/>
+                <w:rtl w:val="0"/>
+              </w:rPr>
+              <w:t xml:space="preserve">Aceptado</w:t>
+            </w:r>
+          </w:p>
+        </w:tc>
+        <w:tc>
+          <w:tcPr>
+            <w:shd w:fill="auto" w:val="clear"/>
+            <w:tcMar>
+              <w:top w:w="100.0" w:type="dxa"/>
+              <w:left w:w="100.0" w:type="dxa"/>
+              <w:bottom w:w="100.0" w:type="dxa"/>
+              <w:right w:w="100.0" w:type="dxa"/>
+            </w:tcMar>
+            <w:vAlign w:val="top"/>
+          </w:tcPr>
+          <w:p>
+            <w:pPr>
+              <w:widowControl w:val="0"/>
+              <w:spacing w:line="240" w:lineRule="auto"/>
+              <w:jc w:val="center"/>
+              <w:rPr>
+                <w:rFonts w:ascii="Times New Roman" w:cs="Times New Roman" w:eastAsia="Times New Roman" w:hAnsi="Times New Roman"/>
+                <w:sz w:val="24"/>
+                <w:szCs w:val="24"/>
+              </w:rPr>
+            </w:pPr>
+            <w:r>
+              <w:rPr>
+                <w:rFonts w:ascii="Times New Roman" w:cs="Times New Roman" w:eastAsia="Times New Roman" w:hAnsi="Times New Roman"/>
+                <w:sz w:val="24"/>
+                <w:szCs w:val="24"/>
+                <w:rtl w:val="0"/>
+              </w:rPr>
+              <w:t xml:space="preserve">12/06/2023</w:t>
+            </w:r>
+          </w:p>
+        </w:tc>
+        <w:tc>
+          <w:tcPr>
+            <w:shd w:fill="auto" w:val="clear"/>
+            <w:tcMar>
+              <w:top w:w="100.0" w:type="dxa"/>
+              <w:left w:w="100.0" w:type="dxa"/>
+              <w:bottom w:w="100.0" w:type="dxa"/>
+              <w:right w:w="100.0" w:type="dxa"/>
+            </w:tcMar>
+            <w:vAlign w:val="top"/>
+          </w:tcPr>
+          <w:p>
+            <w:pPr>
+              <w:widowControl w:val="0"/>
+              <w:spacing w:line="240" w:lineRule="auto"/>
+              <w:jc w:val="center"/>
+              <w:rPr>
+                <w:rFonts w:ascii="Times New Roman" w:cs="Times New Roman" w:eastAsia="Times New Roman" w:hAnsi="Times New Roman"/>
+                <w:sz w:val="24"/>
+                <w:szCs w:val="24"/>
+              </w:rPr>
+            </w:pPr>
+            <w:r>
+              <w:rPr>
+                <w:rFonts w:ascii="Times New Roman" w:cs="Times New Roman" w:eastAsia="Times New Roman" w:hAnsi="Times New Roman"/>
+                <w:sz w:val="24"/>
+                <w:szCs w:val="24"/>
+                <w:rtl w:val="0"/>
+              </w:rPr>
+              <w:t xml:space="preserve">14/06/2023</w:t>
+            </w:r>
+          </w:p>
+        </w:tc>
+      </w:tr>
+      <w:tr>
+        <w:trPr>
+          <w:cantSplit w:val="0"/>
+          <w:tblHeader w:val="0"/>
+        </w:trPr>
+        <w:tc>
+          <w:tcPr>
+            <w:shd w:fill="auto" w:val="clear"/>
+            <w:tcMar>
+              <w:top w:w="100.0" w:type="dxa"/>
+              <w:left w:w="100.0" w:type="dxa"/>
+              <w:bottom w:w="100.0" w:type="dxa"/>
+              <w:right w:w="100.0" w:type="dxa"/>
+            </w:tcMar>
+            <w:vAlign w:val="top"/>
+          </w:tcPr>
+          <w:p>
+            <w:pPr>
+              <w:widowControl w:val="0"/>
+              <w:spacing w:line="240" w:lineRule="auto"/>
+              <w:jc w:val="center"/>
+              <w:rPr>
+                <w:rFonts w:ascii="Times New Roman" w:cs="Times New Roman" w:eastAsia="Times New Roman" w:hAnsi="Times New Roman"/>
+                <w:sz w:val="24"/>
+                <w:szCs w:val="24"/>
+              </w:rPr>
+            </w:pPr>
+            <w:r>
+              <w:rPr>
+                <w:rFonts w:ascii="Times New Roman" w:cs="Times New Roman" w:eastAsia="Times New Roman" w:hAnsi="Times New Roman"/>
+                <w:sz w:val="24"/>
+                <w:szCs w:val="24"/>
+                <w:rtl w:val="0"/>
+              </w:rPr>
+              <w:t xml:space="preserve">3</w:t>
+            </w:r>
+          </w:p>
+        </w:tc>
+        <w:tc>
+          <w:tcPr>
+            <w:shd w:fill="auto" w:val="clear"/>
+            <w:tcMar>
+              <w:top w:w="100.0" w:type="dxa"/>
+              <w:left w:w="100.0" w:type="dxa"/>
+              <w:bottom w:w="100.0" w:type="dxa"/>
+              <w:right w:w="100.0" w:type="dxa"/>
+            </w:tcMar>
+            <w:vAlign w:val="top"/>
+          </w:tcPr>
+          <w:p>
+            <w:pPr>
+              <w:widowControl w:val="0"/>
+              <w:spacing w:line="240" w:lineRule="auto"/>
+              <w:jc w:val="center"/>
+              <w:rPr>
+                <w:rFonts w:ascii="Times New Roman" w:cs="Times New Roman" w:eastAsia="Times New Roman" w:hAnsi="Times New Roman"/>
+                <w:sz w:val="24"/>
+                <w:szCs w:val="24"/>
+              </w:rPr>
+            </w:pPr>
+            <w:r>
+              <w:rPr>
+                <w:rFonts w:ascii="Times New Roman" w:cs="Times New Roman" w:eastAsia="Times New Roman" w:hAnsi="Times New Roman"/>
+                <w:sz w:val="24"/>
+                <w:szCs w:val="24"/>
+                <w:rtl w:val="0"/>
+              </w:rPr>
+              <w:t xml:space="preserve">Código de prueba unitaria del requisito 5</w:t>
+            </w:r>
+          </w:p>
+        </w:tc>
+        <w:tc>
+          <w:tcPr>
+            <w:shd w:fill="auto" w:val="clear"/>
+            <w:tcMar>
+              <w:top w:w="100.0" w:type="dxa"/>
+              <w:left w:w="100.0" w:type="dxa"/>
+              <w:bottom w:w="100.0" w:type="dxa"/>
+              <w:right w:w="100.0" w:type="dxa"/>
+            </w:tcMar>
+            <w:vAlign w:val="top"/>
+          </w:tcPr>
+          <w:p>
+            <w:pPr>
+              <w:widowControl w:val="0"/>
+              <w:spacing w:line="240" w:lineRule="auto"/>
+              <w:jc w:val="center"/>
+              <w:rPr>
+                <w:rFonts w:ascii="Times New Roman" w:cs="Times New Roman" w:eastAsia="Times New Roman" w:hAnsi="Times New Roman"/>
+                <w:sz w:val="24"/>
+                <w:szCs w:val="24"/>
+              </w:rPr>
+            </w:pPr>
+            <w:r>
+              <w:rPr>
+                <w:rFonts w:ascii="Times New Roman" w:cs="Times New Roman" w:eastAsia="Times New Roman" w:hAnsi="Times New Roman"/>
+                <w:sz w:val="24"/>
+                <w:szCs w:val="24"/>
+                <w:rtl w:val="0"/>
+              </w:rPr>
+              <w:t xml:space="preserve">Aceptado</w:t>
+            </w:r>
+          </w:p>
+        </w:tc>
+        <w:tc>
+          <w:tcPr>
+            <w:shd w:fill="auto" w:val="clear"/>
+            <w:tcMar>
+              <w:top w:w="100.0" w:type="dxa"/>
+              <w:left w:w="100.0" w:type="dxa"/>
+              <w:bottom w:w="100.0" w:type="dxa"/>
+              <w:right w:w="100.0" w:type="dxa"/>
+            </w:tcMar>
+            <w:vAlign w:val="top"/>
+          </w:tcPr>
+          <w:p>
+            <w:pPr>
+              <w:widowControl w:val="0"/>
+              <w:spacing w:line="240" w:lineRule="auto"/>
+              <w:jc w:val="center"/>
+              <w:rPr>
+                <w:rFonts w:ascii="Times New Roman" w:cs="Times New Roman" w:eastAsia="Times New Roman" w:hAnsi="Times New Roman"/>
+                <w:sz w:val="24"/>
+                <w:szCs w:val="24"/>
+              </w:rPr>
+            </w:pPr>
+            <w:r>
+              <w:rPr>
+                <w:rFonts w:ascii="Times New Roman" w:cs="Times New Roman" w:eastAsia="Times New Roman" w:hAnsi="Times New Roman"/>
+                <w:sz w:val="24"/>
+                <w:szCs w:val="24"/>
+                <w:rtl w:val="0"/>
+              </w:rPr>
+              <w:t xml:space="preserve">12/06/2023</w:t>
+            </w:r>
+          </w:p>
+        </w:tc>
+        <w:tc>
+          <w:tcPr>
+            <w:shd w:fill="auto" w:val="clear"/>
+            <w:tcMar>
+              <w:top w:w="100.0" w:type="dxa"/>
+              <w:left w:w="100.0" w:type="dxa"/>
+              <w:bottom w:w="100.0" w:type="dxa"/>
+              <w:right w:w="100.0" w:type="dxa"/>
+            </w:tcMar>
+            <w:vAlign w:val="top"/>
+          </w:tcPr>
+          <w:p>
+            <w:pPr>
+              <w:widowControl w:val="0"/>
+              <w:spacing w:line="240" w:lineRule="auto"/>
+              <w:jc w:val="center"/>
+              <w:rPr>
+                <w:rFonts w:ascii="Times New Roman" w:cs="Times New Roman" w:eastAsia="Times New Roman" w:hAnsi="Times New Roman"/>
+                <w:sz w:val="24"/>
+                <w:szCs w:val="24"/>
+              </w:rPr>
+            </w:pPr>
+            <w:r>
+              <w:rPr>
+                <w:rFonts w:ascii="Times New Roman" w:cs="Times New Roman" w:eastAsia="Times New Roman" w:hAnsi="Times New Roman"/>
+                <w:sz w:val="24"/>
+                <w:szCs w:val="24"/>
+                <w:rtl w:val="0"/>
+              </w:rPr>
+              <w:t xml:space="preserve">14/06/2023</w:t>
+            </w:r>
+          </w:p>
+        </w:tc>
+      </w:tr>
+      <w:tr>
+        <w:trPr>
+          <w:cantSplit w:val="0"/>
+          <w:tblHeader w:val="0"/>
+        </w:trPr>
+        <w:tc>
+          <w:tcPr>
+            <w:shd w:fill="auto" w:val="clear"/>
+            <w:tcMar>
+              <w:top w:w="100.0" w:type="dxa"/>
+              <w:left w:w="100.0" w:type="dxa"/>
+              <w:bottom w:w="100.0" w:type="dxa"/>
+              <w:right w:w="100.0" w:type="dxa"/>
+            </w:tcMar>
+            <w:vAlign w:val="top"/>
+          </w:tcPr>
+          <w:p>
+            <w:pPr>
+              <w:widowControl w:val="0"/>
+              <w:spacing w:line="240" w:lineRule="auto"/>
+              <w:jc w:val="center"/>
+              <w:rPr>
+                <w:rFonts w:ascii="Times New Roman" w:cs="Times New Roman" w:eastAsia="Times New Roman" w:hAnsi="Times New Roman"/>
+                <w:sz w:val="24"/>
+                <w:szCs w:val="24"/>
+              </w:rPr>
+            </w:pPr>
+            <w:r>
+              <w:rPr>
+                <w:rFonts w:ascii="Times New Roman" w:cs="Times New Roman" w:eastAsia="Times New Roman" w:hAnsi="Times New Roman"/>
+                <w:sz w:val="24"/>
+                <w:szCs w:val="24"/>
+                <w:rtl w:val="0"/>
+              </w:rPr>
+              <w:t xml:space="preserve">3</w:t>
+            </w:r>
+          </w:p>
+        </w:tc>
+        <w:tc>
+          <w:tcPr>
+            <w:shd w:fill="auto" w:val="clear"/>
+            <w:tcMar>
+              <w:top w:w="100.0" w:type="dxa"/>
+              <w:left w:w="100.0" w:type="dxa"/>
+              <w:bottom w:w="100.0" w:type="dxa"/>
+              <w:right w:w="100.0" w:type="dxa"/>
+            </w:tcMar>
+            <w:vAlign w:val="top"/>
+          </w:tcPr>
+          <w:p>
+            <w:pPr>
+              <w:widowControl w:val="0"/>
+              <w:spacing w:line="240" w:lineRule="auto"/>
+              <w:jc w:val="center"/>
+              <w:rPr>
+                <w:rFonts w:ascii="Times New Roman" w:cs="Times New Roman" w:eastAsia="Times New Roman" w:hAnsi="Times New Roman"/>
+                <w:sz w:val="24"/>
+                <w:szCs w:val="24"/>
+              </w:rPr>
+            </w:pPr>
+            <w:r>
+              <w:rPr>
+                <w:rFonts w:ascii="Times New Roman" w:cs="Times New Roman" w:eastAsia="Times New Roman" w:hAnsi="Times New Roman"/>
+                <w:sz w:val="24"/>
+                <w:szCs w:val="24"/>
+                <w:rtl w:val="0"/>
+              </w:rPr>
+              <w:t xml:space="preserve">Documento de Informe de Pruebas 3</w:t>
+            </w:r>
+          </w:p>
+        </w:tc>
+        <w:tc>
+          <w:tcPr>
+            <w:shd w:fill="auto" w:val="clear"/>
+            <w:tcMar>
+              <w:top w:w="100.0" w:type="dxa"/>
+              <w:left w:w="100.0" w:type="dxa"/>
+              <w:bottom w:w="100.0" w:type="dxa"/>
+              <w:right w:w="100.0" w:type="dxa"/>
+            </w:tcMar>
+            <w:vAlign w:val="top"/>
+          </w:tcPr>
+          <w:p>
+            <w:pPr>
+              <w:widowControl w:val="0"/>
+              <w:spacing w:line="240" w:lineRule="auto"/>
+              <w:jc w:val="center"/>
+              <w:rPr>
+                <w:rFonts w:ascii="Times New Roman" w:cs="Times New Roman" w:eastAsia="Times New Roman" w:hAnsi="Times New Roman"/>
+                <w:sz w:val="24"/>
+                <w:szCs w:val="24"/>
+              </w:rPr>
+            </w:pPr>
+            <w:r>
+              <w:rPr>
+                <w:rFonts w:ascii="Times New Roman" w:cs="Times New Roman" w:eastAsia="Times New Roman" w:hAnsi="Times New Roman"/>
+                <w:sz w:val="24"/>
+                <w:szCs w:val="24"/>
+                <w:rtl w:val="0"/>
+              </w:rPr>
+              <w:t xml:space="preserve">Aceptado</w:t>
+            </w:r>
+          </w:p>
+        </w:tc>
+        <w:tc>
+          <w:tcPr>
+            <w:shd w:fill="auto" w:val="clear"/>
+            <w:tcMar>
+              <w:top w:w="100.0" w:type="dxa"/>
+              <w:left w:w="100.0" w:type="dxa"/>
+              <w:bottom w:w="100.0" w:type="dxa"/>
+              <w:right w:w="100.0" w:type="dxa"/>
+            </w:tcMar>
+            <w:vAlign w:val="top"/>
+          </w:tcPr>
+          <w:p>
+            <w:pPr>
+              <w:widowControl w:val="0"/>
+              <w:spacing w:line="240" w:lineRule="auto"/>
+              <w:jc w:val="center"/>
+              <w:rPr>
+                <w:rFonts w:ascii="Times New Roman" w:cs="Times New Roman" w:eastAsia="Times New Roman" w:hAnsi="Times New Roman"/>
+                <w:sz w:val="24"/>
+                <w:szCs w:val="24"/>
+              </w:rPr>
+            </w:pPr>
+            <w:r>
+              <w:rPr>
+                <w:rFonts w:ascii="Times New Roman" w:cs="Times New Roman" w:eastAsia="Times New Roman" w:hAnsi="Times New Roman"/>
+                <w:sz w:val="24"/>
+                <w:szCs w:val="24"/>
+                <w:rtl w:val="0"/>
+              </w:rPr>
+              <w:t xml:space="preserve">15/06/2023</w:t>
+            </w:r>
+          </w:p>
+        </w:tc>
+        <w:tc>
+          <w:tcPr>
+            <w:shd w:fill="auto" w:val="clear"/>
+            <w:tcMar>
+              <w:top w:w="100.0" w:type="dxa"/>
+              <w:left w:w="100.0" w:type="dxa"/>
+              <w:bottom w:w="100.0" w:type="dxa"/>
+              <w:right w:w="100.0" w:type="dxa"/>
+            </w:tcMar>
+            <w:vAlign w:val="top"/>
+          </w:tcPr>
+          <w:p>
+            <w:pPr>
+              <w:widowControl w:val="0"/>
+              <w:spacing w:line="240" w:lineRule="auto"/>
+              <w:jc w:val="center"/>
+              <w:rPr>
+                <w:rFonts w:ascii="Times New Roman" w:cs="Times New Roman" w:eastAsia="Times New Roman" w:hAnsi="Times New Roman"/>
+                <w:sz w:val="24"/>
+                <w:szCs w:val="24"/>
+              </w:rPr>
+            </w:pPr>
+            <w:r>
+              <w:rPr>
+                <w:rFonts w:ascii="Times New Roman" w:cs="Times New Roman" w:eastAsia="Times New Roman" w:hAnsi="Times New Roman"/>
+                <w:sz w:val="24"/>
+                <w:szCs w:val="24"/>
+                <w:rtl w:val="0"/>
+              </w:rPr>
+              <w:t xml:space="preserve">16/06/2023</w:t>
+            </w:r>
+          </w:p>
+        </w:tc>
+      </w:tr>
+      <w:tr>
+        <w:trPr>
+          <w:cantSplit w:val="0"/>
+          <w:tblHeader w:val="0"/>
+        </w:trPr>
+        <w:tc>
+          <w:tcPr>
+            <w:shd w:fill="auto" w:val="clear"/>
+            <w:tcMar>
+              <w:top w:w="100.0" w:type="dxa"/>
+              <w:left w:w="100.0" w:type="dxa"/>
+              <w:bottom w:w="100.0" w:type="dxa"/>
+              <w:right w:w="100.0" w:type="dxa"/>
+            </w:tcMar>
+            <w:vAlign w:val="top"/>
+          </w:tcPr>
+          <w:p>
+            <w:pPr>
+              <w:widowControl w:val="0"/>
+              <w:spacing w:line="240" w:lineRule="auto"/>
+              <w:jc w:val="center"/>
+              <w:rPr>
+                <w:rFonts w:ascii="Times New Roman" w:cs="Times New Roman" w:eastAsia="Times New Roman" w:hAnsi="Times New Roman"/>
+                <w:sz w:val="24"/>
+                <w:szCs w:val="24"/>
+              </w:rPr>
+            </w:pPr>
+            <w:r>
+              <w:rPr>
+                <w:rFonts w:ascii="Times New Roman" w:cs="Times New Roman" w:eastAsia="Times New Roman" w:hAnsi="Times New Roman"/>
+                <w:sz w:val="24"/>
+                <w:szCs w:val="24"/>
+                <w:rtl w:val="0"/>
+              </w:rPr>
+              <w:t xml:space="preserve">3</w:t>
+            </w:r>
+          </w:p>
+        </w:tc>
+        <w:tc>
+          <w:tcPr>
+            <w:shd w:fill="auto" w:val="clear"/>
+            <w:tcMar>
+              <w:top w:w="100.0" w:type="dxa"/>
+              <w:left w:w="100.0" w:type="dxa"/>
+              <w:bottom w:w="100.0" w:type="dxa"/>
+              <w:right w:w="100.0" w:type="dxa"/>
+            </w:tcMar>
+            <w:vAlign w:val="top"/>
+          </w:tcPr>
+          <w:p>
+            <w:pPr>
+              <w:widowControl w:val="0"/>
+              <w:spacing w:line="240" w:lineRule="auto"/>
+              <w:jc w:val="center"/>
+              <w:rPr>
+                <w:rFonts w:ascii="Times New Roman" w:cs="Times New Roman" w:eastAsia="Times New Roman" w:hAnsi="Times New Roman"/>
+                <w:sz w:val="24"/>
+                <w:szCs w:val="24"/>
+              </w:rPr>
+            </w:pPr>
+            <w:r>
+              <w:rPr>
+                <w:rFonts w:ascii="Times New Roman" w:cs="Times New Roman" w:eastAsia="Times New Roman" w:hAnsi="Times New Roman"/>
+                <w:sz w:val="24"/>
+                <w:szCs w:val="24"/>
+                <w:rtl w:val="0"/>
+              </w:rPr>
+              <w:t xml:space="preserve">Documento de Arquitectura del Software</w:t>
+            </w:r>
+          </w:p>
+        </w:tc>
+        <w:tc>
+          <w:tcPr>
+            <w:shd w:fill="auto" w:val="clear"/>
+            <w:tcMar>
+              <w:top w:w="100.0" w:type="dxa"/>
+              <w:left w:w="100.0" w:type="dxa"/>
+              <w:bottom w:w="100.0" w:type="dxa"/>
+              <w:right w:w="100.0" w:type="dxa"/>
+            </w:tcMar>
+            <w:vAlign w:val="top"/>
+          </w:tcPr>
+          <w:p>
+            <w:pPr>
+              <w:widowControl w:val="0"/>
+              <w:spacing w:line="240" w:lineRule="auto"/>
+              <w:jc w:val="center"/>
+              <w:rPr>
+                <w:rFonts w:ascii="Times New Roman" w:cs="Times New Roman" w:eastAsia="Times New Roman" w:hAnsi="Times New Roman"/>
+                <w:sz w:val="24"/>
+                <w:szCs w:val="24"/>
+              </w:rPr>
+            </w:pPr>
+            <w:r>
+              <w:rPr>
+                <w:rFonts w:ascii="Times New Roman" w:cs="Times New Roman" w:eastAsia="Times New Roman" w:hAnsi="Times New Roman"/>
+                <w:sz w:val="24"/>
+                <w:szCs w:val="24"/>
+                <w:rtl w:val="0"/>
+              </w:rPr>
+              <w:t xml:space="preserve">Aceptado</w:t>
+            </w:r>
+          </w:p>
+        </w:tc>
+        <w:tc>
+          <w:tcPr>
+            <w:shd w:fill="auto" w:val="clear"/>
+            <w:tcMar>
+              <w:top w:w="100.0" w:type="dxa"/>
+              <w:left w:w="100.0" w:type="dxa"/>
+              <w:bottom w:w="100.0" w:type="dxa"/>
+              <w:right w:w="100.0" w:type="dxa"/>
+            </w:tcMar>
+            <w:vAlign w:val="top"/>
+          </w:tcPr>
+          <w:p>
+            <w:pPr>
+              <w:widowControl w:val="0"/>
+              <w:spacing w:line="240" w:lineRule="auto"/>
+              <w:jc w:val="center"/>
+              <w:rPr>
+                <w:rFonts w:ascii="Times New Roman" w:cs="Times New Roman" w:eastAsia="Times New Roman" w:hAnsi="Times New Roman"/>
+                <w:sz w:val="24"/>
+                <w:szCs w:val="24"/>
+              </w:rPr>
+            </w:pPr>
+            <w:r>
+              <w:rPr>
+                <w:rFonts w:ascii="Times New Roman" w:cs="Times New Roman" w:eastAsia="Times New Roman" w:hAnsi="Times New Roman"/>
+                <w:sz w:val="24"/>
+                <w:szCs w:val="24"/>
+                <w:rtl w:val="0"/>
+              </w:rPr>
+              <w:t xml:space="preserve">17/06/2023</w:t>
+            </w:r>
+          </w:p>
+        </w:tc>
+        <w:tc>
+          <w:tcPr>
+            <w:shd w:fill="auto" w:val="clear"/>
+            <w:tcMar>
+              <w:top w:w="100.0" w:type="dxa"/>
+              <w:left w:w="100.0" w:type="dxa"/>
+              <w:bottom w:w="100.0" w:type="dxa"/>
+              <w:right w:w="100.0" w:type="dxa"/>
+            </w:tcMar>
+            <w:vAlign w:val="top"/>
+          </w:tcPr>
+          <w:p>
+            <w:pPr>
+              <w:widowControl w:val="0"/>
+              <w:spacing w:line="240" w:lineRule="auto"/>
+              <w:jc w:val="center"/>
+              <w:rPr>
+                <w:rFonts w:ascii="Times New Roman" w:cs="Times New Roman" w:eastAsia="Times New Roman" w:hAnsi="Times New Roman"/>
+                <w:sz w:val="24"/>
+                <w:szCs w:val="24"/>
+              </w:rPr>
+            </w:pPr>
+            <w:r>
+              <w:rPr>
+                <w:rFonts w:ascii="Times New Roman" w:cs="Times New Roman" w:eastAsia="Times New Roman" w:hAnsi="Times New Roman"/>
+                <w:sz w:val="24"/>
+                <w:szCs w:val="24"/>
+                <w:rtl w:val="0"/>
+              </w:rPr>
+              <w:t xml:space="preserve">21/06/2023</w:t>
+            </w:r>
+          </w:p>
+        </w:tc>
+      </w:tr>
+      <w:tr>
+        <w:trPr>
+          <w:cantSplit w:val="0"/>
+          <w:tblHeader w:val="0"/>
+        </w:trPr>
+        <w:tc>
+          <w:tcPr>
+            <w:shd w:fill="auto" w:val="clear"/>
+            <w:tcMar>
+              <w:top w:w="100.0" w:type="dxa"/>
+              <w:left w:w="100.0" w:type="dxa"/>
+              <w:bottom w:w="100.0" w:type="dxa"/>
+              <w:right w:w="100.0" w:type="dxa"/>
+            </w:tcMar>
+            <w:vAlign w:val="top"/>
+          </w:tcPr>
+          <w:p>
+            <w:pPr>
+              <w:widowControl w:val="0"/>
+              <w:spacing w:line="240" w:lineRule="auto"/>
+              <w:jc w:val="center"/>
+              <w:rPr>
+                <w:rFonts w:ascii="Times New Roman" w:cs="Times New Roman" w:eastAsia="Times New Roman" w:hAnsi="Times New Roman"/>
+                <w:sz w:val="24"/>
+                <w:szCs w:val="24"/>
+              </w:rPr>
+            </w:pPr>
+            <w:r>
+              <w:rPr>
+                <w:rFonts w:ascii="Times New Roman" w:cs="Times New Roman" w:eastAsia="Times New Roman" w:hAnsi="Times New Roman"/>
+                <w:sz w:val="24"/>
+                <w:szCs w:val="24"/>
+                <w:rtl w:val="0"/>
+              </w:rPr>
+              <w:t xml:space="preserve">3</w:t>
+            </w:r>
+          </w:p>
+        </w:tc>
+        <w:tc>
+          <w:tcPr>
+            <w:shd w:fill="auto" w:val="clear"/>
+            <w:tcMar>
+              <w:top w:w="100.0" w:type="dxa"/>
+              <w:left w:w="100.0" w:type="dxa"/>
+              <w:bottom w:w="100.0" w:type="dxa"/>
+              <w:right w:w="100.0" w:type="dxa"/>
+            </w:tcMar>
+            <w:vAlign w:val="top"/>
+          </w:tcPr>
+          <w:p>
+            <w:pPr>
+              <w:widowControl w:val="0"/>
+              <w:spacing w:line="240" w:lineRule="auto"/>
+              <w:jc w:val="center"/>
+              <w:rPr>
+                <w:rFonts w:ascii="Times New Roman" w:cs="Times New Roman" w:eastAsia="Times New Roman" w:hAnsi="Times New Roman"/>
+                <w:sz w:val="24"/>
+                <w:szCs w:val="24"/>
+              </w:rPr>
+            </w:pPr>
+            <w:r>
+              <w:rPr>
+                <w:rFonts w:ascii="Times New Roman" w:cs="Times New Roman" w:eastAsia="Times New Roman" w:hAnsi="Times New Roman"/>
+                <w:sz w:val="24"/>
+                <w:szCs w:val="24"/>
+                <w:rtl w:val="0"/>
+              </w:rPr>
+              <w:t xml:space="preserve">Documento de Especificación de UI</w:t>
+            </w:r>
+          </w:p>
+        </w:tc>
+        <w:tc>
+          <w:tcPr>
+            <w:shd w:fill="auto" w:val="clear"/>
+            <w:tcMar>
+              <w:top w:w="100.0" w:type="dxa"/>
+              <w:left w:w="100.0" w:type="dxa"/>
+              <w:bottom w:w="100.0" w:type="dxa"/>
+              <w:right w:w="100.0" w:type="dxa"/>
+            </w:tcMar>
+            <w:vAlign w:val="top"/>
+          </w:tcPr>
+          <w:p>
+            <w:pPr>
+              <w:widowControl w:val="0"/>
+              <w:spacing w:line="240" w:lineRule="auto"/>
+              <w:jc w:val="center"/>
+              <w:rPr>
+                <w:rFonts w:ascii="Times New Roman" w:cs="Times New Roman" w:eastAsia="Times New Roman" w:hAnsi="Times New Roman"/>
+                <w:sz w:val="24"/>
+                <w:szCs w:val="24"/>
+              </w:rPr>
+            </w:pPr>
+            <w:r>
+              <w:rPr>
+                <w:rFonts w:ascii="Times New Roman" w:cs="Times New Roman" w:eastAsia="Times New Roman" w:hAnsi="Times New Roman"/>
+                <w:sz w:val="24"/>
+                <w:szCs w:val="24"/>
+                <w:rtl w:val="0"/>
+              </w:rPr>
+              <w:t xml:space="preserve">Aceptado</w:t>
+            </w:r>
+          </w:p>
+        </w:tc>
+        <w:tc>
+          <w:tcPr>
+            <w:shd w:fill="auto" w:val="clear"/>
+            <w:tcMar>
+              <w:top w:w="100.0" w:type="dxa"/>
+              <w:left w:w="100.0" w:type="dxa"/>
+              <w:bottom w:w="100.0" w:type="dxa"/>
+              <w:right w:w="100.0" w:type="dxa"/>
+            </w:tcMar>
+            <w:vAlign w:val="top"/>
+          </w:tcPr>
+          <w:p>
+            <w:pPr>
+              <w:widowControl w:val="0"/>
+              <w:spacing w:line="240" w:lineRule="auto"/>
+              <w:jc w:val="center"/>
+              <w:rPr>
+                <w:rFonts w:ascii="Times New Roman" w:cs="Times New Roman" w:eastAsia="Times New Roman" w:hAnsi="Times New Roman"/>
+                <w:sz w:val="24"/>
+                <w:szCs w:val="24"/>
+              </w:rPr>
+            </w:pPr>
+            <w:r>
+              <w:rPr>
+                <w:rFonts w:ascii="Times New Roman" w:cs="Times New Roman" w:eastAsia="Times New Roman" w:hAnsi="Times New Roman"/>
+                <w:sz w:val="24"/>
+                <w:szCs w:val="24"/>
+                <w:rtl w:val="0"/>
+              </w:rPr>
+              <w:t xml:space="preserve">17/06/2023</w:t>
+            </w:r>
+          </w:p>
+        </w:tc>
+        <w:tc>
+          <w:tcPr>
+            <w:shd w:fill="auto" w:val="clear"/>
+            <w:tcMar>
+              <w:top w:w="100.0" w:type="dxa"/>
+              <w:left w:w="100.0" w:type="dxa"/>
+              <w:bottom w:w="100.0" w:type="dxa"/>
+              <w:right w:w="100.0" w:type="dxa"/>
+            </w:tcMar>
+            <w:vAlign w:val="top"/>
+          </w:tcPr>
+          <w:p>
+            <w:pPr>
+              <w:widowControl w:val="0"/>
+              <w:spacing w:line="240" w:lineRule="auto"/>
+              <w:jc w:val="center"/>
+              <w:rPr>
+                <w:rFonts w:ascii="Times New Roman" w:cs="Times New Roman" w:eastAsia="Times New Roman" w:hAnsi="Times New Roman"/>
+                <w:sz w:val="24"/>
+                <w:szCs w:val="24"/>
+              </w:rPr>
+            </w:pPr>
+            <w:r>
+              <w:rPr>
+                <w:rFonts w:ascii="Times New Roman" w:cs="Times New Roman" w:eastAsia="Times New Roman" w:hAnsi="Times New Roman"/>
+                <w:sz w:val="24"/>
+                <w:szCs w:val="24"/>
+                <w:rtl w:val="0"/>
+              </w:rPr>
+              <w:t xml:space="preserve">21/06/2023</w:t>
+            </w:r>
+          </w:p>
+        </w:tc>
+      </w:tr>
+      <w:tr>
+        <w:trPr>
+          <w:cantSplit w:val="0"/>
+          <w:tblHeader w:val="0"/>
+        </w:trPr>
+        <w:tc>
+          <w:tcPr>
+            <w:shd w:fill="auto" w:val="clear"/>
+            <w:tcMar>
+              <w:top w:w="100.0" w:type="dxa"/>
+              <w:left w:w="100.0" w:type="dxa"/>
+              <w:bottom w:w="100.0" w:type="dxa"/>
+              <w:right w:w="100.0" w:type="dxa"/>
+            </w:tcMar>
+            <w:vAlign w:val="top"/>
+          </w:tcPr>
+          <w:p>
+            <w:pPr>
+              <w:widowControl w:val="0"/>
+              <w:spacing w:line="240" w:lineRule="auto"/>
+              <w:jc w:val="center"/>
+              <w:rPr>
+                <w:rFonts w:ascii="Times New Roman" w:cs="Times New Roman" w:eastAsia="Times New Roman" w:hAnsi="Times New Roman"/>
+                <w:sz w:val="24"/>
+                <w:szCs w:val="24"/>
+              </w:rPr>
+            </w:pPr>
+            <w:r>
+              <w:rPr>
+                <w:rFonts w:ascii="Times New Roman" w:cs="Times New Roman" w:eastAsia="Times New Roman" w:hAnsi="Times New Roman"/>
+                <w:sz w:val="24"/>
+                <w:szCs w:val="24"/>
+                <w:rtl w:val="0"/>
+              </w:rPr>
+              <w:t xml:space="preserve">3</w:t>
+            </w:r>
+          </w:p>
+        </w:tc>
+        <w:tc>
+          <w:tcPr>
+            <w:shd w:fill="auto" w:val="clear"/>
+            <w:tcMar>
+              <w:top w:w="100.0" w:type="dxa"/>
+              <w:left w:w="100.0" w:type="dxa"/>
+              <w:bottom w:w="100.0" w:type="dxa"/>
+              <w:right w:w="100.0" w:type="dxa"/>
+            </w:tcMar>
+            <w:vAlign w:val="top"/>
+          </w:tcPr>
+          <w:p>
+            <w:pPr>
+              <w:widowControl w:val="0"/>
+              <w:spacing w:line="240" w:lineRule="auto"/>
+              <w:jc w:val="center"/>
+              <w:rPr>
+                <w:rFonts w:ascii="Times New Roman" w:cs="Times New Roman" w:eastAsia="Times New Roman" w:hAnsi="Times New Roman"/>
+                <w:sz w:val="24"/>
+                <w:szCs w:val="24"/>
+              </w:rPr>
+            </w:pPr>
+            <w:r>
+              <w:rPr>
+                <w:rFonts w:ascii="Times New Roman" w:cs="Times New Roman" w:eastAsia="Times New Roman" w:hAnsi="Times New Roman"/>
+                <w:sz w:val="24"/>
+                <w:szCs w:val="24"/>
+                <w:rtl w:val="0"/>
+              </w:rPr>
+              <w:t xml:space="preserve">Documento de Guía de Estilos</w:t>
+            </w:r>
+          </w:p>
+        </w:tc>
+        <w:tc>
+          <w:tcPr>
+            <w:shd w:fill="auto" w:val="clear"/>
+            <w:tcMar>
+              <w:top w:w="100.0" w:type="dxa"/>
+              <w:left w:w="100.0" w:type="dxa"/>
+              <w:bottom w:w="100.0" w:type="dxa"/>
+              <w:right w:w="100.0" w:type="dxa"/>
+            </w:tcMar>
+            <w:vAlign w:val="top"/>
+          </w:tcPr>
+          <w:p>
+            <w:pPr>
+              <w:widowControl w:val="0"/>
+              <w:spacing w:line="240" w:lineRule="auto"/>
+              <w:jc w:val="center"/>
+              <w:rPr>
+                <w:rFonts w:ascii="Times New Roman" w:cs="Times New Roman" w:eastAsia="Times New Roman" w:hAnsi="Times New Roman"/>
+                <w:sz w:val="24"/>
+                <w:szCs w:val="24"/>
+              </w:rPr>
+            </w:pPr>
+            <w:r>
+              <w:rPr>
+                <w:rFonts w:ascii="Times New Roman" w:cs="Times New Roman" w:eastAsia="Times New Roman" w:hAnsi="Times New Roman"/>
+                <w:sz w:val="24"/>
+                <w:szCs w:val="24"/>
+                <w:rtl w:val="0"/>
+              </w:rPr>
+              <w:t xml:space="preserve">Aceptado</w:t>
+            </w:r>
+          </w:p>
+        </w:tc>
+        <w:tc>
+          <w:tcPr>
+            <w:shd w:fill="auto" w:val="clear"/>
+            <w:tcMar>
+              <w:top w:w="100.0" w:type="dxa"/>
+              <w:left w:w="100.0" w:type="dxa"/>
+              <w:bottom w:w="100.0" w:type="dxa"/>
+              <w:right w:w="100.0" w:type="dxa"/>
+            </w:tcMar>
+            <w:vAlign w:val="top"/>
+          </w:tcPr>
+          <w:p>
+            <w:pPr>
+              <w:widowControl w:val="0"/>
+              <w:spacing w:line="240" w:lineRule="auto"/>
+              <w:jc w:val="center"/>
+              <w:rPr>
+                <w:rFonts w:ascii="Times New Roman" w:cs="Times New Roman" w:eastAsia="Times New Roman" w:hAnsi="Times New Roman"/>
+                <w:sz w:val="24"/>
+                <w:szCs w:val="24"/>
+              </w:rPr>
+            </w:pPr>
+            <w:r>
+              <w:rPr>
+                <w:rFonts w:ascii="Times New Roman" w:cs="Times New Roman" w:eastAsia="Times New Roman" w:hAnsi="Times New Roman"/>
+                <w:sz w:val="24"/>
+                <w:szCs w:val="24"/>
+                <w:rtl w:val="0"/>
+              </w:rPr>
+              <w:t xml:space="preserve">17/06/2023</w:t>
+            </w:r>
+          </w:p>
+        </w:tc>
+        <w:tc>
+          <w:tcPr>
+            <w:shd w:fill="auto" w:val="clear"/>
+            <w:tcMar>
+              <w:top w:w="100.0" w:type="dxa"/>
+              <w:left w:w="100.0" w:type="dxa"/>
+              <w:bottom w:w="100.0" w:type="dxa"/>
+              <w:right w:w="100.0" w:type="dxa"/>
+            </w:tcMar>
+            <w:vAlign w:val="top"/>
+          </w:tcPr>
+          <w:p>
+            <w:pPr>
+              <w:widowControl w:val="0"/>
+              <w:spacing w:line="240" w:lineRule="auto"/>
+              <w:jc w:val="center"/>
+              <w:rPr>
+                <w:rFonts w:ascii="Times New Roman" w:cs="Times New Roman" w:eastAsia="Times New Roman" w:hAnsi="Times New Roman"/>
+                <w:sz w:val="24"/>
+                <w:szCs w:val="24"/>
+              </w:rPr>
+            </w:pPr>
+            <w:r>
+              <w:rPr>
+                <w:rFonts w:ascii="Times New Roman" w:cs="Times New Roman" w:eastAsia="Times New Roman" w:hAnsi="Times New Roman"/>
+                <w:sz w:val="24"/>
+                <w:szCs w:val="24"/>
+                <w:rtl w:val="0"/>
+              </w:rPr>
+              <w:t xml:space="preserve">21/06/2023</w:t>
+            </w:r>
+          </w:p>
+        </w:tc>
+      </w:tr>
+      <w:tr>
+        <w:trPr>
+          <w:cantSplit w:val="0"/>
+          <w:tblHeader w:val="0"/>
+        </w:trPr>
+        <w:tc>
+          <w:tcPr>
+            <w:shd w:fill="auto" w:val="clear"/>
+            <w:tcMar>
+              <w:top w:w="100.0" w:type="dxa"/>
+              <w:left w:w="100.0" w:type="dxa"/>
+              <w:bottom w:w="100.0" w:type="dxa"/>
+              <w:right w:w="100.0" w:type="dxa"/>
+            </w:tcMar>
+            <w:vAlign w:val="top"/>
+          </w:tcPr>
+          <w:p>
+            <w:pPr>
+              <w:widowControl w:val="0"/>
+              <w:spacing w:line="240" w:lineRule="auto"/>
+              <w:jc w:val="center"/>
+              <w:rPr>
+                <w:rFonts w:ascii="Times New Roman" w:cs="Times New Roman" w:eastAsia="Times New Roman" w:hAnsi="Times New Roman"/>
+                <w:sz w:val="24"/>
+                <w:szCs w:val="24"/>
+              </w:rPr>
+            </w:pPr>
+            <w:r>
+              <w:rPr>
+                <w:rFonts w:ascii="Times New Roman" w:cs="Times New Roman" w:eastAsia="Times New Roman" w:hAnsi="Times New Roman"/>
+                <w:sz w:val="24"/>
+                <w:szCs w:val="24"/>
+                <w:rtl w:val="0"/>
+              </w:rPr>
+              <w:t xml:space="preserve">3</w:t>
+            </w:r>
+          </w:p>
+        </w:tc>
+        <w:tc>
+          <w:tcPr>
+            <w:shd w:fill="auto" w:val="clear"/>
+            <w:tcMar>
+              <w:top w:w="100.0" w:type="dxa"/>
+              <w:left w:w="100.0" w:type="dxa"/>
+              <w:bottom w:w="100.0" w:type="dxa"/>
+              <w:right w:w="100.0" w:type="dxa"/>
+            </w:tcMar>
+            <w:vAlign w:val="top"/>
+          </w:tcPr>
+          <w:p>
+            <w:pPr>
+              <w:widowControl w:val="0"/>
+              <w:spacing w:line="240" w:lineRule="auto"/>
+              <w:jc w:val="center"/>
+              <w:rPr>
+                <w:rFonts w:ascii="Times New Roman" w:cs="Times New Roman" w:eastAsia="Times New Roman" w:hAnsi="Times New Roman"/>
+                <w:sz w:val="24"/>
+                <w:szCs w:val="24"/>
+              </w:rPr>
+            </w:pPr>
+            <w:r>
+              <w:rPr>
+                <w:rFonts w:ascii="Times New Roman" w:cs="Times New Roman" w:eastAsia="Times New Roman" w:hAnsi="Times New Roman"/>
+                <w:sz w:val="24"/>
+                <w:szCs w:val="24"/>
+                <w:rtl w:val="0"/>
+              </w:rPr>
+              <w:t xml:space="preserve">Documento de Especificación de la BD</w:t>
+            </w:r>
+          </w:p>
+        </w:tc>
+        <w:tc>
+          <w:tcPr>
+            <w:shd w:fill="auto" w:val="clear"/>
+            <w:tcMar>
+              <w:top w:w="100.0" w:type="dxa"/>
+              <w:left w:w="100.0" w:type="dxa"/>
+              <w:bottom w:w="100.0" w:type="dxa"/>
+              <w:right w:w="100.0" w:type="dxa"/>
+            </w:tcMar>
+            <w:vAlign w:val="top"/>
+          </w:tcPr>
+          <w:p>
+            <w:pPr>
+              <w:widowControl w:val="0"/>
+              <w:spacing w:line="240" w:lineRule="auto"/>
+              <w:jc w:val="center"/>
+              <w:rPr>
+                <w:rFonts w:ascii="Times New Roman" w:cs="Times New Roman" w:eastAsia="Times New Roman" w:hAnsi="Times New Roman"/>
+                <w:sz w:val="24"/>
+                <w:szCs w:val="24"/>
+              </w:rPr>
+            </w:pPr>
+            <w:r>
+              <w:rPr>
+                <w:rFonts w:ascii="Times New Roman" w:cs="Times New Roman" w:eastAsia="Times New Roman" w:hAnsi="Times New Roman"/>
+                <w:sz w:val="24"/>
+                <w:szCs w:val="24"/>
+                <w:rtl w:val="0"/>
+              </w:rPr>
+              <w:t xml:space="preserve">Aceptado</w:t>
+            </w:r>
+          </w:p>
+        </w:tc>
+        <w:tc>
+          <w:tcPr>
+            <w:shd w:fill="auto" w:val="clear"/>
+            <w:tcMar>
+              <w:top w:w="100.0" w:type="dxa"/>
+              <w:left w:w="100.0" w:type="dxa"/>
+              <w:bottom w:w="100.0" w:type="dxa"/>
+              <w:right w:w="100.0" w:type="dxa"/>
+            </w:tcMar>
+            <w:vAlign w:val="top"/>
+          </w:tcPr>
+          <w:p>
+            <w:pPr>
+              <w:widowControl w:val="0"/>
+              <w:spacing w:line="240" w:lineRule="auto"/>
+              <w:jc w:val="center"/>
+              <w:rPr>
+                <w:rFonts w:ascii="Times New Roman" w:cs="Times New Roman" w:eastAsia="Times New Roman" w:hAnsi="Times New Roman"/>
+                <w:sz w:val="24"/>
+                <w:szCs w:val="24"/>
+              </w:rPr>
+            </w:pPr>
+            <w:r>
+              <w:rPr>
+                <w:rFonts w:ascii="Times New Roman" w:cs="Times New Roman" w:eastAsia="Times New Roman" w:hAnsi="Times New Roman"/>
+                <w:sz w:val="24"/>
+                <w:szCs w:val="24"/>
+                <w:rtl w:val="0"/>
+              </w:rPr>
+              <w:t xml:space="preserve">17/06/2023</w:t>
+            </w:r>
+          </w:p>
+        </w:tc>
+        <w:tc>
+          <w:tcPr>
+            <w:shd w:fill="auto" w:val="clear"/>
+            <w:tcMar>
+              <w:top w:w="100.0" w:type="dxa"/>
+              <w:left w:w="100.0" w:type="dxa"/>
+              <w:bottom w:w="100.0" w:type="dxa"/>
+              <w:right w:w="100.0" w:type="dxa"/>
+            </w:tcMar>
+            <w:vAlign w:val="top"/>
+          </w:tcPr>
+          <w:p>
+            <w:pPr>
+              <w:widowControl w:val="0"/>
+              <w:spacing w:line="240" w:lineRule="auto"/>
+              <w:jc w:val="center"/>
+              <w:rPr>
+                <w:rFonts w:ascii="Times New Roman" w:cs="Times New Roman" w:eastAsia="Times New Roman" w:hAnsi="Times New Roman"/>
+                <w:sz w:val="24"/>
+                <w:szCs w:val="24"/>
+              </w:rPr>
+            </w:pPr>
+            <w:r>
+              <w:rPr>
+                <w:rFonts w:ascii="Times New Roman" w:cs="Times New Roman" w:eastAsia="Times New Roman" w:hAnsi="Times New Roman"/>
+                <w:sz w:val="24"/>
+                <w:szCs w:val="24"/>
+                <w:rtl w:val="0"/>
+              </w:rPr>
+              <w:t xml:space="preserve">21/06/2023</w:t>
+            </w:r>
+          </w:p>
+        </w:tc>
+      </w:tr>
+      <w:tr>
+        <w:trPr>
+          <w:cantSplit w:val="0"/>
+          <w:tblHeader w:val="0"/>
+        </w:trPr>
+        <w:tc>
+          <w:tcPr>
+            <w:shd w:fill="auto" w:val="clear"/>
+            <w:tcMar>
+              <w:top w:w="100.0" w:type="dxa"/>
+              <w:left w:w="100.0" w:type="dxa"/>
+              <w:bottom w:w="100.0" w:type="dxa"/>
+              <w:right w:w="100.0" w:type="dxa"/>
+            </w:tcMar>
+            <w:vAlign w:val="top"/>
+          </w:tcPr>
+          <w:p>
+            <w:pPr>
+              <w:widowControl w:val="0"/>
+              <w:spacing w:line="240" w:lineRule="auto"/>
+              <w:jc w:val="center"/>
+              <w:rPr>
+                <w:rFonts w:ascii="Times New Roman" w:cs="Times New Roman" w:eastAsia="Times New Roman" w:hAnsi="Times New Roman"/>
+                <w:sz w:val="24"/>
+                <w:szCs w:val="24"/>
+              </w:rPr>
+            </w:pPr>
+            <w:r>
+              <w:rPr>
+                <w:rFonts w:ascii="Times New Roman" w:cs="Times New Roman" w:eastAsia="Times New Roman" w:hAnsi="Times New Roman"/>
+                <w:sz w:val="24"/>
+                <w:szCs w:val="24"/>
+                <w:rtl w:val="0"/>
+              </w:rPr>
+              <w:t xml:space="preserve">3</w:t>
+            </w:r>
+          </w:p>
+        </w:tc>
+        <w:tc>
+          <w:tcPr>
+            <w:shd w:fill="auto" w:val="clear"/>
+            <w:tcMar>
+              <w:top w:w="100.0" w:type="dxa"/>
+              <w:left w:w="100.0" w:type="dxa"/>
+              <w:bottom w:w="100.0" w:type="dxa"/>
+              <w:right w:w="100.0" w:type="dxa"/>
+            </w:tcMar>
+            <w:vAlign w:val="top"/>
+          </w:tcPr>
+          <w:p>
+            <w:pPr>
+              <w:widowControl w:val="0"/>
+              <w:spacing w:line="240" w:lineRule="auto"/>
+              <w:jc w:val="center"/>
+              <w:rPr>
+                <w:rFonts w:ascii="Times New Roman" w:cs="Times New Roman" w:eastAsia="Times New Roman" w:hAnsi="Times New Roman"/>
+                <w:sz w:val="24"/>
+                <w:szCs w:val="24"/>
+              </w:rPr>
+            </w:pPr>
+            <w:r>
+              <w:rPr>
+                <w:rFonts w:ascii="Times New Roman" w:cs="Times New Roman" w:eastAsia="Times New Roman" w:hAnsi="Times New Roman"/>
+                <w:sz w:val="24"/>
+                <w:szCs w:val="24"/>
+                <w:rtl w:val="0"/>
+              </w:rPr>
+              <w:t xml:space="preserve">Manual de Usuario</w:t>
+            </w:r>
+          </w:p>
+        </w:tc>
+        <w:tc>
+          <w:tcPr>
+            <w:shd w:fill="auto" w:val="clear"/>
+            <w:tcMar>
+              <w:top w:w="100.0" w:type="dxa"/>
+              <w:left w:w="100.0" w:type="dxa"/>
+              <w:bottom w:w="100.0" w:type="dxa"/>
+              <w:right w:w="100.0" w:type="dxa"/>
+            </w:tcMar>
+            <w:vAlign w:val="top"/>
+          </w:tcPr>
+          <w:p>
+            <w:pPr>
+              <w:widowControl w:val="0"/>
+              <w:spacing w:line="240" w:lineRule="auto"/>
+              <w:jc w:val="center"/>
+              <w:rPr>
+                <w:rFonts w:ascii="Times New Roman" w:cs="Times New Roman" w:eastAsia="Times New Roman" w:hAnsi="Times New Roman"/>
+                <w:sz w:val="24"/>
+                <w:szCs w:val="24"/>
+              </w:rPr>
+            </w:pPr>
+            <w:r>
+              <w:rPr>
+                <w:rFonts w:ascii="Times New Roman" w:cs="Times New Roman" w:eastAsia="Times New Roman" w:hAnsi="Times New Roman"/>
+                <w:sz w:val="24"/>
+                <w:szCs w:val="24"/>
+                <w:rtl w:val="0"/>
+              </w:rPr>
+              <w:t xml:space="preserve">Aceptado</w:t>
+            </w:r>
+          </w:p>
+        </w:tc>
+        <w:tc>
+          <w:tcPr>
+            <w:shd w:fill="auto" w:val="clear"/>
+            <w:tcMar>
+              <w:top w:w="100.0" w:type="dxa"/>
+              <w:left w:w="100.0" w:type="dxa"/>
+              <w:bottom w:w="100.0" w:type="dxa"/>
+              <w:right w:w="100.0" w:type="dxa"/>
+            </w:tcMar>
+            <w:vAlign w:val="top"/>
+          </w:tcPr>
+          <w:p>
+            <w:pPr>
+              <w:widowControl w:val="0"/>
+              <w:spacing w:line="240" w:lineRule="auto"/>
+              <w:jc w:val="center"/>
+              <w:rPr>
+                <w:rFonts w:ascii="Times New Roman" w:cs="Times New Roman" w:eastAsia="Times New Roman" w:hAnsi="Times New Roman"/>
+                <w:sz w:val="24"/>
+                <w:szCs w:val="24"/>
+              </w:rPr>
+            </w:pPr>
+            <w:r>
+              <w:rPr>
+                <w:rFonts w:ascii="Times New Roman" w:cs="Times New Roman" w:eastAsia="Times New Roman" w:hAnsi="Times New Roman"/>
+                <w:sz w:val="24"/>
+                <w:szCs w:val="24"/>
+                <w:rtl w:val="0"/>
+              </w:rPr>
+              <w:t xml:space="preserve">17/06/2023</w:t>
+            </w:r>
+          </w:p>
+        </w:tc>
+        <w:tc>
+          <w:tcPr>
+            <w:shd w:fill="auto" w:val="clear"/>
+            <w:tcMar>
+              <w:top w:w="100.0" w:type="dxa"/>
+              <w:left w:w="100.0" w:type="dxa"/>
+              <w:bottom w:w="100.0" w:type="dxa"/>
+              <w:right w:w="100.0" w:type="dxa"/>
+            </w:tcMar>
+            <w:vAlign w:val="top"/>
+          </w:tcPr>
+          <w:p>
+            <w:pPr>
+              <w:widowControl w:val="0"/>
+              <w:spacing w:line="240" w:lineRule="auto"/>
+              <w:jc w:val="center"/>
+              <w:rPr>
+                <w:rFonts w:ascii="Times New Roman" w:cs="Times New Roman" w:eastAsia="Times New Roman" w:hAnsi="Times New Roman"/>
+                <w:sz w:val="24"/>
+                <w:szCs w:val="24"/>
+              </w:rPr>
+            </w:pPr>
+            <w:r>
+              <w:rPr>
+                <w:rFonts w:ascii="Times New Roman" w:cs="Times New Roman" w:eastAsia="Times New Roman" w:hAnsi="Times New Roman"/>
+                <w:sz w:val="24"/>
+                <w:szCs w:val="24"/>
+                <w:rtl w:val="0"/>
+              </w:rPr>
+              <w:t xml:space="preserve">21/06/2023</w:t>
+            </w:r>
+          </w:p>
+        </w:tc>
+      </w:tr>
+      <w:tr>
+        <w:trPr>
+          <w:cantSplit w:val="0"/>
+          <w:tblHeader w:val="0"/>
+        </w:trPr>
+        <w:tc>
+          <w:tcPr>
+            <w:shd w:fill="auto" w:val="clear"/>
+            <w:tcMar>
+              <w:top w:w="100.0" w:type="dxa"/>
+              <w:left w:w="100.0" w:type="dxa"/>
+              <w:bottom w:w="100.0" w:type="dxa"/>
+              <w:right w:w="100.0" w:type="dxa"/>
+            </w:tcMar>
+            <w:vAlign w:val="top"/>
+          </w:tcPr>
+          <w:p>
+            <w:pPr>
+              <w:widowControl w:val="0"/>
+              <w:spacing w:line="240" w:lineRule="auto"/>
+              <w:jc w:val="center"/>
+              <w:rPr>
+                <w:rFonts w:ascii="Times New Roman" w:cs="Times New Roman" w:eastAsia="Times New Roman" w:hAnsi="Times New Roman"/>
+                <w:sz w:val="24"/>
+                <w:szCs w:val="24"/>
+              </w:rPr>
+            </w:pPr>
+            <w:r>
+              <w:rPr>
+                <w:rFonts w:ascii="Times New Roman" w:cs="Times New Roman" w:eastAsia="Times New Roman" w:hAnsi="Times New Roman"/>
+                <w:sz w:val="24"/>
+                <w:szCs w:val="24"/>
+                <w:rtl w:val="0"/>
+              </w:rPr>
+              <w:t xml:space="preserve">3</w:t>
+            </w:r>
+          </w:p>
+        </w:tc>
+        <w:tc>
+          <w:tcPr>
+            <w:shd w:fill="auto" w:val="clear"/>
+            <w:tcMar>
+              <w:top w:w="100.0" w:type="dxa"/>
+              <w:left w:w="100.0" w:type="dxa"/>
+              <w:bottom w:w="100.0" w:type="dxa"/>
+              <w:right w:w="100.0" w:type="dxa"/>
+            </w:tcMar>
+            <w:vAlign w:val="top"/>
+          </w:tcPr>
+          <w:p>
+            <w:pPr>
+              <w:widowControl w:val="0"/>
+              <w:spacing w:line="240" w:lineRule="auto"/>
+              <w:jc w:val="center"/>
+              <w:rPr>
+                <w:rFonts w:ascii="Times New Roman" w:cs="Times New Roman" w:eastAsia="Times New Roman" w:hAnsi="Times New Roman"/>
+                <w:sz w:val="24"/>
+                <w:szCs w:val="24"/>
+              </w:rPr>
+            </w:pPr>
+            <w:r>
+              <w:rPr>
+                <w:rFonts w:ascii="Times New Roman" w:cs="Times New Roman" w:eastAsia="Times New Roman" w:hAnsi="Times New Roman"/>
+                <w:sz w:val="24"/>
+                <w:szCs w:val="24"/>
+                <w:rtl w:val="0"/>
+              </w:rPr>
+              <w:t xml:space="preserve">Documento de Plan de Fase</w:t>
+            </w:r>
+          </w:p>
+        </w:tc>
+        <w:tc>
+          <w:tcPr>
+            <w:shd w:fill="auto" w:val="clear"/>
+            <w:tcMar>
+              <w:top w:w="100.0" w:type="dxa"/>
+              <w:left w:w="100.0" w:type="dxa"/>
+              <w:bottom w:w="100.0" w:type="dxa"/>
+              <w:right w:w="100.0" w:type="dxa"/>
+            </w:tcMar>
+            <w:vAlign w:val="top"/>
+          </w:tcPr>
+          <w:p>
+            <w:pPr>
+              <w:widowControl w:val="0"/>
+              <w:spacing w:line="240" w:lineRule="auto"/>
+              <w:jc w:val="center"/>
+              <w:rPr>
+                <w:rFonts w:ascii="Times New Roman" w:cs="Times New Roman" w:eastAsia="Times New Roman" w:hAnsi="Times New Roman"/>
+                <w:sz w:val="24"/>
+                <w:szCs w:val="24"/>
+              </w:rPr>
+            </w:pPr>
+            <w:r>
+              <w:rPr>
+                <w:rFonts w:ascii="Times New Roman" w:cs="Times New Roman" w:eastAsia="Times New Roman" w:hAnsi="Times New Roman"/>
+                <w:sz w:val="24"/>
+                <w:szCs w:val="24"/>
+                <w:rtl w:val="0"/>
+              </w:rPr>
+              <w:t xml:space="preserve">Aceptado</w:t>
+            </w:r>
+          </w:p>
+        </w:tc>
+        <w:tc>
+          <w:tcPr>
+            <w:shd w:fill="auto" w:val="clear"/>
+            <w:tcMar>
+              <w:top w:w="100.0" w:type="dxa"/>
+              <w:left w:w="100.0" w:type="dxa"/>
+              <w:bottom w:w="100.0" w:type="dxa"/>
+              <w:right w:w="100.0" w:type="dxa"/>
+            </w:tcMar>
+            <w:vAlign w:val="top"/>
+          </w:tcPr>
+          <w:p>
+            <w:pPr>
+              <w:widowControl w:val="0"/>
+              <w:spacing w:line="240" w:lineRule="auto"/>
+              <w:jc w:val="center"/>
+              <w:rPr>
+                <w:rFonts w:ascii="Times New Roman" w:cs="Times New Roman" w:eastAsia="Times New Roman" w:hAnsi="Times New Roman"/>
+                <w:sz w:val="24"/>
+                <w:szCs w:val="24"/>
+              </w:rPr>
+            </w:pPr>
+            <w:r>
+              <w:rPr>
+                <w:rFonts w:ascii="Times New Roman" w:cs="Times New Roman" w:eastAsia="Times New Roman" w:hAnsi="Times New Roman"/>
+                <w:sz w:val="24"/>
+                <w:szCs w:val="24"/>
+                <w:rtl w:val="0"/>
+              </w:rPr>
+              <w:t xml:space="preserve">17/06/2023</w:t>
+            </w:r>
+          </w:p>
+        </w:tc>
+        <w:tc>
+          <w:tcPr>
+            <w:shd w:fill="auto" w:val="clear"/>
+            <w:tcMar>
+              <w:top w:w="100.0" w:type="dxa"/>
+              <w:left w:w="100.0" w:type="dxa"/>
+              <w:bottom w:w="100.0" w:type="dxa"/>
+              <w:right w:w="100.0" w:type="dxa"/>
+            </w:tcMar>
+            <w:vAlign w:val="top"/>
+          </w:tcPr>
+          <w:p>
+            <w:pPr>
+              <w:widowControl w:val="0"/>
+              <w:spacing w:line="240" w:lineRule="auto"/>
+              <w:jc w:val="center"/>
+              <w:rPr>
+                <w:rFonts w:ascii="Times New Roman" w:cs="Times New Roman" w:eastAsia="Times New Roman" w:hAnsi="Times New Roman"/>
+                <w:sz w:val="24"/>
+                <w:szCs w:val="24"/>
+              </w:rPr>
+            </w:pPr>
+            <w:r>
+              <w:rPr>
+                <w:rFonts w:ascii="Times New Roman" w:cs="Times New Roman" w:eastAsia="Times New Roman" w:hAnsi="Times New Roman"/>
+                <w:sz w:val="24"/>
+                <w:szCs w:val="24"/>
+                <w:rtl w:val="0"/>
+              </w:rPr>
+              <w:t xml:space="preserve">21/06/2023</w:t>
+            </w:r>
+          </w:p>
+        </w:tc>
+      </w:tr>
+      <w:tr>
+        <w:trPr>
+          <w:cantSplit w:val="0"/>
+          <w:tblHeader w:val="0"/>
+        </w:trPr>
+        <w:tc>
+          <w:tcPr>
+            <w:shd w:fill="auto" w:val="clear"/>
+            <w:tcMar>
+              <w:top w:w="100.0" w:type="dxa"/>
+              <w:left w:w="100.0" w:type="dxa"/>
+              <w:bottom w:w="100.0" w:type="dxa"/>
+              <w:right w:w="100.0" w:type="dxa"/>
+            </w:tcMar>
+            <w:vAlign w:val="top"/>
+          </w:tcPr>
+          <w:p>
+            <w:pPr>
+              <w:widowControl w:val="0"/>
+              <w:spacing w:line="240" w:lineRule="auto"/>
+              <w:jc w:val="center"/>
+              <w:rPr>
+                <w:rFonts w:ascii="Times New Roman" w:cs="Times New Roman" w:eastAsia="Times New Roman" w:hAnsi="Times New Roman"/>
+                <w:sz w:val="24"/>
+                <w:szCs w:val="24"/>
+              </w:rPr>
+            </w:pPr>
+            <w:r>
+              <w:rPr>
+                <w:rFonts w:ascii="Times New Roman" w:cs="Times New Roman" w:eastAsia="Times New Roman" w:hAnsi="Times New Roman"/>
+                <w:sz w:val="24"/>
+                <w:szCs w:val="24"/>
+                <w:rtl w:val="0"/>
+              </w:rPr>
+              <w:t xml:space="preserve">3</w:t>
+            </w:r>
+          </w:p>
+        </w:tc>
+        <w:tc>
+          <w:tcPr>
+            <w:shd w:fill="auto" w:val="clear"/>
+            <w:tcMar>
+              <w:top w:w="100.0" w:type="dxa"/>
+              <w:left w:w="100.0" w:type="dxa"/>
+              <w:bottom w:w="100.0" w:type="dxa"/>
+              <w:right w:w="100.0" w:type="dxa"/>
+            </w:tcMar>
+            <w:vAlign w:val="top"/>
+          </w:tcPr>
+          <w:p>
+            <w:pPr>
+              <w:widowControl w:val="0"/>
+              <w:spacing w:line="240" w:lineRule="auto"/>
+              <w:jc w:val="center"/>
+              <w:rPr>
+                <w:rFonts w:ascii="Times New Roman" w:cs="Times New Roman" w:eastAsia="Times New Roman" w:hAnsi="Times New Roman"/>
+                <w:sz w:val="24"/>
+                <w:szCs w:val="24"/>
+              </w:rPr>
+            </w:pPr>
+            <w:r>
+              <w:rPr>
+                <w:rFonts w:ascii="Times New Roman" w:cs="Times New Roman" w:eastAsia="Times New Roman" w:hAnsi="Times New Roman"/>
+                <w:sz w:val="24"/>
+                <w:szCs w:val="24"/>
+                <w:rtl w:val="0"/>
+              </w:rPr>
+              <w:t xml:space="preserve">Reporte de desarrollo del software</w:t>
+            </w:r>
+          </w:p>
+        </w:tc>
+        <w:tc>
+          <w:tcPr>
+            <w:shd w:fill="auto" w:val="clear"/>
+            <w:tcMar>
+              <w:top w:w="100.0" w:type="dxa"/>
+              <w:left w:w="100.0" w:type="dxa"/>
+              <w:bottom w:w="100.0" w:type="dxa"/>
+              <w:right w:w="100.0" w:type="dxa"/>
+            </w:tcMar>
+            <w:vAlign w:val="top"/>
+          </w:tcPr>
+          <w:p>
+            <w:pPr>
+              <w:widowControl w:val="0"/>
+              <w:spacing w:line="240" w:lineRule="auto"/>
+              <w:jc w:val="center"/>
+              <w:rPr>
+                <w:rFonts w:ascii="Times New Roman" w:cs="Times New Roman" w:eastAsia="Times New Roman" w:hAnsi="Times New Roman"/>
+                <w:sz w:val="24"/>
+                <w:szCs w:val="24"/>
+              </w:rPr>
+            </w:pPr>
+            <w:r>
+              <w:rPr>
+                <w:rFonts w:ascii="Times New Roman" w:cs="Times New Roman" w:eastAsia="Times New Roman" w:hAnsi="Times New Roman"/>
+                <w:sz w:val="24"/>
+                <w:szCs w:val="24"/>
+                <w:rtl w:val="0"/>
+              </w:rPr>
+              <w:t xml:space="preserve">Aceptado</w:t>
+            </w:r>
+          </w:p>
+        </w:tc>
+        <w:tc>
+          <w:tcPr>
+            <w:shd w:fill="auto" w:val="clear"/>
+            <w:tcMar>
+              <w:top w:w="100.0" w:type="dxa"/>
+              <w:left w:w="100.0" w:type="dxa"/>
+              <w:bottom w:w="100.0" w:type="dxa"/>
+              <w:right w:w="100.0" w:type="dxa"/>
+            </w:tcMar>
+            <w:vAlign w:val="top"/>
+          </w:tcPr>
+          <w:p>
+            <w:pPr>
+              <w:widowControl w:val="0"/>
+              <w:spacing w:line="240" w:lineRule="auto"/>
+              <w:jc w:val="center"/>
+              <w:rPr>
+                <w:rFonts w:ascii="Times New Roman" w:cs="Times New Roman" w:eastAsia="Times New Roman" w:hAnsi="Times New Roman"/>
+                <w:sz w:val="24"/>
+                <w:szCs w:val="24"/>
+              </w:rPr>
+            </w:pPr>
+            <w:r>
+              <w:rPr>
+                <w:rFonts w:ascii="Times New Roman" w:cs="Times New Roman" w:eastAsia="Times New Roman" w:hAnsi="Times New Roman"/>
+                <w:sz w:val="24"/>
+                <w:szCs w:val="24"/>
+                <w:rtl w:val="0"/>
+              </w:rPr>
+              <w:t xml:space="preserve">17/06/2023</w:t>
+            </w:r>
+          </w:p>
+        </w:tc>
+        <w:tc>
+          <w:tcPr>
+            <w:shd w:fill="auto" w:val="clear"/>
+            <w:tcMar>
+              <w:top w:w="100.0" w:type="dxa"/>
+              <w:left w:w="100.0" w:type="dxa"/>
+              <w:bottom w:w="100.0" w:type="dxa"/>
+              <w:right w:w="100.0" w:type="dxa"/>
+            </w:tcMar>
+            <w:vAlign w:val="top"/>
+          </w:tcPr>
+          <w:p>
+            <w:pPr>
+              <w:widowControl w:val="0"/>
+              <w:spacing w:line="240" w:lineRule="auto"/>
+              <w:jc w:val="center"/>
+              <w:rPr>
+                <w:rFonts w:ascii="Times New Roman" w:cs="Times New Roman" w:eastAsia="Times New Roman" w:hAnsi="Times New Roman"/>
+                <w:sz w:val="24"/>
+                <w:szCs w:val="24"/>
+              </w:rPr>
+            </w:pPr>
+            <w:r>
+              <w:rPr>
+                <w:rFonts w:ascii="Times New Roman" w:cs="Times New Roman" w:eastAsia="Times New Roman" w:hAnsi="Times New Roman"/>
+                <w:sz w:val="24"/>
+                <w:szCs w:val="24"/>
+                <w:rtl w:val="0"/>
+              </w:rPr>
+              <w:t xml:space="preserve">21/06/2023</w:t>
+            </w:r>
+          </w:p>
+        </w:tc>
+      </w:tr>
+      <w:tr>
+        <w:trPr>
+          <w:cantSplit w:val="0"/>
+          <w:tblHeader w:val="0"/>
+        </w:trPr>
+        <w:tc>
+          <w:tcPr>
+            <w:shd w:fill="auto" w:val="clear"/>
+            <w:tcMar>
+              <w:top w:w="100.0" w:type="dxa"/>
+              <w:left w:w="100.0" w:type="dxa"/>
+              <w:bottom w:w="100.0" w:type="dxa"/>
+              <w:right w:w="100.0" w:type="dxa"/>
+            </w:tcMar>
+            <w:vAlign w:val="top"/>
+          </w:tcPr>
+          <w:p>
+            <w:pPr>
+              <w:widowControl w:val="0"/>
+              <w:spacing w:line="240" w:lineRule="auto"/>
+              <w:jc w:val="center"/>
+              <w:rPr>
+                <w:rFonts w:ascii="Times New Roman" w:cs="Times New Roman" w:eastAsia="Times New Roman" w:hAnsi="Times New Roman"/>
+                <w:sz w:val="24"/>
+                <w:szCs w:val="24"/>
+              </w:rPr>
+            </w:pPr>
+            <w:r>
+              <w:rPr>
+                <w:rFonts w:ascii="Times New Roman" w:cs="Times New Roman" w:eastAsia="Times New Roman" w:hAnsi="Times New Roman"/>
+                <w:sz w:val="24"/>
+                <w:szCs w:val="24"/>
+                <w:rtl w:val="0"/>
+              </w:rPr>
+              <w:t xml:space="preserve">3</w:t>
+            </w:r>
+          </w:p>
+        </w:tc>
+        <w:tc>
+          <w:tcPr>
+            <w:shd w:fill="auto" w:val="clear"/>
+            <w:tcMar>
+              <w:top w:w="100.0" w:type="dxa"/>
+              <w:left w:w="100.0" w:type="dxa"/>
+              <w:bottom w:w="100.0" w:type="dxa"/>
+              <w:right w:w="100.0" w:type="dxa"/>
+            </w:tcMar>
+            <w:vAlign w:val="top"/>
+          </w:tcPr>
+          <w:p>
+            <w:pPr>
+              <w:widowControl w:val="0"/>
+              <w:spacing w:line="240" w:lineRule="auto"/>
+              <w:jc w:val="center"/>
+              <w:rPr>
+                <w:rFonts w:ascii="Times New Roman" w:cs="Times New Roman" w:eastAsia="Times New Roman" w:hAnsi="Times New Roman"/>
+                <w:sz w:val="24"/>
+                <w:szCs w:val="24"/>
+              </w:rPr>
+            </w:pPr>
+            <w:r>
+              <w:rPr>
+                <w:rFonts w:ascii="Times New Roman" w:cs="Times New Roman" w:eastAsia="Times New Roman" w:hAnsi="Times New Roman"/>
+                <w:sz w:val="24"/>
+                <w:szCs w:val="24"/>
+                <w:rtl w:val="0"/>
+              </w:rPr>
+              <w:t xml:space="preserve">Acta de cierre del proyecto</w:t>
+            </w:r>
+          </w:p>
+        </w:tc>
+        <w:tc>
+          <w:tcPr>
+            <w:shd w:fill="auto" w:val="clear"/>
+            <w:tcMar>
+              <w:top w:w="100.0" w:type="dxa"/>
+              <w:left w:w="100.0" w:type="dxa"/>
+              <w:bottom w:w="100.0" w:type="dxa"/>
+              <w:right w:w="100.0" w:type="dxa"/>
+            </w:tcMar>
+            <w:vAlign w:val="top"/>
+          </w:tcPr>
+          <w:p>
+            <w:pPr>
+              <w:widowControl w:val="0"/>
+              <w:spacing w:line="240" w:lineRule="auto"/>
+              <w:jc w:val="center"/>
+              <w:rPr>
+                <w:rFonts w:ascii="Times New Roman" w:cs="Times New Roman" w:eastAsia="Times New Roman" w:hAnsi="Times New Roman"/>
+                <w:sz w:val="24"/>
+                <w:szCs w:val="24"/>
+              </w:rPr>
+            </w:pPr>
+            <w:r>
+              <w:rPr>
+                <w:rFonts w:ascii="Times New Roman" w:cs="Times New Roman" w:eastAsia="Times New Roman" w:hAnsi="Times New Roman"/>
+                <w:sz w:val="24"/>
+                <w:szCs w:val="24"/>
+                <w:rtl w:val="0"/>
+              </w:rPr>
+              <w:t xml:space="preserve">Aceptado</w:t>
+            </w:r>
+          </w:p>
+        </w:tc>
+        <w:tc>
+          <w:tcPr>
+            <w:shd w:fill="auto" w:val="clear"/>
+            <w:tcMar>
+              <w:top w:w="100.0" w:type="dxa"/>
+              <w:left w:w="100.0" w:type="dxa"/>
+              <w:bottom w:w="100.0" w:type="dxa"/>
+              <w:right w:w="100.0" w:type="dxa"/>
+            </w:tcMar>
+            <w:vAlign w:val="top"/>
+          </w:tcPr>
+          <w:p>
+            <w:pPr>
+              <w:widowControl w:val="0"/>
+              <w:spacing w:line="240" w:lineRule="auto"/>
+              <w:jc w:val="center"/>
+              <w:rPr>
+                <w:rFonts w:ascii="Times New Roman" w:cs="Times New Roman" w:eastAsia="Times New Roman" w:hAnsi="Times New Roman"/>
+                <w:sz w:val="24"/>
+                <w:szCs w:val="24"/>
+              </w:rPr>
+            </w:pPr>
+            <w:r>
+              <w:rPr>
+                <w:rFonts w:ascii="Times New Roman" w:cs="Times New Roman" w:eastAsia="Times New Roman" w:hAnsi="Times New Roman"/>
+                <w:sz w:val="24"/>
+                <w:szCs w:val="24"/>
+                <w:rtl w:val="0"/>
+              </w:rPr>
+              <w:t xml:space="preserve">20/06/2023</w:t>
+            </w:r>
+          </w:p>
+        </w:tc>
+        <w:tc>
+          <w:tcPr>
+            <w:shd w:fill="auto" w:val="clear"/>
+            <w:tcMar>
+              <w:top w:w="100.0" w:type="dxa"/>
+              <w:left w:w="100.0" w:type="dxa"/>
+              <w:bottom w:w="100.0" w:type="dxa"/>
+              <w:right w:w="100.0" w:type="dxa"/>
+            </w:tcMar>
+            <w:vAlign w:val="top"/>
+          </w:tcPr>
+          <w:p>
+            <w:pPr>
+              <w:widowControl w:val="0"/>
+              <w:spacing w:line="240" w:lineRule="auto"/>
+              <w:jc w:val="center"/>
+              <w:rPr>
+                <w:rFonts w:ascii="Times New Roman" w:cs="Times New Roman" w:eastAsia="Times New Roman" w:hAnsi="Times New Roman"/>
+                <w:sz w:val="24"/>
+                <w:szCs w:val="24"/>
+              </w:rPr>
+            </w:pPr>
+            <w:r>
+              <w:rPr>
+                <w:rFonts w:ascii="Times New Roman" w:cs="Times New Roman" w:eastAsia="Times New Roman" w:hAnsi="Times New Roman"/>
+                <w:sz w:val="24"/>
+                <w:szCs w:val="24"/>
+                <w:rtl w:val="0"/>
+              </w:rPr>
+              <w:t xml:space="preserve">21/06/2023</w:t>
+            </w:r>
+          </w:p>
+        </w:tc>
+      </w:tr>
+      <w:tr>
+        <w:trPr>
+          <w:cantSplit w:val="0"/>
+          <w:tblHeader w:val="0"/>
+        </w:trPr>
+        <w:tc>
+          <w:tcPr>
+            <w:shd w:fill="auto" w:val="clear"/>
+            <w:tcMar>
+              <w:top w:w="100.0" w:type="dxa"/>
+              <w:left w:w="100.0" w:type="dxa"/>
+              <w:bottom w:w="100.0" w:type="dxa"/>
+              <w:right w:w="100.0" w:type="dxa"/>
+            </w:tcMar>
+            <w:vAlign w:val="top"/>
+          </w:tcPr>
+          <w:p>
+            <w:pPr>
+              <w:widowControl w:val="0"/>
+              <w:spacing w:line="240" w:lineRule="auto"/>
+              <w:jc w:val="center"/>
+              <w:rPr>
+                <w:rFonts w:ascii="Times New Roman" w:cs="Times New Roman" w:eastAsia="Times New Roman" w:hAnsi="Times New Roman"/>
+                <w:sz w:val="24"/>
+                <w:szCs w:val="24"/>
+              </w:rPr>
+            </w:pPr>
+            <w:r>
+              <w:rPr>
+                <w:rFonts w:ascii="Times New Roman" w:cs="Times New Roman" w:eastAsia="Times New Roman" w:hAnsi="Times New Roman"/>
+                <w:sz w:val="24"/>
+                <w:szCs w:val="24"/>
+                <w:rtl w:val="0"/>
+              </w:rPr>
+              <w:t xml:space="preserve">3</w:t>
+            </w:r>
+          </w:p>
+        </w:tc>
+        <w:tc>
+          <w:tcPr>
+            <w:shd w:fill="auto" w:val="clear"/>
+            <w:tcMar>
+              <w:top w:w="100.0" w:type="dxa"/>
+              <w:left w:w="100.0" w:type="dxa"/>
+              <w:bottom w:w="100.0" w:type="dxa"/>
+              <w:right w:w="100.0" w:type="dxa"/>
+            </w:tcMar>
+            <w:vAlign w:val="top"/>
+          </w:tcPr>
+          <w:p>
+            <w:pPr>
+              <w:widowControl w:val="0"/>
+              <w:spacing w:line="240" w:lineRule="auto"/>
+              <w:jc w:val="center"/>
+              <w:rPr>
+                <w:rFonts w:ascii="Times New Roman" w:cs="Times New Roman" w:eastAsia="Times New Roman" w:hAnsi="Times New Roman"/>
+                <w:sz w:val="24"/>
+                <w:szCs w:val="24"/>
+              </w:rPr>
+            </w:pPr>
+            <w:r>
+              <w:rPr>
+                <w:rFonts w:ascii="Times New Roman" w:cs="Times New Roman" w:eastAsia="Times New Roman" w:hAnsi="Times New Roman"/>
+                <w:sz w:val="24"/>
+                <w:szCs w:val="24"/>
+                <w:rtl w:val="0"/>
+              </w:rPr>
+              <w:t xml:space="preserve">Cronograma de proyecto</w:t>
+            </w:r>
+          </w:p>
+        </w:tc>
+        <w:tc>
+          <w:tcPr>
+            <w:shd w:fill="auto" w:val="clear"/>
+            <w:tcMar>
+              <w:top w:w="100.0" w:type="dxa"/>
+              <w:left w:w="100.0" w:type="dxa"/>
+              <w:bottom w:w="100.0" w:type="dxa"/>
+              <w:right w:w="100.0" w:type="dxa"/>
+            </w:tcMar>
+            <w:vAlign w:val="top"/>
+          </w:tcPr>
+          <w:p>
+            <w:pPr>
+              <w:widowControl w:val="0"/>
+              <w:spacing w:line="240" w:lineRule="auto"/>
+              <w:jc w:val="center"/>
+              <w:rPr>
+                <w:rFonts w:ascii="Times New Roman" w:cs="Times New Roman" w:eastAsia="Times New Roman" w:hAnsi="Times New Roman"/>
+                <w:sz w:val="24"/>
+                <w:szCs w:val="24"/>
+              </w:rPr>
+            </w:pPr>
+            <w:r>
+              <w:rPr>
+                <w:rFonts w:ascii="Times New Roman" w:cs="Times New Roman" w:eastAsia="Times New Roman" w:hAnsi="Times New Roman"/>
+                <w:sz w:val="24"/>
+                <w:szCs w:val="24"/>
+                <w:rtl w:val="0"/>
+              </w:rPr>
+              <w:t xml:space="preserve">Aceptado</w:t>
+            </w:r>
+          </w:p>
+        </w:tc>
+        <w:tc>
+          <w:tcPr>
+            <w:shd w:fill="auto" w:val="clear"/>
+            <w:tcMar>
+              <w:top w:w="100.0" w:type="dxa"/>
+              <w:left w:w="100.0" w:type="dxa"/>
+              <w:bottom w:w="100.0" w:type="dxa"/>
+              <w:right w:w="100.0" w:type="dxa"/>
+            </w:tcMar>
+            <w:vAlign w:val="top"/>
+          </w:tcPr>
+          <w:p>
+            <w:pPr>
+              <w:widowControl w:val="0"/>
+              <w:spacing w:line="240" w:lineRule="auto"/>
+              <w:jc w:val="center"/>
+              <w:rPr>
+                <w:rFonts w:ascii="Times New Roman" w:cs="Times New Roman" w:eastAsia="Times New Roman" w:hAnsi="Times New Roman"/>
+                <w:sz w:val="24"/>
+                <w:szCs w:val="24"/>
+              </w:rPr>
+            </w:pPr>
+            <w:r>
+              <w:rPr>
+                <w:rFonts w:ascii="Times New Roman" w:cs="Times New Roman" w:eastAsia="Times New Roman" w:hAnsi="Times New Roman"/>
+                <w:sz w:val="24"/>
+                <w:szCs w:val="24"/>
+                <w:rtl w:val="0"/>
+              </w:rPr>
+              <w:t xml:space="preserve">20/06/2023</w:t>
+            </w:r>
+          </w:p>
+        </w:tc>
+        <w:tc>
+          <w:tcPr>
+            <w:shd w:fill="auto" w:val="clear"/>
+            <w:tcMar>
+              <w:top w:w="100.0" w:type="dxa"/>
+              <w:left w:w="100.0" w:type="dxa"/>
+              <w:bottom w:w="100.0" w:type="dxa"/>
+              <w:right w:w="100.0" w:type="dxa"/>
+            </w:tcMar>
+            <w:vAlign w:val="top"/>
+          </w:tcPr>
+          <w:p>
+            <w:pPr>
+              <w:widowControl w:val="0"/>
+              <w:spacing w:line="240" w:lineRule="auto"/>
+              <w:jc w:val="center"/>
+              <w:rPr>
+                <w:rFonts w:ascii="Times New Roman" w:cs="Times New Roman" w:eastAsia="Times New Roman" w:hAnsi="Times New Roman"/>
+                <w:sz w:val="24"/>
+                <w:szCs w:val="24"/>
+              </w:rPr>
+            </w:pPr>
+            <w:r>
+              <w:rPr>
+                <w:rFonts w:ascii="Times New Roman" w:cs="Times New Roman" w:eastAsia="Times New Roman" w:hAnsi="Times New Roman"/>
+                <w:sz w:val="24"/>
+                <w:szCs w:val="24"/>
+                <w:rtl w:val="0"/>
+              </w:rPr>
+              <w:t xml:space="preserve">21/06/2023</w:t>
             </w:r>
           </w:p>
         </w:tc>

</xml_diff>